<commit_message>
Accreditamento VPS, RSA, LDO v.1.1.4
</commit_message>
<xml_diff>
--- a/Test Case/Validazione/6-Lettera di Dimissione Ospedaliera/casi di test LDO.docx
+++ b/Test Case/Validazione/6-Lettera di Dimissione Ospedaliera/casi di test LDO.docx
@@ -1,6 +1,6 @@
 
 <file path=word/document.xml><?xml version="1.0" encoding="utf-8"?>
-<w:document xmlns:wpc="http://schemas.microsoft.com/office/word/2010/wordprocessingCanvas" xmlns:cx="http://schemas.microsoft.com/office/drawing/2014/chartex" xmlns:cx1="http://schemas.microsoft.com/office/drawing/2015/9/8/chartex" xmlns:cx2="http://schemas.microsoft.com/office/drawing/2015/10/21/chartex" xmlns:cx3="http://schemas.microsoft.com/office/drawing/2016/5/9/chartex" xmlns:cx4="http://schemas.microsoft.com/office/drawing/2016/5/10/chartex" xmlns:cx5="http://schemas.microsoft.com/office/drawing/2016/5/11/chartex" xmlns:cx6="http://schemas.microsoft.com/office/drawing/2016/5/12/chartex" xmlns:cx7="http://schemas.microsoft.com/office/drawing/2016/5/13/chartex" xmlns:cx8="http://schemas.microsoft.com/office/drawing/2016/5/14/chartex" xmlns:mc="http://schemas.openxmlformats.org/markup-compatibility/2006" xmlns:aink="http://schemas.microsoft.com/office/drawing/2016/ink" xmlns:am3d="http://schemas.microsoft.com/office/drawing/2017/model3d" xmlns:o="urn:schemas-microsoft-com:office:office" xmlns:r="http://schemas.openxmlformats.org/officeDocument/2006/relationships" xmlns:m="http://schemas.openxmlformats.org/officeDocument/2006/math" xmlns:v="urn:schemas-microsoft-com:vml" xmlns:wp14="http://schemas.microsoft.com/office/word/2010/wordprocessingDrawing" xmlns:wp="http://schemas.openxmlformats.org/drawingml/2006/wordprocessingDrawing" xmlns:w10="urn:schemas-microsoft-com:office:word" xmlns:w="http://schemas.openxmlformats.org/wordprocessingml/2006/main" xmlns:w14="http://schemas.microsoft.com/office/word/2010/wordml" xmlns:w15="http://schemas.microsoft.com/office/word/2012/wordml" xmlns:w16cex="http://schemas.microsoft.com/office/word/2018/wordml/cex" xmlns:w16cid="http://schemas.microsoft.com/office/word/2016/wordml/cid" xmlns:w16="http://schemas.microsoft.com/office/word/2018/wordml" xmlns:w16sdtdh="http://schemas.microsoft.com/office/word/2020/wordml/sdtdatahash" xmlns:w16se="http://schemas.microsoft.com/office/word/2015/wordml/symex" xmlns:wpg="http://schemas.microsoft.com/office/word/2010/wordprocessingGroup" xmlns:wpi="http://schemas.microsoft.com/office/word/2010/wordprocessingInk" xmlns:wne="http://schemas.microsoft.com/office/word/2006/wordml" xmlns:wps="http://schemas.microsoft.com/office/word/2010/wordprocessingShape" xmlns:a="http://schemas.openxmlformats.org/drawingml/2006/main" xmlns:pic="http://schemas.openxmlformats.org/drawingml/2006/picture" xmlns:a14="http://schemas.microsoft.com/office/drawing/2010/main" mc:Ignorable="w14 w15 w16se w16cid w16 w16cex w16sdtdh wp14">
+<w:document xmlns:wpc="http://schemas.microsoft.com/office/word/2010/wordprocessingCanvas" xmlns:cx="http://schemas.microsoft.com/office/drawing/2014/chartex" xmlns:cx1="http://schemas.microsoft.com/office/drawing/2015/9/8/chartex" xmlns:cx2="http://schemas.microsoft.com/office/drawing/2015/10/21/chartex" xmlns:cx3="http://schemas.microsoft.com/office/drawing/2016/5/9/chartex" xmlns:cx4="http://schemas.microsoft.com/office/drawing/2016/5/10/chartex" xmlns:cx5="http://schemas.microsoft.com/office/drawing/2016/5/11/chartex" xmlns:cx6="http://schemas.microsoft.com/office/drawing/2016/5/12/chartex" xmlns:cx7="http://schemas.microsoft.com/office/drawing/2016/5/13/chartex" xmlns:cx8="http://schemas.microsoft.com/office/drawing/2016/5/14/chartex" xmlns:mc="http://schemas.openxmlformats.org/markup-compatibility/2006" xmlns:aink="http://schemas.microsoft.com/office/drawing/2016/ink" xmlns:am3d="http://schemas.microsoft.com/office/drawing/2017/model3d" xmlns:o="urn:schemas-microsoft-com:office:office" xmlns:oel="http://schemas.microsoft.com/office/2019/extlst" xmlns:r="http://schemas.openxmlformats.org/officeDocument/2006/relationships" xmlns:m="http://schemas.openxmlformats.org/officeDocument/2006/math" xmlns:v="urn:schemas-microsoft-com:vml" xmlns:wp14="http://schemas.microsoft.com/office/word/2010/wordprocessingDrawing" xmlns:wp="http://schemas.openxmlformats.org/drawingml/2006/wordprocessingDrawing" xmlns:w10="urn:schemas-microsoft-com:office:word" xmlns:w="http://schemas.openxmlformats.org/wordprocessingml/2006/main" xmlns:w14="http://schemas.microsoft.com/office/word/2010/wordml" xmlns:w15="http://schemas.microsoft.com/office/word/2012/wordml" xmlns:w16cex="http://schemas.microsoft.com/office/word/2018/wordml/cex" xmlns:w16cid="http://schemas.microsoft.com/office/word/2016/wordml/cid" xmlns:w16="http://schemas.microsoft.com/office/word/2018/wordml" xmlns:w16du="http://schemas.microsoft.com/office/word/2023/wordml/word16du" xmlns:w16sdtdh="http://schemas.microsoft.com/office/word/2020/wordml/sdtdatahash" xmlns:w16sdtfl="http://schemas.microsoft.com/office/word/2024/wordml/sdtformatlock" xmlns:w16se="http://schemas.microsoft.com/office/word/2015/wordml/symex" xmlns:wpg="http://schemas.microsoft.com/office/word/2010/wordprocessingGroup" xmlns:wpi="http://schemas.microsoft.com/office/word/2010/wordprocessingInk" xmlns:wne="http://schemas.microsoft.com/office/word/2006/wordml" xmlns:wps="http://schemas.microsoft.com/office/word/2010/wordprocessingShape" mc:Ignorable="w14 w15 w16se w16cid w16 w16cex w16sdtdh w16sdtfl w16du wp14">
   <w:body>
     <w:p>
       <w:pPr>
@@ -67,66 +67,50 @@
         <w:t>I casi di test di ok esplicitati di seguito sono riportati nel file</w:t>
       </w:r>
       <w:r>
-        <w:rPr/>
         <w:t xml:space="preserve"> </w:t>
       </w:r>
       <w:r>
-        <w:rPr/>
         <w:t>“</w:t>
       </w:r>
       <w:r>
         <w:rPr>
-          <w:i w:val="1"/>
-          <w:iCs w:val="1"/>
-        </w:rPr>
-        <w:t>CDA2_</w:t>
-      </w:r>
-      <w:r>
-        <w:rPr>
-          <w:i w:val="1"/>
-          <w:iCs w:val="1"/>
-        </w:rPr>
-        <w:t>Lettera_di_Dimissione_Ospedaliera</w:t>
-      </w:r>
-      <w:r>
-        <w:rPr>
-          <w:i w:val="1"/>
-          <w:iCs w:val="1"/>
-        </w:rPr>
-        <w:t>_OK.xls</w:t>
-      </w:r>
-      <w:r>
-        <w:rPr/>
+          <w:i/>
+          <w:iCs/>
+        </w:rPr>
+        <w:t>CDA2_Lettera_di_Dimissione_Ospedaliera_OK.xls</w:t>
+      </w:r>
+      <w:r>
         <w:t>”.</w:t>
       </w:r>
     </w:p>
     <w:p>
       <w:pPr>
-        <w:pStyle w:val="Normal"/>
-        <w:spacing w:after="160" w:line="259" w:lineRule="auto"/>
-        <w:jc w:val="both"/>
-      </w:pPr>
-      <w:r>
+        <w:jc w:val="both"/>
+      </w:pPr>
+      <w:r>
+        <w:rPr>
+          <w:noProof/>
+        </w:rPr>
         <w:drawing>
-          <wp:inline wp14:editId="0E53E244" wp14:anchorId="074C08A0">
+          <wp:inline distT="0" distB="0" distL="0" distR="0" wp14:anchorId="074C08A0" wp14:editId="0E53E244">
             <wp:extent cx="6219825" cy="505361"/>
             <wp:effectExtent l="0" t="0" r="0" b="0"/>
-            <wp:docPr id="1070215830" name="" descr="Text Box" title=""/>
+            <wp:docPr id="1070215830" name="Immagine 1070215830" descr="Text Box"/>
             <wp:cNvGraphicFramePr>
-              <a:graphicFrameLocks noChangeAspect="1"/>
+              <a:graphicFrameLocks xmlns:a="http://schemas.openxmlformats.org/drawingml/2006/main" noChangeAspect="1"/>
             </wp:cNvGraphicFramePr>
-            <a:graphic>
+            <a:graphic xmlns:a="http://schemas.openxmlformats.org/drawingml/2006/main">
               <a:graphicData uri="http://schemas.openxmlformats.org/drawingml/2006/picture">
-                <pic:pic>
+                <pic:pic xmlns:pic="http://schemas.openxmlformats.org/drawingml/2006/picture">
                   <pic:nvPicPr>
                     <pic:cNvPr id="0" name=""/>
                     <pic:cNvPicPr/>
                   </pic:nvPicPr>
                   <pic:blipFill>
-                    <a:blip r:embed="R1dcbd3f94c7645dd">
+                    <a:blip r:embed="rId10">
                       <a:extLst>
-                        <a:ext xmlns:a="http://schemas.openxmlformats.org/drawingml/2006/main" uri="{28A0092B-C50C-407E-A947-70E740481C1C}">
-                          <a14:useLocalDpi val="0"/>
+                        <a:ext uri="{28A0092B-C50C-407E-A947-70E740481C1C}">
+                          <a14:useLocalDpi xmlns:a14="http://schemas.microsoft.com/office/drawing/2010/main" val="0"/>
                         </a:ext>
                       </a:extLst>
                     </a:blip>
@@ -152,198 +136,604 @@
     </w:p>
     <w:p>
       <w:pPr>
-        <w:pStyle w:val="Heading3"/>
-        <w:keepNext w:val="1"/>
-        <w:keepLines w:val="1"/>
-        <w:spacing w:before="40" w:after="0" w:line="259" w:lineRule="auto"/>
-        <w:jc w:val="both"/>
-        <w:rPr>
-          <w:rFonts w:ascii="Calibri" w:hAnsi="Calibri" w:eastAsia="Calibri" w:cs="Calibri"/>
-          <w:b w:val="1"/>
-          <w:bCs w:val="1"/>
-          <w:i w:val="0"/>
-          <w:iCs w:val="0"/>
-          <w:caps w:val="0"/>
-          <w:smallCaps w:val="0"/>
-          <w:noProof w:val="0"/>
-          <w:color w:val="000000" w:themeColor="text1" w:themeTint="FF" w:themeShade="FF"/>
-          <w:sz w:val="24"/>
-          <w:szCs w:val="24"/>
-          <w:lang w:val="it-IT"/>
-        </w:rPr>
-      </w:pPr>
-      <w:r>
-        <w:rPr>
-          <w:rFonts w:ascii="Calibri" w:hAnsi="Calibri" w:eastAsia="Calibri" w:cs="Calibri"/>
-          <w:b w:val="1"/>
-          <w:bCs w:val="1"/>
-          <w:i w:val="0"/>
-          <w:iCs w:val="0"/>
-          <w:caps w:val="0"/>
-          <w:smallCaps w:val="0"/>
-          <w:noProof w:val="0"/>
-          <w:color w:val="000000" w:themeColor="text1" w:themeTint="FF" w:themeShade="FF"/>
-          <w:sz w:val="24"/>
-          <w:szCs w:val="24"/>
-          <w:lang w:val="it-IT"/>
-        </w:rPr>
-        <w:t>CASO DI TEST 0</w:t>
-      </w:r>
-    </w:p>
-    <w:p>
-      <w:pPr>
-        <w:spacing w:after="160" w:line="259" w:lineRule="auto"/>
-        <w:jc w:val="both"/>
-        <w:rPr>
-          <w:rFonts w:ascii="Calibri" w:hAnsi="Calibri" w:eastAsia="Calibri" w:cs="Calibri"/>
-          <w:b w:val="0"/>
-          <w:bCs w:val="0"/>
-          <w:i w:val="0"/>
-          <w:iCs w:val="0"/>
-          <w:caps w:val="0"/>
-          <w:smallCaps w:val="0"/>
-          <w:noProof w:val="0"/>
-          <w:color w:val="000000" w:themeColor="text1" w:themeTint="FF" w:themeShade="FF"/>
-          <w:sz w:val="22"/>
-          <w:szCs w:val="22"/>
-          <w:lang w:val="it-IT"/>
-        </w:rPr>
-      </w:pPr>
-      <w:r>
-        <w:rPr>
-          <w:rFonts w:ascii="Calibri" w:hAnsi="Calibri" w:eastAsia="Calibri" w:cs="Calibri"/>
-          <w:b w:val="0"/>
-          <w:bCs w:val="0"/>
-          <w:i w:val="0"/>
-          <w:iCs w:val="0"/>
-          <w:caps w:val="0"/>
-          <w:smallCaps w:val="0"/>
-          <w:noProof w:val="0"/>
-          <w:color w:val="000000" w:themeColor="text1" w:themeTint="FF" w:themeShade="FF"/>
-          <w:sz w:val="22"/>
-          <w:szCs w:val="22"/>
-          <w:lang w:val="it-IT"/>
-        </w:rPr>
-        <w:t>Il caso di test fa riferimento ad un esempio CDA2 semplice in cui sono presenti solo le sezioni ed elementi obbligatori da specifiche nazionali HL7 Italia.</w:t>
-      </w:r>
-    </w:p>
-    <w:p>
-      <w:pPr>
-        <w:pStyle w:val="Normal"/>
-        <w:jc w:val="both"/>
-        <w:rPr>
-          <w:b w:val="1"/>
-          <w:bCs w:val="1"/>
-          <w:sz w:val="28"/>
-          <w:szCs w:val="28"/>
-        </w:rPr>
-      </w:pPr>
-    </w:p>
-    <w:p>
-      <w:pPr>
-        <w:pStyle w:val="Heading3"/>
-        <w:jc w:val="both"/>
-      </w:pPr>
-      <w:r>
-        <w:t>CASO DI TEST</w:t>
-      </w:r>
-      <w:r>
-        <w:t xml:space="preserve"> 1</w:t>
-      </w:r>
-    </w:p>
-    <w:p>
-      <w:pPr>
-        <w:jc w:val="both"/>
-        <w:rPr>
-          <w:rStyle w:val="eop"/>
-          <w:rFonts w:ascii="Calibri" w:hAnsi="Calibri" w:cs="Calibri"/>
-          <w:color w:val="000000"/>
-          <w:shd w:val="clear" w:color="auto" w:fill="FFFFFF"/>
-        </w:rPr>
-      </w:pPr>
-      <w:r>
-        <w:rPr>
-          <w:rFonts w:ascii="Calibri" w:hAnsi="Calibri" w:eastAsia="Calibri" w:cs="Calibri"/>
-          <w:color w:val="000000" w:themeColor="text1"/>
-        </w:rPr>
-        <w:t>Il</w:t>
-      </w:r>
-      <w:r>
-        <w:rPr>
-          <w:rFonts w:ascii="Calibri" w:hAnsi="Calibri" w:eastAsia="Calibri" w:cs="Calibri"/>
-          <w:color w:val="000000" w:themeColor="text1"/>
-        </w:rPr>
-        <w:t xml:space="preserve"> </w:t>
-      </w:r>
-      <w:r>
-        <w:rPr>
-          <w:rFonts w:ascii="Calibri" w:hAnsi="Calibri" w:eastAsia="Calibri" w:cs="Calibri"/>
-          <w:color w:val="000000" w:themeColor="text1"/>
-        </w:rPr>
-        <w:t>test</w:t>
-      </w:r>
-      <w:r>
-        <w:rPr>
-          <w:rFonts w:ascii="Calibri" w:hAnsi="Calibri" w:eastAsia="Calibri" w:cs="Calibri"/>
-          <w:color w:val="000000" w:themeColor="text1"/>
-        </w:rPr>
-        <w:t xml:space="preserve"> fa riferimento ad</w:t>
-      </w:r>
-      <w:r>
-        <w:rPr>
-          <w:rFonts w:ascii="Calibri" w:hAnsi="Calibri" w:eastAsia="Calibri" w:cs="Calibri"/>
-          <w:color w:val="000000" w:themeColor="text1"/>
-        </w:rPr>
-        <w:t xml:space="preserve"> un esempio </w:t>
-      </w:r>
-      <w:r>
-        <w:rPr>
-          <w:rFonts w:ascii="Calibri" w:hAnsi="Calibri" w:eastAsia="Calibri" w:cs="Calibri"/>
-          <w:color w:val="000000" w:themeColor="text1"/>
-        </w:rPr>
-        <w:t xml:space="preserve">di </w:t>
-      </w:r>
-      <w:r>
-        <w:rPr>
-          <w:rFonts w:ascii="Calibri" w:hAnsi="Calibri" w:eastAsia="Calibri" w:cs="Calibri"/>
-          <w:color w:val="000000" w:themeColor="text1"/>
-        </w:rPr>
-        <w:t xml:space="preserve">CDA2 in cui sono presenti le </w:t>
-      </w:r>
-      <w:r>
-        <w:rPr>
-          <w:rFonts w:ascii="Calibri" w:hAnsi="Calibri" w:eastAsia="Calibri" w:cs="Calibri"/>
-          <w:color w:val="000000" w:themeColor="text1"/>
-        </w:rPr>
-        <w:t>section</w:t>
-      </w:r>
-      <w:r>
-        <w:rPr>
-          <w:rFonts w:ascii="Calibri" w:hAnsi="Calibri" w:eastAsia="Calibri" w:cs="Calibri"/>
-          <w:color w:val="000000" w:themeColor="text1"/>
-        </w:rPr>
-        <w:t xml:space="preserve"> e le entry obbligatorie da specifiche nazionali HL7 Italia</w:t>
-      </w:r>
-      <w:r>
-        <w:rPr>
-          <w:rFonts w:ascii="Calibri" w:hAnsi="Calibri" w:eastAsia="Calibri" w:cs="Calibri"/>
-          <w:color w:val="000000" w:themeColor="text1"/>
-        </w:rPr>
-        <w:t xml:space="preserve">, con l’aggiunta di alcuni attributi e sotto-elementi opzionali</w:t>
-      </w:r>
-      <w:r>
-        <w:rPr>
-          <w:rFonts w:ascii="Calibri" w:hAnsi="Calibri" w:eastAsia="Calibri" w:cs="Calibri"/>
-          <w:color w:val="000000" w:themeColor="text1"/>
-        </w:rPr>
-        <w:t xml:space="preserve">. </w:t>
-      </w:r>
-      <w:r>
-        <w:rPr>
-          <w:rFonts w:ascii="Calibri" w:hAnsi="Calibri" w:eastAsia="Calibri" w:cs="Calibri"/>
-        </w:rPr>
-        <w:t xml:space="preserve"> </w:t>
-      </w:r>
+        <w:jc w:val="both"/>
+        <w:rPr>
+          <w:rFonts w:cs="Open Sans"/>
+          <w:b/>
+          <w:bCs/>
+        </w:rPr>
+      </w:pPr>
+      <w:r>
+        <w:rPr>
+          <w:rFonts w:cs="Open Sans"/>
+          <w:b/>
+          <w:bCs/>
+        </w:rPr>
+        <w:t>CASO DI TEST 1</w:t>
+      </w:r>
+      <w:r>
+        <w:rPr>
+          <w:rFonts w:cs="Open Sans"/>
+          <w:b/>
+          <w:bCs/>
+        </w:rPr>
+        <w:t>7</w:t>
+      </w:r>
+    </w:p>
+    <w:p>
+      <w:pPr>
+        <w:jc w:val="both"/>
+        <w:rPr>
+          <w:rFonts w:cs="Open Sans"/>
+        </w:rPr>
+      </w:pPr>
+      <w:r>
+        <w:rPr>
+          <w:rFonts w:cs="Open Sans"/>
+        </w:rPr>
+        <w:t>Il Caso di Test 1</w:t>
+      </w:r>
+      <w:r>
+        <w:rPr>
+          <w:rFonts w:cs="Open Sans"/>
+        </w:rPr>
+        <w:t>7</w:t>
+      </w:r>
+      <w:r>
+        <w:rPr>
+          <w:rFonts w:cs="Open Sans"/>
+        </w:rPr>
+        <w:t xml:space="preserve"> corrisponde ad un esempio di CDA2 in cui sono presenti tutte le sezioni e/o campi corrispondenti ai dati essenziali del Decreto 7 </w:t>
+      </w:r>
+      <w:proofErr w:type="gramStart"/>
+      <w:r>
+        <w:rPr>
+          <w:rFonts w:cs="Open Sans"/>
+        </w:rPr>
+        <w:t>Settembre</w:t>
+      </w:r>
+      <w:proofErr w:type="gramEnd"/>
+      <w:r>
+        <w:rPr>
+          <w:rFonts w:cs="Open Sans"/>
+        </w:rPr>
+        <w:t xml:space="preserve"> 2023; in particolare, il CDA2 contiene le seguenti sezioni obbligatorie ed opzionali:</w:t>
+      </w:r>
+    </w:p>
+    <w:p>
+      <w:pPr>
+        <w:jc w:val="both"/>
+        <w:rPr>
+          <w:rFonts w:cs="Open Sans"/>
+        </w:rPr>
+      </w:pPr>
+    </w:p>
+    <w:p>
+      <w:pPr>
+        <w:jc w:val="both"/>
+        <w:rPr>
+          <w:rFonts w:cs="Open Sans"/>
+          <w:b/>
+          <w:bCs/>
+        </w:rPr>
+      </w:pPr>
+      <w:r>
+        <w:rPr>
+          <w:rFonts w:cs="Open Sans"/>
+          <w:b/>
+          <w:bCs/>
+        </w:rPr>
+        <w:t>Sezioni obbligatorie</w:t>
+      </w:r>
+    </w:p>
+    <w:p>
+      <w:pPr>
+        <w:pStyle w:val="ListParagraph"/>
+        <w:numPr>
+          <w:ilvl w:val="0"/>
+          <w:numId w:val="8"/>
+        </w:numPr>
+        <w:jc w:val="both"/>
+      </w:pPr>
+      <w:r>
+        <w:t>“Motivo del ricovero” atta a descrivere la causa principale che ha determinato il ricovero del paziente attraverso la diagnosi di accettazione;</w:t>
+      </w:r>
+    </w:p>
+    <w:p>
+      <w:pPr>
+        <w:pStyle w:val="ListParagraph"/>
+        <w:numPr>
+          <w:ilvl w:val="0"/>
+          <w:numId w:val="8"/>
+        </w:numPr>
+        <w:jc w:val="both"/>
+      </w:pPr>
+      <w:r>
+        <w:t>“Decorso Ospedaliero” include la descrizione dell’andamento del ricovero, il percorso diagnostico, terapeutico, riabilitativo o assistenziale;</w:t>
+      </w:r>
+    </w:p>
+    <w:p>
+      <w:pPr>
+        <w:pStyle w:val="ListParagraph"/>
+        <w:numPr>
+          <w:ilvl w:val="0"/>
+          <w:numId w:val="8"/>
+        </w:numPr>
+        <w:jc w:val="both"/>
+      </w:pPr>
+      <w:r>
+        <w:t>Condizioni del paziente alla dimissione e diagnosi alla dimissione</w:t>
+      </w:r>
+      <w:r>
+        <w:t xml:space="preserve"> che descrive l'elenco delle diagnosi di dimissione, in ordine di rilevanza. </w:t>
+      </w:r>
+    </w:p>
+    <w:p>
+      <w:pPr>
+        <w:jc w:val="both"/>
+        <w:rPr>
+          <w:rFonts w:cs="Open Sans"/>
+          <w:b/>
+          <w:bCs/>
+        </w:rPr>
+      </w:pPr>
+      <w:r>
+        <w:rPr>
+          <w:rFonts w:cs="Open Sans"/>
+          <w:b/>
+          <w:bCs/>
+        </w:rPr>
+        <w:t>Sezioni opzionali</w:t>
+      </w:r>
+    </w:p>
+    <w:p>
+      <w:pPr>
+        <w:pStyle w:val="ListParagraph"/>
+        <w:numPr>
+          <w:ilvl w:val="0"/>
+          <w:numId w:val="6"/>
+        </w:numPr>
+        <w:jc w:val="both"/>
+      </w:pPr>
+      <w:r>
+        <w:t>"Inquadramento clinico iniziale" comprende informazioni inerenti all'anamnesi del paziente e all'esame obiettivo alla accettazione ed alla terapia medica domiciliare o comunque precedente al ricovero;</w:t>
+      </w:r>
+    </w:p>
+    <w:p>
+      <w:pPr>
+        <w:pStyle w:val="ListParagraph"/>
+        <w:numPr>
+          <w:ilvl w:val="0"/>
+          <w:numId w:val="6"/>
+        </w:numPr>
+        <w:jc w:val="both"/>
+      </w:pPr>
+      <w:r>
+        <w:t>“Complicanze” include eventuali complicanze riscontrate durante il percorso ospedaliero;</w:t>
+      </w:r>
+    </w:p>
+    <w:p>
+      <w:pPr>
+        <w:pStyle w:val="ListParagraph"/>
+        <w:numPr>
+          <w:ilvl w:val="0"/>
+          <w:numId w:val="6"/>
+        </w:numPr>
+        <w:jc w:val="both"/>
+      </w:pPr>
+      <w:r>
+        <w:t>"Riscontri ed accertamenti significativi" dedicata a descrivere le consulenze specialistiche fornite al paziente ed esami e prestazioni specialistiche effettuate durante il ricovero ai fini di approfondimento delle condizioni patologiche del paziente;</w:t>
+      </w:r>
+    </w:p>
+    <w:p>
+      <w:pPr>
+        <w:pStyle w:val="ListParagraph"/>
+        <w:numPr>
+          <w:ilvl w:val="0"/>
+          <w:numId w:val="6"/>
+        </w:numPr>
+        <w:jc w:val="both"/>
+      </w:pPr>
+      <w:r>
+        <w:t>“Esami eseguiti durante il ricovero” dedicata a descrivere le indagini strumentali, di laboratorio, di anatomia patologica di particolare rilevanza clinica, eseguite durante il ricovero;</w:t>
+      </w:r>
+    </w:p>
+    <w:p>
+      <w:pPr>
+        <w:pStyle w:val="ListParagraph"/>
+        <w:numPr>
+          <w:ilvl w:val="0"/>
+          <w:numId w:val="6"/>
+        </w:numPr>
+        <w:jc w:val="both"/>
+      </w:pPr>
+      <w:r>
+        <w:t>" Procedure eseguite durante il ricovero" dedicata a descrivere le procedure diagnostiche e degli interventi effettuati durante il ricovero;</w:t>
+      </w:r>
+    </w:p>
+    <w:p>
+      <w:pPr>
+        <w:pStyle w:val="ListParagraph"/>
+        <w:numPr>
+          <w:ilvl w:val="0"/>
+          <w:numId w:val="6"/>
+        </w:numPr>
+        <w:jc w:val="both"/>
+      </w:pPr>
+      <w:r>
+        <w:t>"Allergie " dedicata a descrivere l'elenco dei principi attivi o agenti allergenici rilevati sul paziente, incluse le intolleranze;</w:t>
+      </w:r>
+    </w:p>
+    <w:p>
+      <w:pPr>
+        <w:pStyle w:val="ListParagraph"/>
+        <w:numPr>
+          <w:ilvl w:val="0"/>
+          <w:numId w:val="6"/>
+        </w:numPr>
+        <w:jc w:val="both"/>
+      </w:pPr>
+      <w:r>
+        <w:t>"Terapia farmacologica effettuata durante il ricovero" dedicata a descrivere l'elenco dei farmaci e le somministrazioni ricevute dal paziente durante il ricovero;</w:t>
+      </w:r>
+    </w:p>
+    <w:p>
+      <w:pPr>
+        <w:pStyle w:val="ListParagraph"/>
+        <w:numPr>
+          <w:ilvl w:val="0"/>
+          <w:numId w:val="6"/>
+        </w:numPr>
+        <w:jc w:val="both"/>
+      </w:pPr>
+      <w:r>
+        <w:t>"Terapia farmacologica alla dimissione" dedicata a descrivere tutti i farmaci che il paziente dovrebbe assumere al domicilio con le relative somministrazioni;</w:t>
+      </w:r>
+    </w:p>
+    <w:p>
+      <w:pPr>
+        <w:pStyle w:val="ListParagraph"/>
+        <w:numPr>
+          <w:ilvl w:val="0"/>
+          <w:numId w:val="6"/>
+        </w:numPr>
+        <w:jc w:val="both"/>
+      </w:pPr>
+      <w:r>
+        <w:t xml:space="preserve">"Istruzioni di follow-up" includono informazioni generali dell'evento clinico inerenti al passaggio di cura dal contesto ospedaliero a quello territoriale. In questa sezione possono essere descritti anche eventuali controlli, procedure o visite consigliate. </w:t>
+      </w:r>
+    </w:p>
+    <w:p>
+      <w:pPr>
+        <w:jc w:val="both"/>
+      </w:pPr>
+    </w:p>
+    <w:p>
+      <w:pPr>
+        <w:jc w:val="both"/>
+      </w:pPr>
+    </w:p>
+    <w:p>
+      <w:pPr>
+        <w:jc w:val="both"/>
+        <w:rPr>
+          <w:rFonts w:cs="Open Sans"/>
+          <w:b/>
+          <w:bCs/>
+        </w:rPr>
+      </w:pPr>
+      <w:r>
+        <w:rPr>
+          <w:rFonts w:cs="Open Sans"/>
+          <w:b/>
+          <w:bCs/>
+        </w:rPr>
+        <w:lastRenderedPageBreak/>
+        <w:t xml:space="preserve">CASO DI TEST </w:t>
+      </w:r>
+      <w:r>
+        <w:rPr>
+          <w:rFonts w:cs="Open Sans"/>
+          <w:b/>
+          <w:bCs/>
+        </w:rPr>
+        <w:t>18</w:t>
+      </w:r>
+    </w:p>
+    <w:p>
+      <w:pPr>
+        <w:jc w:val="both"/>
+        <w:rPr>
+          <w:rFonts w:cs="Open Sans"/>
+        </w:rPr>
+      </w:pPr>
+      <w:r>
+        <w:rPr>
+          <w:rFonts w:cs="Open Sans"/>
+        </w:rPr>
+        <w:t xml:space="preserve">Il caso di test </w:t>
+      </w:r>
+      <w:r>
+        <w:rPr>
+          <w:rFonts w:cs="Open Sans"/>
+        </w:rPr>
+        <w:t xml:space="preserve">18 </w:t>
+      </w:r>
+      <w:r>
+        <w:rPr>
+          <w:rFonts w:cs="Open Sans"/>
+        </w:rPr>
+        <w:t>prevede un esempio completo di CDA2 che contiene sia le sezioni obbligatorie che le sezioni opzionali. Rispetto al caso di test 1</w:t>
+      </w:r>
+      <w:r>
+        <w:rPr>
+          <w:rFonts w:cs="Open Sans"/>
+        </w:rPr>
+        <w:t>7</w:t>
+      </w:r>
+      <w:r>
+        <w:rPr>
+          <w:rFonts w:cs="Open Sans"/>
+        </w:rPr>
+        <w:t xml:space="preserve"> proposto</w:t>
+      </w:r>
+      <w:r>
+        <w:rPr>
+          <w:rFonts w:cs="Open Sans"/>
+        </w:rPr>
+        <w:t xml:space="preserve"> è necessario inserire le informazioni relative alla sezione “Consulenza” e riportare le </w:t>
+      </w:r>
+      <w:proofErr w:type="spellStart"/>
+      <w:r>
+        <w:rPr>
+          <w:rFonts w:cs="Open Sans"/>
+          <w:i/>
+          <w:iCs/>
+        </w:rPr>
+        <w:t>entryRelationship</w:t>
+      </w:r>
+      <w:proofErr w:type="spellEnd"/>
+      <w:r>
+        <w:rPr>
+          <w:rFonts w:cs="Open Sans"/>
+        </w:rPr>
+        <w:t xml:space="preserve"> associate alle seguenti sezioni:</w:t>
+      </w:r>
+    </w:p>
+    <w:p>
+      <w:pPr>
+        <w:pStyle w:val="ListParagraph"/>
+        <w:numPr>
+          <w:ilvl w:val="0"/>
+          <w:numId w:val="6"/>
+        </w:numPr>
+        <w:spacing w:after="0" w:line="240" w:lineRule="auto"/>
+        <w:jc w:val="both"/>
+        <w:rPr>
+          <w:rFonts w:cs="Open Sans"/>
+        </w:rPr>
+      </w:pPr>
+      <w:r>
+        <w:rPr>
+          <w:rFonts w:cs="Open Sans"/>
+        </w:rPr>
+        <w:t xml:space="preserve">“Inquadramento Clinico Iniziale” </w:t>
+      </w:r>
+    </w:p>
+    <w:p>
+      <w:pPr>
+        <w:pStyle w:val="ListParagraph"/>
+        <w:numPr>
+          <w:ilvl w:val="1"/>
+          <w:numId w:val="6"/>
+        </w:numPr>
+        <w:spacing w:after="0" w:line="240" w:lineRule="auto"/>
+        <w:jc w:val="both"/>
+        <w:rPr>
+          <w:rFonts w:cs="Open Sans"/>
+        </w:rPr>
+      </w:pPr>
+      <w:r>
+        <w:rPr>
+          <w:rFonts w:cs="Open Sans"/>
+        </w:rPr>
+        <w:t>Stato di Cronicità di un problema</w:t>
+      </w:r>
+    </w:p>
+    <w:p>
+      <w:pPr>
+        <w:pStyle w:val="ListParagraph"/>
+        <w:numPr>
+          <w:ilvl w:val="1"/>
+          <w:numId w:val="6"/>
+        </w:numPr>
+        <w:spacing w:after="0" w:line="240" w:lineRule="auto"/>
+        <w:jc w:val="both"/>
+        <w:rPr>
+          <w:rFonts w:cs="Open Sans"/>
+        </w:rPr>
+      </w:pPr>
+      <w:r>
+        <w:rPr>
+          <w:rFonts w:cs="Open Sans"/>
+        </w:rPr>
+        <w:t>Stato clinico di un problema</w:t>
+      </w:r>
+    </w:p>
+    <w:p>
+      <w:pPr>
+        <w:pStyle w:val="ListParagraph"/>
+        <w:numPr>
+          <w:ilvl w:val="0"/>
+          <w:numId w:val="6"/>
+        </w:numPr>
+        <w:spacing w:after="0" w:line="240" w:lineRule="auto"/>
+        <w:jc w:val="both"/>
+        <w:rPr>
+          <w:rFonts w:cs="Open Sans"/>
+        </w:rPr>
+      </w:pPr>
+      <w:r>
+        <w:rPr>
+          <w:rFonts w:cs="Open Sans"/>
+        </w:rPr>
+        <w:t>“Procedure eseguite durante il ricovero”</w:t>
+      </w:r>
+    </w:p>
+    <w:p>
+      <w:pPr>
+        <w:pStyle w:val="ListParagraph"/>
+        <w:numPr>
+          <w:ilvl w:val="1"/>
+          <w:numId w:val="6"/>
+        </w:numPr>
+        <w:spacing w:after="0" w:line="240" w:lineRule="auto"/>
+        <w:jc w:val="both"/>
+        <w:rPr>
+          <w:rFonts w:cs="Open Sans"/>
+        </w:rPr>
+      </w:pPr>
+      <w:r>
+        <w:rPr>
+          <w:rFonts w:cs="Open Sans"/>
+        </w:rPr>
+        <w:t>Motivo per la quale è stata effettuata la procedura</w:t>
+      </w:r>
+    </w:p>
+    <w:p>
+      <w:pPr>
+        <w:pStyle w:val="ListParagraph"/>
+        <w:numPr>
+          <w:ilvl w:val="0"/>
+          <w:numId w:val="6"/>
+        </w:numPr>
+        <w:spacing w:after="0" w:line="240" w:lineRule="auto"/>
+        <w:jc w:val="both"/>
+        <w:rPr>
+          <w:rFonts w:cs="Open Sans"/>
+        </w:rPr>
+      </w:pPr>
+      <w:r>
+        <w:rPr>
+          <w:rFonts w:cs="Open Sans"/>
+        </w:rPr>
+        <w:t>“Allergie”</w:t>
+      </w:r>
+    </w:p>
+    <w:p>
+      <w:pPr>
+        <w:pStyle w:val="ListParagraph"/>
+        <w:numPr>
+          <w:ilvl w:val="1"/>
+          <w:numId w:val="6"/>
+        </w:numPr>
+        <w:spacing w:after="0" w:line="240" w:lineRule="auto"/>
+        <w:jc w:val="both"/>
+        <w:rPr>
+          <w:rFonts w:cs="Open Sans"/>
+        </w:rPr>
+      </w:pPr>
+      <w:r>
+        <w:rPr>
+          <w:rFonts w:cs="Open Sans"/>
+        </w:rPr>
+        <w:t>Descrizione Reazione</w:t>
+      </w:r>
+    </w:p>
+    <w:p>
+      <w:pPr>
+        <w:pStyle w:val="ListParagraph"/>
+        <w:numPr>
+          <w:ilvl w:val="1"/>
+          <w:numId w:val="6"/>
+        </w:numPr>
+        <w:spacing w:after="0" w:line="240" w:lineRule="auto"/>
+        <w:jc w:val="both"/>
+        <w:rPr>
+          <w:rFonts w:cs="Open Sans"/>
+        </w:rPr>
+      </w:pPr>
+      <w:r>
+        <w:rPr>
+          <w:rFonts w:cs="Open Sans"/>
+        </w:rPr>
+        <w:t>Criticità dell'Allergia o Intolleranza</w:t>
+      </w:r>
+    </w:p>
+    <w:p>
+      <w:pPr>
+        <w:pStyle w:val="ListParagraph"/>
+        <w:numPr>
+          <w:ilvl w:val="1"/>
+          <w:numId w:val="6"/>
+        </w:numPr>
+        <w:spacing w:after="0" w:line="240" w:lineRule="auto"/>
+        <w:jc w:val="both"/>
+        <w:rPr>
+          <w:rFonts w:cs="Open Sans"/>
+        </w:rPr>
+      </w:pPr>
+      <w:r>
+        <w:rPr>
+          <w:rFonts w:cs="Open Sans"/>
+        </w:rPr>
+        <w:t>Stato dell'Allergia</w:t>
+      </w:r>
+    </w:p>
+    <w:p>
+      <w:pPr>
+        <w:pStyle w:val="ListParagraph"/>
+        <w:numPr>
+          <w:ilvl w:val="1"/>
+          <w:numId w:val="6"/>
+        </w:numPr>
+        <w:spacing w:after="0" w:line="240" w:lineRule="auto"/>
+        <w:jc w:val="both"/>
+        <w:rPr>
+          <w:rFonts w:cs="Open Sans"/>
+        </w:rPr>
+      </w:pPr>
+      <w:r>
+        <w:rPr>
+          <w:rFonts w:cs="Open Sans"/>
+        </w:rPr>
+        <w:t>Commenti</w:t>
+      </w:r>
+    </w:p>
+    <w:p>
+      <w:pPr>
+        <w:pStyle w:val="NoSpacing"/>
+        <w:jc w:val="both"/>
+      </w:pPr>
+    </w:p>
+    <w:p>
+      <w:pPr>
+        <w:keepNext/>
+        <w:keepLines/>
+        <w:spacing w:before="40" w:after="0"/>
+        <w:jc w:val="both"/>
+        <w:outlineLvl w:val="1"/>
+        <w:rPr>
+          <w:rFonts w:eastAsiaTheme="majorEastAsia" w:cstheme="majorBidi"/>
+          <w:b/>
+          <w:sz w:val="26"/>
+          <w:szCs w:val="26"/>
+        </w:rPr>
+      </w:pPr>
+      <w:r>
+        <w:rPr>
+          <w:rFonts w:eastAsiaTheme="majorEastAsia" w:cstheme="majorBidi"/>
+          <w:b/>
+          <w:sz w:val="26"/>
+          <w:szCs w:val="26"/>
+        </w:rPr>
+        <w:t>Casi di Test – KO</w:t>
+      </w:r>
+    </w:p>
+    <w:p>
+      <w:pPr>
+        <w:jc w:val="both"/>
+      </w:pPr>
       <w:r>
         <w:rPr>
           <w:rStyle w:val="normaltextrun"/>
@@ -351,1466 +741,380 @@
           <w:color w:val="000000"/>
           <w:shd w:val="clear" w:color="auto" w:fill="FFFFFF"/>
         </w:rPr>
+        <w:t>I casi di test di errore esplicitati di seguito sono relativi ad errori di tipo sintattico, semantico e terminologico. Per tutti i casi di test vengono evidenziati i campi di interesse nel file</w:t>
+      </w:r>
+      <w:r>
         <w:t xml:space="preserve"> </w:t>
       </w:r>
       <w:r>
-        <w:rPr>
-          <w:rStyle w:val="eop"/>
-          <w:rFonts w:ascii="Calibri" w:hAnsi="Calibri" w:cs="Calibri"/>
-          <w:color w:val="000000"/>
-          <w:shd w:val="clear" w:color="auto" w:fill="FFFFFF"/>
-        </w:rPr>
-        <w:t> </w:t>
-      </w:r>
-    </w:p>
-    <w:p>
-      <w:pPr>
-        <w:jc w:val="both"/>
-      </w:pPr>
-    </w:p>
-    <w:p>
-      <w:pPr>
-        <w:pStyle w:val="Heading3"/>
-        <w:jc w:val="both"/>
-      </w:pPr>
-      <w:r>
-        <w:t>CASO DI TEST</w:t>
-      </w:r>
-      <w:r>
-        <w:t xml:space="preserve"> </w:t>
-      </w:r>
-      <w:r>
-        <w:t>2</w:t>
-      </w:r>
-    </w:p>
-    <w:p>
-      <w:pPr>
-        <w:jc w:val="both"/>
-      </w:pPr>
-      <w:r>
-        <w:t>C</w:t>
-      </w:r>
-      <w:r>
-        <w:t>aso</w:t>
-      </w:r>
-      <w:r>
-        <w:t xml:space="preserve"> di ospedalizzazione </w:t>
-      </w:r>
-      <w:r>
-        <w:t>ripetuta</w:t>
-      </w:r>
-      <w:r>
-        <w:t xml:space="preserve"> legata alla broncopneumopatia cronica ostruttiva (BPCO), un’infiammazione cronica delle vie aeree e del tessuto polmonare che, in maniera lenta e progressiva, provoca l’ostruzione dei bronchi e la conseguente limitazione del flusso aereo.</w:t>
-      </w:r>
-    </w:p>
-    <w:p>
-      <w:pPr>
-        <w:jc w:val="both"/>
-      </w:pPr>
-      <w:r>
-        <w:t xml:space="preserve">Le </w:t>
-      </w:r>
-      <w:r>
-        <w:t>sezioni obbligatorie</w:t>
-      </w:r>
-      <w:r>
-        <w:t xml:space="preserve"> sono</w:t>
-      </w:r>
-      <w:r>
-        <w:t>:</w:t>
-      </w:r>
-    </w:p>
-    <w:p>
-      <w:pPr>
-        <w:pStyle w:val="ListParagraph"/>
-        <w:numPr>
-          <w:ilvl w:val="0"/>
-          <w:numId w:val="1"/>
-        </w:numPr>
-        <w:jc w:val="both"/>
-      </w:pPr>
+        <w:t>“</w:t>
+      </w:r>
       <w:r>
         <w:rPr>
           <w:i/>
           <w:iCs/>
         </w:rPr>
-        <w:t>Motivo del ricovero</w:t>
-      </w:r>
-      <w:r>
-        <w:t>:</w:t>
-      </w:r>
-      <w:r>
-        <w:t xml:space="preserve"> la sezione</w:t>
-      </w:r>
-      <w:r>
-        <w:t xml:space="preserve"> </w:t>
-      </w:r>
-      <w:r>
-        <w:t xml:space="preserve">identifica la causa principale che ha </w:t>
-      </w:r>
-      <w:r>
-        <w:t>determinato il ricovero del paziente, ovvero</w:t>
-      </w:r>
-      <w:r>
-        <w:t xml:space="preserve"> </w:t>
-      </w:r>
-      <w:r>
-        <w:t>broncopneumopatia</w:t>
-      </w:r>
-      <w:r>
-        <w:t xml:space="preserve"> cronica ostruttiva in maniera lenta e progressiva</w:t>
-      </w:r>
-      <w:r>
-        <w:t>.</w:t>
-      </w:r>
-    </w:p>
-    <w:p>
-      <w:pPr>
-        <w:pStyle w:val="ListParagraph"/>
-        <w:numPr>
-          <w:ilvl w:val="0"/>
-          <w:numId w:val="1"/>
-        </w:numPr>
-        <w:jc w:val="both"/>
-      </w:pPr>
+        <w:t>CDA2_</w:t>
+      </w:r>
       <w:r>
         <w:rPr>
           <w:i/>
           <w:iCs/>
         </w:rPr>
-        <w:t>Decorso ospedaliero</w:t>
-      </w:r>
-      <w:r>
-        <w:t>: la sezione</w:t>
-      </w:r>
-      <w:r>
-        <w:t xml:space="preserve"> riporta una</w:t>
-      </w:r>
-      <w:r>
-        <w:t xml:space="preserve"> descri</w:t>
-      </w:r>
-      <w:r>
-        <w:t>zion</w:t>
-      </w:r>
-      <w:r>
-        <w:t>e</w:t>
-      </w:r>
-      <w:r>
-        <w:t xml:space="preserve"> riguardo</w:t>
-      </w:r>
-      <w:r>
-        <w:t xml:space="preserve"> </w:t>
-      </w:r>
-      <w:r>
-        <w:t xml:space="preserve">l’andamento del ricovero, il percorso diagnostico, terapeutico, riabilitativo </w:t>
-      </w:r>
-      <w:r>
-        <w:t>e</w:t>
-      </w:r>
-      <w:r>
-        <w:t xml:space="preserve"> assistenziale</w:t>
-      </w:r>
-      <w:r>
-        <w:t xml:space="preserve">. </w:t>
-      </w:r>
-    </w:p>
-    <w:p>
-      <w:pPr>
-        <w:pStyle w:val="ListParagraph"/>
-        <w:numPr>
-          <w:ilvl w:val="0"/>
-          <w:numId w:val="1"/>
-        </w:numPr>
-        <w:jc w:val="both"/>
-      </w:pPr>
+        <w:t>Lettera_di_Dimissione_Ospedaliera</w:t>
+      </w:r>
       <w:r>
         <w:rPr>
           <w:i/>
           <w:iCs/>
         </w:rPr>
-        <w:t>Condizioni del paziente alla dimissione e diagnosi alla dimissione</w:t>
-      </w:r>
-      <w:r>
-        <w:t xml:space="preserve">: </w:t>
-      </w:r>
-      <w:r>
-        <w:t>la sezione riporta</w:t>
-      </w:r>
-      <w:r>
-        <w:t xml:space="preserve"> le informazioni inerenti al</w:t>
-      </w:r>
-      <w:r>
-        <w:t>l</w:t>
-      </w:r>
-      <w:r>
-        <w:t xml:space="preserve">a condizione </w:t>
-      </w:r>
-      <w:r>
-        <w:t xml:space="preserve">del paziente </w:t>
-      </w:r>
-      <w:r>
-        <w:t>e</w:t>
-      </w:r>
-      <w:r>
-        <w:t xml:space="preserve"> l</w:t>
-      </w:r>
-      <w:r>
-        <w:t xml:space="preserve">a diagnosi </w:t>
-      </w:r>
-      <w:r>
-        <w:t>di dimissione.</w:t>
-      </w:r>
-      <w:r>
+        <w:t>_KO.xls</w:t>
+      </w:r>
+      <w:r>
+        <w:t>”</w:t>
+      </w:r>
+      <w:r>
+        <w:t>.</w:t>
+      </w:r>
+    </w:p>
+    <w:p>
+      <w:pPr>
+        <w:jc w:val="both"/>
+        <w:rPr>
+          <w:rFonts w:ascii="Times New Roman" w:eastAsia="Times New Roman" w:hAnsi="Times New Roman" w:cs="Times New Roman"/>
+          <w:color w:val="000000" w:themeColor="text1"/>
+          <w:sz w:val="24"/>
+          <w:szCs w:val="24"/>
+        </w:rPr>
+      </w:pPr>
+    </w:p>
+    <w:p>
+      <w:pPr>
+        <w:pStyle w:val="Heading3"/>
+        <w:rPr>
+          <w:rFonts w:ascii="Calibri" w:eastAsia="Calibri" w:hAnsi="Calibri" w:cs="Calibri"/>
+          <w:bCs/>
+          <w:color w:val="000000" w:themeColor="text1"/>
+        </w:rPr>
+      </w:pPr>
+      <w:r>
+        <w:rPr>
+          <w:rFonts w:ascii="Calibri" w:eastAsia="Calibri" w:hAnsi="Calibri" w:cs="Calibri"/>
+          <w:bCs/>
+          <w:color w:val="000000" w:themeColor="text1"/>
+        </w:rPr>
+        <w:t xml:space="preserve">CASO DI TEST 6 </w:t>
+      </w:r>
+    </w:p>
+    <w:p>
+      <w:pPr>
+        <w:jc w:val="both"/>
+        <w:rPr>
+          <w:rFonts w:ascii="Calibri" w:eastAsia="Calibri" w:hAnsi="Calibri" w:cs="Calibri"/>
+          <w:color w:val="000000" w:themeColor="text1"/>
+        </w:rPr>
+      </w:pPr>
+      <w:r>
+        <w:rPr>
+          <w:rFonts w:ascii="Calibri" w:eastAsia="Calibri" w:hAnsi="Calibri" w:cs="Calibri"/>
+          <w:color w:val="000000" w:themeColor="text1"/>
+        </w:rPr>
+        <w:t xml:space="preserve">Durante la fase di compilazione dei dati anagrafici dell’assistito, il test case riguarda la generazione di un </w:t>
+      </w:r>
+      <w:r>
+        <w:rPr>
+          <w:rFonts w:ascii="Calibri" w:eastAsia="Calibri" w:hAnsi="Calibri" w:cs="Calibri"/>
+          <w:color w:val="000000" w:themeColor="text1"/>
+          <w:u w:val="single"/>
+        </w:rPr>
+        <w:t>errore semantico</w:t>
+      </w:r>
+      <w:r>
+        <w:rPr>
+          <w:rFonts w:ascii="Calibri" w:eastAsia="Calibri" w:hAnsi="Calibri" w:cs="Calibri"/>
+          <w:color w:val="000000" w:themeColor="text1"/>
+        </w:rPr>
+        <w:t xml:space="preserve"> scatenato dell’inserimento nel campo relativo al CF di un codice con caratteri minuscoli</w:t>
+      </w:r>
+      <w:r>
+        <w:rPr>
+          <w:rFonts w:ascii="Times New Roman" w:eastAsia="Times New Roman" w:hAnsi="Times New Roman" w:cs="Times New Roman"/>
+          <w:color w:val="000000" w:themeColor="text1"/>
+          <w:sz w:val="24"/>
+          <w:szCs w:val="24"/>
+        </w:rPr>
+        <w:t xml:space="preserve">. </w:t>
+      </w:r>
+      <w:r>
+        <w:rPr>
+          <w:rFonts w:ascii="Calibri" w:eastAsia="Calibri" w:hAnsi="Calibri" w:cs="Calibri"/>
+          <w:color w:val="000000" w:themeColor="text1"/>
+        </w:rPr>
         <w:t xml:space="preserve"> </w:t>
       </w:r>
-      <w:r>
-        <w:t xml:space="preserve">Paziente non in grado di deambulare correttamente e necessita </w:t>
-      </w:r>
-      <w:r>
-        <w:t>di sedia a rotelle.</w:t>
-      </w:r>
-    </w:p>
-    <w:p>
-      <w:pPr>
-        <w:jc w:val="both"/>
-      </w:pPr>
-    </w:p>
-    <w:p>
-      <w:pPr>
-        <w:jc w:val="both"/>
-      </w:pPr>
-      <w:r>
-        <w:t>Le s</w:t>
-      </w:r>
-      <w:r>
-        <w:t xml:space="preserve">ezioni opzionali che in questo caso d’uso possono essere </w:t>
-      </w:r>
-      <w:r>
-        <w:t>utilizzate</w:t>
-      </w:r>
-      <w:r>
-        <w:t>:</w:t>
-      </w:r>
-    </w:p>
-    <w:p>
-      <w:pPr>
-        <w:pStyle w:val="ListParagraph"/>
-        <w:numPr>
-          <w:ilvl w:val="0"/>
-          <w:numId w:val="2"/>
-        </w:numPr>
-        <w:jc w:val="both"/>
-      </w:pPr>
-      <w:r>
-        <w:rPr>
-          <w:i/>
-        </w:rPr>
-        <w:t>Inquadramento clinico iniziale</w:t>
-      </w:r>
-      <w:r>
-        <w:t xml:space="preserve"> con</w:t>
-      </w:r>
-      <w:r>
-        <w:t>tiene</w:t>
-      </w:r>
-      <w:r>
+    </w:p>
+    <w:p>
+      <w:pPr>
+        <w:jc w:val="both"/>
+        <w:rPr>
+          <w:rFonts w:ascii="Times New Roman" w:eastAsia="Times New Roman" w:hAnsi="Times New Roman" w:cs="Times New Roman"/>
+          <w:color w:val="000000" w:themeColor="text1"/>
+          <w:sz w:val="24"/>
+          <w:szCs w:val="24"/>
+        </w:rPr>
+      </w:pPr>
+      <w:r>
+        <w:rPr>
+          <w:rFonts w:ascii="Times New Roman" w:eastAsia="Times New Roman" w:hAnsi="Times New Roman" w:cs="Times New Roman"/>
+          <w:color w:val="000000" w:themeColor="text1"/>
+          <w:sz w:val="24"/>
+          <w:szCs w:val="24"/>
+        </w:rPr>
         <w:t xml:space="preserve"> </w:t>
       </w:r>
-      <w:r>
-        <w:t>l'anamnesi del paziente</w:t>
-      </w:r>
-      <w:r>
-        <w:t>,</w:t>
-      </w:r>
-      <w:r>
-        <w:t xml:space="preserve"> l'esame obiettivo </w:t>
-      </w:r>
-      <w:r>
-        <w:t>ed eventuali</w:t>
-      </w:r>
-      <w:r>
-        <w:t xml:space="preserve"> terapi</w:t>
-      </w:r>
-      <w:r>
-        <w:t>e</w:t>
-      </w:r>
-      <w:r>
+    </w:p>
+    <w:p>
+      <w:pPr>
+        <w:pStyle w:val="Heading3"/>
+        <w:rPr>
+          <w:rFonts w:ascii="Calibri" w:eastAsia="Calibri" w:hAnsi="Calibri" w:cs="Calibri"/>
+          <w:bCs/>
+          <w:color w:val="000000" w:themeColor="text1"/>
+        </w:rPr>
+      </w:pPr>
+      <w:r>
+        <w:rPr>
+          <w:rFonts w:ascii="Calibri" w:eastAsia="Calibri" w:hAnsi="Calibri" w:cs="Calibri"/>
+          <w:bCs/>
+          <w:color w:val="000000" w:themeColor="text1"/>
+        </w:rPr>
+        <w:t xml:space="preserve">CASO DI TEST 8 </w:t>
+      </w:r>
+    </w:p>
+    <w:p>
+      <w:pPr>
+        <w:spacing w:after="0" w:line="240" w:lineRule="auto"/>
+        <w:jc w:val="both"/>
+        <w:rPr>
+          <w:rFonts w:ascii="Calibri" w:eastAsia="Calibri" w:hAnsi="Calibri" w:cs="Calibri"/>
+          <w:color w:val="000000" w:themeColor="text1"/>
+        </w:rPr>
+      </w:pPr>
+      <w:r>
+        <w:rPr>
+          <w:rStyle w:val="normaltextrun"/>
+          <w:rFonts w:ascii="Calibri" w:eastAsia="Calibri" w:hAnsi="Calibri" w:cs="Calibri"/>
+          <w:color w:val="000000" w:themeColor="text1"/>
+        </w:rPr>
+        <w:t xml:space="preserve">Durante la fase di compilazione dei dati anagrafici dell’assistito, il test case riguarda la generazione di un </w:t>
+      </w:r>
+      <w:r>
+        <w:rPr>
+          <w:rStyle w:val="normaltextrun"/>
+          <w:rFonts w:ascii="Calibri" w:eastAsia="Calibri" w:hAnsi="Calibri" w:cs="Calibri"/>
+          <w:color w:val="000000" w:themeColor="text1"/>
+          <w:u w:val="single"/>
+        </w:rPr>
+        <w:t>errore semantico</w:t>
+      </w:r>
+      <w:r>
+        <w:rPr>
+          <w:rStyle w:val="normaltextrun"/>
+          <w:rFonts w:ascii="Calibri" w:eastAsia="Calibri" w:hAnsi="Calibri" w:cs="Calibri"/>
+          <w:color w:val="000000" w:themeColor="text1"/>
+        </w:rPr>
+        <w:t xml:space="preserve"> causato dall’inserimento dell’indirizzo ma non la specifica del comune di residenza del paziente. </w:t>
+      </w:r>
+    </w:p>
+    <w:p>
+      <w:pPr>
+        <w:jc w:val="both"/>
+        <w:rPr>
+          <w:rFonts w:ascii="Times New Roman" w:eastAsia="Times New Roman" w:hAnsi="Times New Roman" w:cs="Times New Roman"/>
+          <w:color w:val="000000" w:themeColor="text1"/>
+          <w:sz w:val="24"/>
+          <w:szCs w:val="24"/>
+        </w:rPr>
+      </w:pPr>
+      <w:r>
+        <w:rPr>
+          <w:rFonts w:ascii="Times New Roman" w:eastAsia="Times New Roman" w:hAnsi="Times New Roman" w:cs="Times New Roman"/>
+          <w:color w:val="000000" w:themeColor="text1"/>
+          <w:sz w:val="24"/>
+          <w:szCs w:val="24"/>
+        </w:rPr>
         <w:t xml:space="preserve"> </w:t>
       </w:r>
-      <w:r>
-        <w:t>precedenti il</w:t>
-      </w:r>
-      <w:r>
-        <w:t xml:space="preserve"> ricovero</w:t>
-      </w:r>
-      <w:r>
-        <w:t>;</w:t>
-      </w:r>
-    </w:p>
-    <w:p>
-      <w:pPr>
-        <w:pStyle w:val="ListParagraph"/>
-        <w:numPr>
-          <w:ilvl w:val="0"/>
-          <w:numId w:val="2"/>
-        </w:numPr>
-        <w:jc w:val="both"/>
-      </w:pPr>
-      <w:r>
-        <w:rPr>
-          <w:i/>
-        </w:rPr>
-        <w:t>Riscontri ed accertamenti significativi</w:t>
-      </w:r>
-      <w:r>
-        <w:rPr>
-          <w:i/>
-        </w:rPr>
-        <w:t xml:space="preserve"> </w:t>
-      </w:r>
-      <w:r>
-        <w:t>comprendono le</w:t>
-      </w:r>
-      <w:r>
-        <w:t xml:space="preserve"> consulenze specialistiche fornite al paziente </w:t>
-      </w:r>
-      <w:r>
-        <w:t>oltre che</w:t>
-      </w:r>
-      <w:r>
-        <w:t xml:space="preserve"> esami e prestazioni specialistiche </w:t>
-      </w:r>
-      <w:r>
-        <w:t>avvenuti</w:t>
-      </w:r>
-      <w:r>
-        <w:t xml:space="preserve"> durante il ricovero </w:t>
-      </w:r>
-      <w:r>
-        <w:t>e necessarie ad</w:t>
-      </w:r>
-      <w:r>
-        <w:t xml:space="preserve"> approfondi</w:t>
-      </w:r>
-      <w:r>
-        <w:t>rne la condizione patologica;</w:t>
-      </w:r>
-    </w:p>
-    <w:p>
-      <w:pPr>
-        <w:pStyle w:val="ListParagraph"/>
-        <w:numPr>
-          <w:ilvl w:val="0"/>
-          <w:numId w:val="2"/>
-        </w:numPr>
-        <w:jc w:val="both"/>
-      </w:pPr>
-      <w:r>
-        <w:rPr>
+    </w:p>
+    <w:p>
+      <w:pPr>
+        <w:pStyle w:val="Heading3"/>
+        <w:rPr>
+          <w:rFonts w:ascii="Calibri" w:eastAsia="Calibri" w:hAnsi="Calibri" w:cs="Calibri"/>
+          <w:bCs/>
+          <w:color w:val="000000" w:themeColor="text1"/>
+        </w:rPr>
+      </w:pPr>
+      <w:r>
+        <w:rPr>
+          <w:rFonts w:ascii="Calibri" w:eastAsia="Calibri" w:hAnsi="Calibri" w:cs="Calibri"/>
+          <w:bCs/>
+          <w:color w:val="000000" w:themeColor="text1"/>
+        </w:rPr>
+        <w:t xml:space="preserve">CASO DI TEST 9 </w:t>
+      </w:r>
+    </w:p>
+    <w:p>
+      <w:pPr>
+        <w:jc w:val="both"/>
+        <w:rPr>
+          <w:rFonts w:ascii="Calibri" w:eastAsia="Calibri" w:hAnsi="Calibri" w:cs="Calibri"/>
+          <w:color w:val="000000" w:themeColor="text1"/>
+        </w:rPr>
+      </w:pPr>
+      <w:r>
+        <w:rPr>
+          <w:rFonts w:ascii="Calibri" w:eastAsia="Calibri" w:hAnsi="Calibri" w:cs="Calibri"/>
+          <w:color w:val="000000" w:themeColor="text1"/>
+        </w:rPr>
+        <w:t>Durante la fase di compilazione dei dati inerenti al nominativo del paziente, viene indicato il cognome ma omesso il nome dello stesso (</w:t>
+      </w:r>
+      <w:proofErr w:type="spellStart"/>
+      <w:r>
+        <w:rPr>
+          <w:rFonts w:ascii="Calibri" w:eastAsia="Calibri" w:hAnsi="Calibri" w:cs="Calibri"/>
           <w:i/>
           <w:iCs/>
-        </w:rPr>
-        <w:t>Terapia farmacologica alla dimissione</w:t>
-      </w:r>
-      <w:r>
-        <w:t xml:space="preserve"> </w:t>
-      </w:r>
-      <w:r>
-        <w:t>contiene la terapia</w:t>
-      </w:r>
-      <w:r>
-        <w:t xml:space="preserve"> farmacolo</w:t>
-      </w:r>
-      <w:r>
-        <w:t>gica</w:t>
-      </w:r>
-      <w:r>
-        <w:t xml:space="preserve"> che il paziente </w:t>
-      </w:r>
-      <w:r>
-        <w:t>deve</w:t>
-      </w:r>
-      <w:r>
-        <w:t xml:space="preserve"> assumere al domicilio </w:t>
-      </w:r>
-      <w:r>
-        <w:t>una volta dimesso;</w:t>
-      </w:r>
-    </w:p>
-    <w:p>
-      <w:pPr>
-        <w:pStyle w:val="ListParagraph"/>
-        <w:numPr>
-          <w:ilvl w:val="0"/>
-          <w:numId w:val="2"/>
-        </w:numPr>
-        <w:jc w:val="both"/>
-      </w:pPr>
-      <w:r>
-        <w:rPr>
+          <w:color w:val="000000" w:themeColor="text1"/>
+        </w:rPr>
+        <w:t>patient</w:t>
+      </w:r>
+      <w:proofErr w:type="spellEnd"/>
+      <w:r>
+        <w:rPr>
+          <w:rFonts w:ascii="Calibri" w:eastAsia="Calibri" w:hAnsi="Calibri" w:cs="Calibri"/>
           <w:i/>
           <w:iCs/>
-        </w:rPr>
-        <w:t>Istruzioni di follow-up</w:t>
-      </w:r>
-      <w:r>
-        <w:t xml:space="preserve"> include informazioni cliniche associate alla presa in carico del paziente </w:t>
-      </w:r>
-      <w:r>
-        <w:t>da parte del contesto sanitario territoriale</w:t>
-      </w:r>
-      <w:r>
-        <w:t>.</w:t>
-      </w:r>
-      <w:r>
-        <w:t xml:space="preserve"> In questa sezione possono essere descritti anche eventuali controlli, procedure o visite consigliate. </w:t>
-      </w:r>
-    </w:p>
-    <w:p>
-      <w:pPr>
-        <w:pStyle w:val="ListParagraph"/>
-        <w:jc w:val="both"/>
-      </w:pPr>
-    </w:p>
-    <w:p>
-      <w:pPr>
-        <w:pStyle w:val="Heading3"/>
-        <w:jc w:val="both"/>
-      </w:pPr>
-      <w:r>
-        <w:t>CASO DI TEST</w:t>
-      </w:r>
-      <w:r>
-        <w:t xml:space="preserve"> </w:t>
-      </w:r>
-      <w:r>
-        <w:t>3</w:t>
-      </w:r>
-    </w:p>
-    <w:p>
-      <w:pPr>
-        <w:jc w:val="both"/>
-      </w:pPr>
-      <w:r>
-        <w:t>I</w:t>
-      </w:r>
-      <w:r>
-        <w:t xml:space="preserve">n questo specifico </w:t>
-      </w:r>
-      <w:r>
-        <w:t>caso,</w:t>
-      </w:r>
-      <w:r>
-        <w:t xml:space="preserve"> l’assistito ha subito un </w:t>
-      </w:r>
-      <w:r>
-        <w:t xml:space="preserve">infarto </w:t>
-      </w:r>
-      <w:r>
-        <w:t xml:space="preserve">del </w:t>
-      </w:r>
-      <w:r>
-        <w:t>mio</w:t>
-      </w:r>
-      <w:r>
-        <w:t xml:space="preserve">cardio </w:t>
-      </w:r>
-    </w:p>
-    <w:p>
-      <w:pPr>
-        <w:jc w:val="both"/>
-      </w:pPr>
-      <w:r>
-        <w:t xml:space="preserve">Le </w:t>
-      </w:r>
-      <w:r>
-        <w:t>sezioni obbligatorie</w:t>
-      </w:r>
-      <w:r>
-        <w:t xml:space="preserve"> sono</w:t>
-      </w:r>
-      <w:r>
-        <w:t>:</w:t>
-      </w:r>
-    </w:p>
-    <w:p>
-      <w:pPr>
-        <w:pStyle w:val="ListParagraph"/>
-        <w:numPr>
-          <w:ilvl w:val="0"/>
-          <w:numId w:val="1"/>
-        </w:numPr>
-        <w:jc w:val="both"/>
-      </w:pPr>
-      <w:r>
-        <w:rPr>
+          <w:color w:val="000000" w:themeColor="text1"/>
+        </w:rPr>
+        <w:t>/name/</w:t>
+      </w:r>
+      <w:proofErr w:type="spellStart"/>
+      <w:r>
+        <w:rPr>
+          <w:rFonts w:ascii="Calibri" w:eastAsia="Calibri" w:hAnsi="Calibri" w:cs="Calibri"/>
           <w:i/>
           <w:iCs/>
-        </w:rPr>
-        <w:t>Motivo del ricovero</w:t>
-      </w:r>
-      <w:r>
-        <w:t xml:space="preserve">: la sezione identifica la causa principale che ha determinato il ricovero del paziente, ovvero </w:t>
-      </w:r>
-      <w:r>
-        <w:t xml:space="preserve">infarto miocardico </w:t>
-      </w:r>
-      <w:r>
-        <w:t>acuto</w:t>
-      </w:r>
-      <w:r>
-        <w:t>.</w:t>
-      </w:r>
-    </w:p>
-    <w:p>
-      <w:pPr>
-        <w:pStyle w:val="ListParagraph"/>
-        <w:numPr>
-          <w:ilvl w:val="0"/>
-          <w:numId w:val="1"/>
-        </w:numPr>
-        <w:jc w:val="both"/>
-      </w:pPr>
-      <w:r>
-        <w:rPr>
+          <w:color w:val="000000" w:themeColor="text1"/>
+        </w:rPr>
+        <w:t>given</w:t>
+      </w:r>
+      <w:proofErr w:type="spellEnd"/>
+      <w:r>
+        <w:rPr>
+          <w:rFonts w:ascii="Calibri" w:eastAsia="Calibri" w:hAnsi="Calibri" w:cs="Calibri"/>
+          <w:color w:val="000000" w:themeColor="text1"/>
+        </w:rPr>
+        <w:t xml:space="preserve">). Il risultato è un </w:t>
+      </w:r>
+      <w:r>
+        <w:rPr>
+          <w:rFonts w:ascii="Calibri" w:eastAsia="Calibri" w:hAnsi="Calibri" w:cs="Calibri"/>
+          <w:color w:val="000000" w:themeColor="text1"/>
+          <w:u w:val="single"/>
+        </w:rPr>
+        <w:t>errore semantico</w:t>
+      </w:r>
+      <w:r>
+        <w:rPr>
+          <w:rFonts w:ascii="Calibri" w:eastAsia="Calibri" w:hAnsi="Calibri" w:cs="Calibri"/>
+          <w:color w:val="000000" w:themeColor="text1"/>
+        </w:rPr>
+        <w:t xml:space="preserve">. </w:t>
+      </w:r>
+    </w:p>
+    <w:p>
+      <w:pPr>
+        <w:jc w:val="both"/>
+        <w:rPr>
+          <w:rFonts w:ascii="Times New Roman" w:eastAsia="Times New Roman" w:hAnsi="Times New Roman" w:cs="Times New Roman"/>
+          <w:color w:val="000000" w:themeColor="text1"/>
+          <w:sz w:val="24"/>
+          <w:szCs w:val="24"/>
+        </w:rPr>
+      </w:pPr>
+      <w:r>
+        <w:rPr>
+          <w:rFonts w:ascii="Times New Roman" w:eastAsia="Times New Roman" w:hAnsi="Times New Roman" w:cs="Times New Roman"/>
+          <w:color w:val="000000" w:themeColor="text1"/>
+          <w:sz w:val="24"/>
+          <w:szCs w:val="24"/>
+        </w:rPr>
+        <w:t xml:space="preserve"> </w:t>
+      </w:r>
+    </w:p>
+    <w:p>
+      <w:pPr>
+        <w:pStyle w:val="Heading3"/>
+        <w:rPr>
+          <w:rFonts w:ascii="Calibri" w:eastAsia="Calibri" w:hAnsi="Calibri" w:cs="Calibri"/>
+          <w:bCs/>
+          <w:color w:val="000000" w:themeColor="text1"/>
+        </w:rPr>
+      </w:pPr>
+      <w:r>
+        <w:rPr>
+          <w:rFonts w:ascii="Calibri" w:eastAsia="Calibri" w:hAnsi="Calibri" w:cs="Calibri"/>
+          <w:bCs/>
+          <w:color w:val="000000" w:themeColor="text1"/>
+        </w:rPr>
+        <w:t xml:space="preserve">CASO DI TEST 10 </w:t>
+      </w:r>
+    </w:p>
+    <w:p>
+      <w:pPr>
+        <w:jc w:val="both"/>
+        <w:rPr>
+          <w:rFonts w:ascii="Calibri" w:eastAsia="Calibri" w:hAnsi="Calibri" w:cs="Calibri"/>
+          <w:color w:val="000000" w:themeColor="text1"/>
+        </w:rPr>
+      </w:pPr>
+      <w:r>
+        <w:rPr>
+          <w:rFonts w:ascii="Calibri" w:eastAsia="Calibri" w:hAnsi="Calibri" w:cs="Calibri"/>
+          <w:color w:val="000000" w:themeColor="text1"/>
+        </w:rPr>
+        <w:t>Durante la fase di compilazione dei dati inerenti all’anagrafica del paziente, viene indicato un valore errato nel campo relativo al “Sesso” del paziente (</w:t>
+      </w:r>
+      <w:proofErr w:type="spellStart"/>
+      <w:r>
+        <w:rPr>
+          <w:rFonts w:ascii="Calibri" w:eastAsia="Calibri" w:hAnsi="Calibri" w:cs="Calibri"/>
           <w:i/>
           <w:iCs/>
-        </w:rPr>
-        <w:lastRenderedPageBreak/>
-        <w:t>Decorso ospedaliero</w:t>
-      </w:r>
-      <w:r>
-        <w:t>:</w:t>
-      </w:r>
-      <w:r>
-        <w:t xml:space="preserve"> la sezione riporta</w:t>
-      </w:r>
-      <w:r>
-        <w:t xml:space="preserve"> una descri</w:t>
-      </w:r>
-      <w:r>
-        <w:t>zione</w:t>
-      </w:r>
-      <w:r>
-        <w:t xml:space="preserve"> riguardo l’andamento del ricovero, il percorso diagnostico, terapeutico, riabilitativo e assistenziale.</w:t>
-      </w:r>
-    </w:p>
-    <w:p>
-      <w:pPr>
-        <w:pStyle w:val="ListParagraph"/>
-        <w:numPr>
-          <w:ilvl w:val="0"/>
-          <w:numId w:val="1"/>
-        </w:numPr>
-        <w:jc w:val="both"/>
-      </w:pPr>
-      <w:r>
-        <w:rPr>
-          <w:i/>
-          <w:iCs/>
-        </w:rPr>
-        <w:t>Condizioni del paziente alla dimissione e diagnosi alla dimissione</w:t>
-      </w:r>
-      <w:r>
-        <w:t>: la sezione riporta le informazioni inerenti alla condizione del paziente e la diagnosi di dimissione.</w:t>
-      </w:r>
-    </w:p>
-    <w:p>
-      <w:pPr>
-        <w:jc w:val="both"/>
-      </w:pPr>
-    </w:p>
-    <w:p>
-      <w:pPr>
-        <w:jc w:val="both"/>
-      </w:pPr>
-      <w:r>
-        <w:t>Le s</w:t>
-      </w:r>
-      <w:r>
-        <w:t xml:space="preserve">ezioni opzionali che in questo caso d’uso possono essere </w:t>
-      </w:r>
-      <w:r>
-        <w:t>utilizzate</w:t>
-      </w:r>
-      <w:r>
-        <w:t>:</w:t>
-      </w:r>
-    </w:p>
-    <w:p>
-      <w:pPr>
-        <w:pStyle w:val="ListParagraph"/>
-        <w:numPr>
-          <w:ilvl w:val="0"/>
-          <w:numId w:val="2"/>
-        </w:numPr>
-        <w:jc w:val="both"/>
-      </w:pPr>
-      <w:r>
-        <w:rPr>
-          <w:i/>
-          <w:iCs/>
-        </w:rPr>
-        <w:t>Inquadramento clinico iniziale</w:t>
-      </w:r>
-      <w:r>
-        <w:rPr>
-          <w:i/>
-          <w:iCs/>
-        </w:rPr>
-        <w:t xml:space="preserve"> </w:t>
-      </w:r>
-      <w:r>
-        <w:t>contiene l'anamnesi del paziente, l'esame obiettivo ed eventuali terapie precedenti il ricovero;</w:t>
-      </w:r>
-    </w:p>
-    <w:p>
-      <w:pPr>
-        <w:pStyle w:val="ListParagraph"/>
-        <w:numPr>
-          <w:ilvl w:val="0"/>
-          <w:numId w:val="2"/>
-        </w:numPr>
-        <w:jc w:val="both"/>
-      </w:pPr>
-      <w:r>
-        <w:rPr>
-          <w:i/>
-          <w:iCs/>
-        </w:rPr>
-        <w:t>Complicanze</w:t>
-      </w:r>
-      <w:r>
-        <w:t xml:space="preserve"> riporta le informazioni inerenti </w:t>
-      </w:r>
-      <w:proofErr w:type="gramStart"/>
-      <w:r>
-        <w:t>le</w:t>
-      </w:r>
-      <w:proofErr w:type="gramEnd"/>
-      <w:r>
-        <w:t xml:space="preserve"> complicanze eventuali che si sono sviluppate durante il decorso ospedaliero;</w:t>
-      </w:r>
-    </w:p>
-    <w:p>
-      <w:pPr>
-        <w:pStyle w:val="ListParagraph"/>
-        <w:numPr>
-          <w:ilvl w:val="0"/>
-          <w:numId w:val="2"/>
-        </w:numPr>
-        <w:jc w:val="both"/>
-      </w:pPr>
-      <w:r>
-        <w:rPr>
-          <w:i/>
-          <w:iCs/>
-        </w:rPr>
-        <w:t>Riscontri ed accertamenti significativi</w:t>
-      </w:r>
-      <w:r>
-        <w:t xml:space="preserve"> comprendono le consulenze specialistiche fornite al paziente oltre che esami e prestazioni specialistiche avvenuti durante il ricovero e necessarie ad approfondirne la condizione patologica;</w:t>
-      </w:r>
-    </w:p>
-    <w:p>
-      <w:pPr>
-        <w:pStyle w:val="ListParagraph"/>
-        <w:numPr>
-          <w:ilvl w:val="0"/>
-          <w:numId w:val="2"/>
-        </w:numPr>
-        <w:jc w:val="both"/>
-      </w:pPr>
-      <w:r>
-        <w:rPr>
-          <w:i/>
-          <w:iCs/>
-        </w:rPr>
-        <w:t>Procedure eseguite durante il ricovero</w:t>
-      </w:r>
-      <w:r>
-        <w:t xml:space="preserve"> contiene le procedure diagnostiche e interventistiche </w:t>
-      </w:r>
-      <w:r>
-        <w:t>effettuate sul paziente;</w:t>
-      </w:r>
-    </w:p>
-    <w:p>
-      <w:pPr>
-        <w:pStyle w:val="ListParagraph"/>
-        <w:numPr>
-          <w:ilvl w:val="0"/>
-          <w:numId w:val="2"/>
-        </w:numPr>
-        <w:jc w:val="both"/>
-      </w:pPr>
-      <w:r>
-        <w:rPr>
-          <w:i/>
-          <w:iCs/>
-        </w:rPr>
-        <w:t>Terapia farmacologica effettuata durante il ricovero</w:t>
-      </w:r>
-      <w:r>
-        <w:t xml:space="preserve"> </w:t>
-      </w:r>
-      <w:r>
-        <w:t>contiene le terapie somministrate al paziente durante il ricovero.</w:t>
-      </w:r>
-    </w:p>
-    <w:p>
-      <w:pPr>
-        <w:pStyle w:val="ListParagraph"/>
-        <w:numPr>
-          <w:ilvl w:val="0"/>
-          <w:numId w:val="2"/>
-        </w:numPr>
-        <w:jc w:val="both"/>
-      </w:pPr>
-      <w:r>
-        <w:rPr>
-          <w:i/>
-          <w:iCs/>
-        </w:rPr>
-        <w:t>Terapia farmacologica alla dimissione</w:t>
-      </w:r>
-      <w:r>
-        <w:t xml:space="preserve"> contiene la terapia farmacologica che il paziente deve assumere al domicilio una volta dimesso;</w:t>
-      </w:r>
-      <w:r>
-        <w:t xml:space="preserve"> </w:t>
-      </w:r>
-    </w:p>
-    <w:p>
-      <w:pPr>
-        <w:pStyle w:val="ListParagraph"/>
-        <w:numPr>
-          <w:ilvl w:val="0"/>
-          <w:numId w:val="2"/>
-        </w:numPr>
-        <w:jc w:val="both"/>
-      </w:pPr>
-      <w:r>
-        <w:rPr>
-          <w:i/>
-          <w:iCs/>
-        </w:rPr>
-        <w:t>Istruzioni di follow-up</w:t>
-      </w:r>
-      <w:r>
-        <w:t xml:space="preserve"> include informazioni cliniche associate alla presa in carico del paziente da parte del contesto sanitario territoriale. In questa sezione possono essere descritti anche eventuali controlli, procedure o visite consigliate.</w:t>
-      </w:r>
-    </w:p>
-    <w:p>
-      <w:pPr>
-        <w:jc w:val="both"/>
-      </w:pPr>
-    </w:p>
-    <w:p>
-      <w:pPr>
-        <w:pStyle w:val="Heading3"/>
-        <w:jc w:val="both"/>
-      </w:pPr>
-      <w:r>
-        <w:t>CASO DI TEST</w:t>
-      </w:r>
-      <w:r>
-        <w:t xml:space="preserve"> </w:t>
-      </w:r>
-      <w:r>
-        <w:t>4</w:t>
-      </w:r>
-    </w:p>
-    <w:p>
-      <w:pPr>
-        <w:pStyle w:val="NoSpacing"/>
-        <w:jc w:val="both"/>
-        <w:rPr>
-          <w:rStyle w:val="eop"/>
-          <w:rFonts w:ascii="Calibri" w:hAnsi="Calibri" w:cs="Calibri"/>
-          <w:color w:val="000000"/>
-          <w:shd w:val="clear" w:color="auto" w:fill="FFFFFF"/>
-        </w:rPr>
-      </w:pPr>
-      <w:r>
-        <w:rPr>
-          <w:rStyle w:val="normaltextrun"/>
-          <w:rFonts w:ascii="Calibri" w:hAnsi="Calibri" w:cs="Calibri"/>
-          <w:color w:val="000000"/>
-          <w:shd w:val="clear" w:color="auto" w:fill="FFFFFF"/>
-        </w:rPr>
-        <w:t xml:space="preserve">Nel caso di test </w:t>
-      </w:r>
-      <w:proofErr w:type="gramStart"/>
-      <w:r>
-        <w:rPr>
-          <w:rStyle w:val="normaltextrun"/>
-          <w:rFonts w:ascii="Calibri" w:hAnsi="Calibri" w:cs="Calibri"/>
-          <w:color w:val="000000"/>
-          <w:shd w:val="clear" w:color="auto" w:fill="FFFFFF"/>
-        </w:rPr>
-        <w:t>4</w:t>
-      </w:r>
-      <w:proofErr w:type="gramEnd"/>
-      <w:r>
-        <w:rPr>
-          <w:rStyle w:val="normaltextrun"/>
-          <w:rFonts w:ascii="Calibri" w:hAnsi="Calibri" w:cs="Calibri"/>
-          <w:color w:val="000000"/>
-          <w:shd w:val="clear" w:color="auto" w:fill="FFFFFF"/>
-        </w:rPr>
-        <w:t xml:space="preserve"> è esplicitato un esempio completo che prevede sia le </w:t>
-      </w:r>
-      <w:proofErr w:type="spellStart"/>
-      <w:r>
-        <w:rPr>
-          <w:rStyle w:val="normaltextrun"/>
-          <w:rFonts w:ascii="Calibri" w:hAnsi="Calibri" w:cs="Calibri"/>
-          <w:color w:val="000000"/>
-          <w:shd w:val="clear" w:color="auto" w:fill="FFFFFF"/>
-        </w:rPr>
-        <w:t>section</w:t>
+          <w:color w:val="000000" w:themeColor="text1"/>
+        </w:rPr>
+        <w:t>administrativeGenderCode</w:t>
       </w:r>
       <w:proofErr w:type="spellEnd"/>
       <w:r>
         <w:rPr>
-          <w:rStyle w:val="normaltextrun"/>
-          <w:rFonts w:ascii="Calibri" w:hAnsi="Calibri" w:cs="Calibri"/>
-          <w:color w:val="000000"/>
-          <w:shd w:val="clear" w:color="auto" w:fill="FFFFFF"/>
-        </w:rPr>
-        <w:t xml:space="preserve"> obbligatorie che le </w:t>
-      </w:r>
-      <w:proofErr w:type="spellStart"/>
-      <w:r>
-        <w:rPr>
-          <w:rStyle w:val="normaltextrun"/>
-          <w:rFonts w:ascii="Calibri" w:hAnsi="Calibri" w:cs="Calibri"/>
-          <w:color w:val="000000"/>
-          <w:shd w:val="clear" w:color="auto" w:fill="FFFFFF"/>
-        </w:rPr>
-        <w:t>section</w:t>
-      </w:r>
-      <w:proofErr w:type="spellEnd"/>
-      <w:r>
-        <w:rPr>
-          <w:rStyle w:val="normaltextrun"/>
-          <w:rFonts w:ascii="Calibri" w:hAnsi="Calibri" w:cs="Calibri"/>
-          <w:color w:val="000000"/>
-          <w:shd w:val="clear" w:color="auto" w:fill="FFFFFF"/>
-        </w:rPr>
-        <w:t xml:space="preserve"> opzionali.</w:t>
-      </w:r>
-      <w:r>
-        <w:rPr>
-          <w:rStyle w:val="eop"/>
-          <w:rFonts w:ascii="Calibri" w:hAnsi="Calibri" w:cs="Calibri"/>
-          <w:color w:val="000000"/>
-          <w:shd w:val="clear" w:color="auto" w:fill="FFFFFF"/>
-        </w:rPr>
-        <w:t> </w:t>
-      </w:r>
-    </w:p>
-    <w:p>
-      <w:pPr>
-        <w:pStyle w:val="NoSpacing"/>
-        <w:jc w:val="both"/>
-      </w:pPr>
-    </w:p>
-    <w:p>
-      <w:pPr>
-        <w:keepNext/>
-        <w:keepLines/>
-        <w:spacing w:before="40" w:after="0"/>
-        <w:jc w:val="both"/>
-        <w:outlineLvl w:val="1"/>
-        <w:rPr>
-          <w:rFonts w:eastAsiaTheme="majorEastAsia" w:cstheme="majorBidi"/>
-          <w:b/>
-          <w:sz w:val="26"/>
-          <w:szCs w:val="26"/>
-        </w:rPr>
-      </w:pPr>
-      <w:r>
-        <w:rPr>
-          <w:rFonts w:eastAsiaTheme="majorEastAsia" w:cstheme="majorBidi"/>
-          <w:b/>
-          <w:sz w:val="26"/>
-          <w:szCs w:val="26"/>
-        </w:rPr>
-        <w:t>Casi di Test – KO</w:t>
-      </w:r>
-    </w:p>
-    <w:p>
-      <w:pPr>
-        <w:jc w:val="both"/>
-      </w:pPr>
-      <w:r>
-        <w:rPr>
-          <w:rStyle w:val="normaltextrun"/>
-          <w:rFonts w:ascii="Calibri" w:hAnsi="Calibri" w:cs="Calibri"/>
-          <w:color w:val="000000"/>
-          <w:shd w:val="clear" w:color="auto" w:fill="FFFFFF"/>
-        </w:rPr>
-        <w:t>I casi di test di errore esplicitati di seguito sono relativi ad errori di tipo sintattico, semantico e terminologico. Per tutti i casi di test vengono evidenziati i campi di interesse nel file</w:t>
-      </w:r>
-      <w:r>
-        <w:t xml:space="preserve"> </w:t>
-      </w:r>
-      <w:r>
-        <w:t>“</w:t>
-      </w:r>
-      <w:r>
-        <w:rPr>
-          <w:i/>
-          <w:iCs/>
-        </w:rPr>
-        <w:t>CDA2_</w:t>
-      </w:r>
-      <w:r>
-        <w:rPr>
-          <w:i/>
-          <w:iCs/>
-        </w:rPr>
-        <w:t>Lettera_di_Dimissione_Ospedaliera</w:t>
-      </w:r>
-      <w:r>
-        <w:rPr>
-          <w:i/>
-          <w:iCs/>
-        </w:rPr>
-        <w:t>_KO.xls</w:t>
-      </w:r>
-      <w:r>
-        <w:t>”</w:t>
-      </w:r>
-      <w:r>
-        <w:t>.</w:t>
-      </w:r>
-    </w:p>
-    <w:p>
-      <w:pPr>
-        <w:jc w:val="both"/>
-      </w:pPr>
-    </w:p>
-    <w:p>
-      <w:pPr>
-        <w:pStyle w:val="Heading3"/>
-        <w:rPr>
-          <w:rFonts w:ascii="Calibri" w:hAnsi="Calibri" w:eastAsia="Calibri" w:cs="Calibri"/>
-          <w:bCs/>
-          <w:color w:val="000000" w:themeColor="text1"/>
-        </w:rPr>
-      </w:pPr>
-      <w:r>
-        <w:rPr>
-          <w:rFonts w:ascii="Calibri" w:hAnsi="Calibri" w:eastAsia="Calibri" w:cs="Calibri"/>
-          <w:bCs/>
-          <w:color w:val="000000" w:themeColor="text1"/>
-        </w:rPr>
-        <w:t xml:space="preserve">CASO DI TEST 5 </w:t>
-      </w:r>
-    </w:p>
-    <w:p>
-      <w:pPr>
-        <w:jc w:val="both"/>
-        <w:rPr>
-          <w:rFonts w:ascii="Calibri" w:hAnsi="Calibri" w:eastAsia="Calibri" w:cs="Calibri"/>
-          <w:color w:val="000000" w:themeColor="text1"/>
-        </w:rPr>
-      </w:pPr>
-      <w:r>
-        <w:rPr>
-          <w:rFonts w:ascii="Calibri" w:hAnsi="Calibri" w:eastAsia="Calibri" w:cs="Calibri"/>
-          <w:color w:val="000000" w:themeColor="text1"/>
-        </w:rPr>
-        <w:t xml:space="preserve">Il mancato inserimento del campo inerente </w:t>
-      </w:r>
-      <w:proofErr w:type="gramStart"/>
-      <w:r>
-        <w:rPr>
-          <w:rFonts w:ascii="Calibri" w:hAnsi="Calibri" w:eastAsia="Calibri" w:cs="Calibri"/>
-          <w:color w:val="000000" w:themeColor="text1"/>
-        </w:rPr>
-        <w:t>il</w:t>
-      </w:r>
-      <w:proofErr w:type="gramEnd"/>
-      <w:r>
-        <w:rPr>
-          <w:rFonts w:ascii="Calibri" w:hAnsi="Calibri" w:eastAsia="Calibri" w:cs="Calibri"/>
-          <w:color w:val="000000" w:themeColor="text1"/>
-        </w:rPr>
-        <w:t xml:space="preserve"> livello di riservatezza del documento (</w:t>
-      </w:r>
-      <w:proofErr w:type="spellStart"/>
-      <w:r>
-        <w:rPr>
-          <w:rFonts w:ascii="Calibri" w:hAnsi="Calibri" w:eastAsia="Calibri" w:cs="Calibri"/>
-          <w:i/>
-          <w:iCs/>
-          <w:color w:val="000000" w:themeColor="text1"/>
-        </w:rPr>
-        <w:t>confidentialityCode</w:t>
-      </w:r>
-      <w:proofErr w:type="spellEnd"/>
-      <w:r>
-        <w:rPr>
-          <w:rFonts w:ascii="Calibri" w:hAnsi="Calibri" w:eastAsia="Calibri" w:cs="Calibri"/>
-          <w:color w:val="000000" w:themeColor="text1"/>
-        </w:rPr>
-        <w:t xml:space="preserve">) genera un </w:t>
-      </w:r>
-      <w:r>
-        <w:rPr>
-          <w:rFonts w:ascii="Calibri" w:hAnsi="Calibri" w:eastAsia="Calibri" w:cs="Calibri"/>
+          <w:rFonts w:ascii="Calibri" w:eastAsia="Calibri" w:hAnsi="Calibri" w:cs="Calibri"/>
+          <w:color w:val="000000" w:themeColor="text1"/>
+        </w:rPr>
+        <w:t xml:space="preserve">), cioè un valore diverso da quelli ammessi che corrispondono a ‘maschio’, ‘femmina’ o ‘indifferenziato’. Viene così generato un </w:t>
+      </w:r>
+      <w:r>
+        <w:rPr>
+          <w:rFonts w:ascii="Calibri" w:eastAsia="Calibri" w:hAnsi="Calibri" w:cs="Calibri"/>
           <w:color w:val="000000" w:themeColor="text1"/>
           <w:u w:val="single"/>
         </w:rPr>
-        <w:t>errore sintattico</w:t>
-      </w:r>
-      <w:r>
-        <w:rPr>
-          <w:rFonts w:ascii="Calibri" w:hAnsi="Calibri" w:eastAsia="Calibri" w:cs="Calibri"/>
-          <w:color w:val="000000" w:themeColor="text1"/>
-        </w:rPr>
-        <w:t>.</w:t>
-      </w:r>
-    </w:p>
-    <w:p>
-      <w:pPr>
-        <w:jc w:val="both"/>
-        <w:rPr>
-          <w:rFonts w:ascii="Times New Roman" w:hAnsi="Times New Roman" w:eastAsia="Times New Roman" w:cs="Times New Roman"/>
-          <w:color w:val="000000" w:themeColor="text1"/>
-          <w:sz w:val="24"/>
-          <w:szCs w:val="24"/>
-        </w:rPr>
-      </w:pPr>
-      <w:r>
-        <w:rPr>
-          <w:rFonts w:ascii="Times New Roman" w:hAnsi="Times New Roman" w:eastAsia="Times New Roman" w:cs="Times New Roman"/>
-          <w:color w:val="000000" w:themeColor="text1"/>
-          <w:sz w:val="24"/>
-          <w:szCs w:val="24"/>
-        </w:rPr>
-        <w:t xml:space="preserve"> </w:t>
-      </w:r>
-    </w:p>
-    <w:p>
-      <w:pPr>
-        <w:pStyle w:val="Heading3"/>
-        <w:rPr>
-          <w:rFonts w:ascii="Calibri" w:hAnsi="Calibri" w:eastAsia="Calibri" w:cs="Calibri"/>
-          <w:bCs/>
-          <w:color w:val="000000" w:themeColor="text1"/>
-        </w:rPr>
-      </w:pPr>
-      <w:r>
-        <w:rPr>
-          <w:rFonts w:ascii="Calibri" w:hAnsi="Calibri" w:eastAsia="Calibri" w:cs="Calibri"/>
-          <w:bCs/>
-          <w:color w:val="000000" w:themeColor="text1"/>
-        </w:rPr>
-        <w:t xml:space="preserve">CASO DI TEST 6 </w:t>
-      </w:r>
-    </w:p>
-    <w:p>
-      <w:pPr>
-        <w:jc w:val="both"/>
-        <w:rPr>
-          <w:rFonts w:ascii="Calibri" w:hAnsi="Calibri" w:eastAsia="Calibri" w:cs="Calibri"/>
-          <w:color w:val="000000" w:themeColor="text1"/>
-        </w:rPr>
-      </w:pPr>
-      <w:r>
-        <w:rPr>
-          <w:rFonts w:ascii="Calibri" w:hAnsi="Calibri" w:eastAsia="Calibri" w:cs="Calibri"/>
-          <w:color w:val="000000" w:themeColor="text1"/>
-        </w:rPr>
-        <w:t xml:space="preserve">Durante la fase di compilazione dei dati anagrafici dell’assistito, il test case riguarda la generazione di un </w:t>
-      </w:r>
-      <w:r>
-        <w:rPr>
-          <w:rFonts w:ascii="Calibri" w:hAnsi="Calibri" w:eastAsia="Calibri" w:cs="Calibri"/>
-          <w:color w:val="000000" w:themeColor="text1"/>
-          <w:u w:val="single"/>
-        </w:rPr>
-        <w:t>errore semantico</w:t>
-      </w:r>
-      <w:r>
-        <w:rPr>
-          <w:rFonts w:ascii="Calibri" w:hAnsi="Calibri" w:eastAsia="Calibri" w:cs="Calibri"/>
-          <w:color w:val="000000" w:themeColor="text1"/>
-        </w:rPr>
-        <w:t xml:space="preserve"> scatenato dell’inserimento nel campo relativo al CF di un codice con caratteri minuscoli</w:t>
-      </w:r>
-      <w:r>
-        <w:rPr>
-          <w:rFonts w:ascii="Times New Roman" w:hAnsi="Times New Roman" w:eastAsia="Times New Roman" w:cs="Times New Roman"/>
-          <w:color w:val="000000" w:themeColor="text1"/>
-          <w:sz w:val="24"/>
-          <w:szCs w:val="24"/>
-        </w:rPr>
-        <w:t xml:space="preserve">. </w:t>
-      </w:r>
-      <w:r>
-        <w:rPr>
-          <w:rFonts w:ascii="Calibri" w:hAnsi="Calibri" w:eastAsia="Calibri" w:cs="Calibri"/>
-          <w:color w:val="000000" w:themeColor="text1"/>
-        </w:rPr>
-        <w:t xml:space="preserve"> </w:t>
-      </w:r>
-    </w:p>
-    <w:p>
-      <w:pPr>
-        <w:jc w:val="both"/>
-        <w:rPr>
-          <w:rFonts w:ascii="Times New Roman" w:hAnsi="Times New Roman" w:eastAsia="Times New Roman" w:cs="Times New Roman"/>
-          <w:color w:val="000000" w:themeColor="text1"/>
-          <w:sz w:val="24"/>
-          <w:szCs w:val="24"/>
-        </w:rPr>
-      </w:pPr>
-      <w:r>
-        <w:rPr>
-          <w:rFonts w:ascii="Times New Roman" w:hAnsi="Times New Roman" w:eastAsia="Times New Roman" w:cs="Times New Roman"/>
-          <w:color w:val="000000" w:themeColor="text1"/>
-          <w:sz w:val="24"/>
-          <w:szCs w:val="24"/>
-        </w:rPr>
-        <w:t xml:space="preserve"> </w:t>
-      </w:r>
-    </w:p>
-    <w:p>
-      <w:pPr>
-        <w:pStyle w:val="Heading3"/>
-        <w:rPr>
-          <w:rFonts w:ascii="Calibri" w:hAnsi="Calibri" w:eastAsia="Calibri" w:cs="Calibri"/>
-          <w:bCs/>
-          <w:color w:val="000000" w:themeColor="text1"/>
-        </w:rPr>
-      </w:pPr>
-      <w:r>
-        <w:rPr>
-          <w:rFonts w:ascii="Calibri" w:hAnsi="Calibri" w:eastAsia="Calibri" w:cs="Calibri"/>
-          <w:bCs/>
-          <w:color w:val="000000" w:themeColor="text1"/>
-        </w:rPr>
-        <w:lastRenderedPageBreak/>
-        <w:t xml:space="preserve">CASO DI TEST 7 </w:t>
-      </w:r>
-    </w:p>
-    <w:p>
-      <w:pPr>
-        <w:jc w:val="both"/>
-        <w:rPr>
-          <w:rFonts w:ascii="Calibri" w:hAnsi="Calibri" w:eastAsia="Calibri" w:cs="Calibri"/>
-          <w:color w:val="000000" w:themeColor="text1"/>
-        </w:rPr>
-      </w:pPr>
-      <w:r>
-        <w:rPr>
-          <w:rFonts w:ascii="Calibri" w:hAnsi="Calibri" w:eastAsia="Calibri" w:cs="Calibri"/>
-          <w:color w:val="000000" w:themeColor="text1"/>
-        </w:rPr>
-        <w:t xml:space="preserve">Durante la fase di compilazione dei dati anagrafici dell’assistito, il test case riguarda la generazione di un </w:t>
-      </w:r>
-      <w:r>
-        <w:rPr>
-          <w:rFonts w:ascii="Calibri" w:hAnsi="Calibri" w:eastAsia="Calibri" w:cs="Calibri"/>
-          <w:color w:val="000000" w:themeColor="text1"/>
-          <w:u w:val="single"/>
-        </w:rPr>
-        <w:t>errore semantico</w:t>
-      </w:r>
-      <w:r>
-        <w:rPr>
-          <w:rFonts w:ascii="Calibri" w:hAnsi="Calibri" w:eastAsia="Calibri" w:cs="Calibri"/>
-          <w:color w:val="000000" w:themeColor="text1"/>
-        </w:rPr>
-        <w:t xml:space="preserve"> scatenato dall’inserimento di un livello di riservatezza del documento (</w:t>
-      </w:r>
-      <w:proofErr w:type="spellStart"/>
-      <w:r>
-        <w:rPr>
-          <w:rFonts w:ascii="Calibri" w:hAnsi="Calibri" w:eastAsia="Calibri" w:cs="Calibri"/>
-          <w:i/>
-          <w:iCs/>
-          <w:color w:val="000000" w:themeColor="text1"/>
-        </w:rPr>
-        <w:t>confidentialityCode</w:t>
-      </w:r>
-      <w:proofErr w:type="spellEnd"/>
-      <w:r>
-        <w:rPr>
-          <w:rFonts w:ascii="Calibri" w:hAnsi="Calibri" w:eastAsia="Calibri" w:cs="Calibri"/>
-          <w:color w:val="000000" w:themeColor="text1"/>
-        </w:rPr>
-        <w:t xml:space="preserve">) con informazioni moderatamente sensibili (“Restricted”).  </w:t>
-      </w:r>
-    </w:p>
-    <w:p>
-      <w:pPr>
-        <w:jc w:val="both"/>
-        <w:rPr>
-          <w:rFonts w:ascii="Times New Roman" w:hAnsi="Times New Roman" w:eastAsia="Times New Roman" w:cs="Times New Roman"/>
-          <w:color w:val="000000" w:themeColor="text1"/>
-          <w:sz w:val="24"/>
-          <w:szCs w:val="24"/>
-        </w:rPr>
-      </w:pPr>
-      <w:r>
-        <w:rPr>
-          <w:rFonts w:ascii="Times New Roman" w:hAnsi="Times New Roman" w:eastAsia="Times New Roman" w:cs="Times New Roman"/>
-          <w:color w:val="000000" w:themeColor="text1"/>
-          <w:sz w:val="24"/>
-          <w:szCs w:val="24"/>
-        </w:rPr>
-        <w:t xml:space="preserve"> </w:t>
-      </w:r>
-    </w:p>
-    <w:p>
-      <w:pPr>
-        <w:pStyle w:val="Heading3"/>
-        <w:rPr>
-          <w:rFonts w:ascii="Calibri" w:hAnsi="Calibri" w:eastAsia="Calibri" w:cs="Calibri"/>
-          <w:bCs/>
-          <w:color w:val="000000" w:themeColor="text1"/>
-        </w:rPr>
-      </w:pPr>
-      <w:r>
-        <w:rPr>
-          <w:rFonts w:ascii="Calibri" w:hAnsi="Calibri" w:eastAsia="Calibri" w:cs="Calibri"/>
-          <w:bCs/>
-          <w:color w:val="000000" w:themeColor="text1"/>
-        </w:rPr>
-        <w:t xml:space="preserve">CASO DI TEST 8 </w:t>
-      </w:r>
-    </w:p>
-    <w:p>
-      <w:pPr>
-        <w:spacing w:after="0" w:line="240" w:lineRule="auto"/>
-        <w:jc w:val="both"/>
-        <w:rPr>
-          <w:rFonts w:ascii="Calibri" w:hAnsi="Calibri" w:eastAsia="Calibri" w:cs="Calibri"/>
-          <w:color w:val="000000" w:themeColor="text1"/>
-        </w:rPr>
-      </w:pPr>
-      <w:r>
-        <w:rPr>
-          <w:rStyle w:val="normaltextrun"/>
-          <w:rFonts w:ascii="Calibri" w:hAnsi="Calibri" w:eastAsia="Calibri" w:cs="Calibri"/>
-          <w:color w:val="000000" w:themeColor="text1"/>
-        </w:rPr>
-        <w:t xml:space="preserve">Durante la fase di compilazione dei dati anagrafici dell’assistito, il test case riguarda la generazione di un </w:t>
-      </w:r>
-      <w:r>
-        <w:rPr>
-          <w:rStyle w:val="normaltextrun"/>
-          <w:rFonts w:ascii="Calibri" w:hAnsi="Calibri" w:eastAsia="Calibri" w:cs="Calibri"/>
-          <w:color w:val="000000" w:themeColor="text1"/>
-          <w:u w:val="single"/>
-        </w:rPr>
-        <w:t>errore semantico</w:t>
-      </w:r>
-      <w:r>
-        <w:rPr>
-          <w:rStyle w:val="normaltextrun"/>
-          <w:rFonts w:ascii="Calibri" w:hAnsi="Calibri" w:eastAsia="Calibri" w:cs="Calibri"/>
-          <w:color w:val="000000" w:themeColor="text1"/>
-        </w:rPr>
-        <w:t xml:space="preserve"> causato dall’inserimento dell’indirizzo ma non la specifica del comune di residenza del paziente. </w:t>
-      </w:r>
-    </w:p>
-    <w:p>
-      <w:pPr>
-        <w:jc w:val="both"/>
-        <w:rPr>
-          <w:rFonts w:ascii="Times New Roman" w:hAnsi="Times New Roman" w:eastAsia="Times New Roman" w:cs="Times New Roman"/>
-          <w:color w:val="000000" w:themeColor="text1"/>
-          <w:sz w:val="24"/>
-          <w:szCs w:val="24"/>
-        </w:rPr>
-      </w:pPr>
-      <w:r>
-        <w:rPr>
-          <w:rFonts w:ascii="Times New Roman" w:hAnsi="Times New Roman" w:eastAsia="Times New Roman" w:cs="Times New Roman"/>
-          <w:color w:val="000000" w:themeColor="text1"/>
-          <w:sz w:val="24"/>
-          <w:szCs w:val="24"/>
-        </w:rPr>
-        <w:t xml:space="preserve"> </w:t>
-      </w:r>
-    </w:p>
-    <w:p>
-      <w:pPr>
-        <w:pStyle w:val="Heading3"/>
-        <w:rPr>
-          <w:rFonts w:ascii="Calibri" w:hAnsi="Calibri" w:eastAsia="Calibri" w:cs="Calibri"/>
-          <w:bCs/>
-          <w:color w:val="000000" w:themeColor="text1"/>
-        </w:rPr>
-      </w:pPr>
-      <w:r>
-        <w:rPr>
-          <w:rFonts w:ascii="Calibri" w:hAnsi="Calibri" w:eastAsia="Calibri" w:cs="Calibri"/>
-          <w:bCs/>
-          <w:color w:val="000000" w:themeColor="text1"/>
-        </w:rPr>
-        <w:t xml:space="preserve">CASO DI TEST 9 </w:t>
-      </w:r>
-    </w:p>
-    <w:p>
-      <w:pPr>
-        <w:jc w:val="both"/>
-        <w:rPr>
-          <w:rFonts w:ascii="Calibri" w:hAnsi="Calibri" w:eastAsia="Calibri" w:cs="Calibri"/>
-          <w:color w:val="000000" w:themeColor="text1"/>
-        </w:rPr>
-      </w:pPr>
-      <w:r>
-        <w:rPr>
-          <w:rFonts w:ascii="Calibri" w:hAnsi="Calibri" w:eastAsia="Calibri" w:cs="Calibri"/>
-          <w:color w:val="000000" w:themeColor="text1"/>
-        </w:rPr>
-        <w:t>Durante la fase di compilazione dei dati inerenti al nominativo del paziente, viene indicato il cognome ma omesso il nome dello stesso (</w:t>
-      </w:r>
-      <w:proofErr w:type="spellStart"/>
-      <w:r>
-        <w:rPr>
-          <w:rFonts w:ascii="Calibri" w:hAnsi="Calibri" w:eastAsia="Calibri" w:cs="Calibri"/>
-          <w:i/>
-          <w:iCs/>
-          <w:color w:val="000000" w:themeColor="text1"/>
-        </w:rPr>
-        <w:t>patient</w:t>
-      </w:r>
-      <w:proofErr w:type="spellEnd"/>
-      <w:r>
-        <w:rPr>
-          <w:rFonts w:ascii="Calibri" w:hAnsi="Calibri" w:eastAsia="Calibri" w:cs="Calibri"/>
-          <w:i/>
-          <w:iCs/>
-          <w:color w:val="000000" w:themeColor="text1"/>
-        </w:rPr>
-        <w:t>/name/</w:t>
-      </w:r>
-      <w:proofErr w:type="spellStart"/>
-      <w:r>
-        <w:rPr>
-          <w:rFonts w:ascii="Calibri" w:hAnsi="Calibri" w:eastAsia="Calibri" w:cs="Calibri"/>
-          <w:i/>
-          <w:iCs/>
-          <w:color w:val="000000" w:themeColor="text1"/>
-        </w:rPr>
-        <w:t>given</w:t>
-      </w:r>
-      <w:proofErr w:type="spellEnd"/>
-      <w:r>
-        <w:rPr>
-          <w:rFonts w:ascii="Calibri" w:hAnsi="Calibri" w:eastAsia="Calibri" w:cs="Calibri"/>
-          <w:color w:val="000000" w:themeColor="text1"/>
-        </w:rPr>
-        <w:t xml:space="preserve">). Il risultato è un </w:t>
-      </w:r>
-      <w:r>
-        <w:rPr>
-          <w:rFonts w:ascii="Calibri" w:hAnsi="Calibri" w:eastAsia="Calibri" w:cs="Calibri"/>
-          <w:color w:val="000000" w:themeColor="text1"/>
-          <w:u w:val="single"/>
-        </w:rPr>
-        <w:t>errore semantico</w:t>
-      </w:r>
-      <w:r>
-        <w:rPr>
-          <w:rFonts w:ascii="Calibri" w:hAnsi="Calibri" w:eastAsia="Calibri" w:cs="Calibri"/>
-          <w:color w:val="000000" w:themeColor="text1"/>
-        </w:rPr>
-        <w:t xml:space="preserve">. </w:t>
-      </w:r>
-    </w:p>
-    <w:p>
-      <w:pPr>
-        <w:jc w:val="both"/>
-        <w:rPr>
-          <w:rFonts w:ascii="Times New Roman" w:hAnsi="Times New Roman" w:eastAsia="Times New Roman" w:cs="Times New Roman"/>
-          <w:color w:val="000000" w:themeColor="text1"/>
-          <w:sz w:val="24"/>
-          <w:szCs w:val="24"/>
-        </w:rPr>
-      </w:pPr>
-      <w:r>
-        <w:rPr>
-          <w:rFonts w:ascii="Times New Roman" w:hAnsi="Times New Roman" w:eastAsia="Times New Roman" w:cs="Times New Roman"/>
-          <w:color w:val="000000" w:themeColor="text1"/>
-          <w:sz w:val="24"/>
-          <w:szCs w:val="24"/>
-        </w:rPr>
-        <w:t xml:space="preserve"> </w:t>
-      </w:r>
-    </w:p>
-    <w:p>
-      <w:pPr>
-        <w:pStyle w:val="Heading3"/>
-        <w:rPr>
-          <w:rFonts w:ascii="Calibri" w:hAnsi="Calibri" w:eastAsia="Calibri" w:cs="Calibri"/>
-          <w:bCs/>
-          <w:color w:val="000000" w:themeColor="text1"/>
-        </w:rPr>
-      </w:pPr>
-      <w:r>
-        <w:rPr>
-          <w:rFonts w:ascii="Calibri" w:hAnsi="Calibri" w:eastAsia="Calibri" w:cs="Calibri"/>
-          <w:bCs/>
-          <w:color w:val="000000" w:themeColor="text1"/>
-        </w:rPr>
-        <w:t xml:space="preserve">CASO DI TEST 10 </w:t>
-      </w:r>
-    </w:p>
-    <w:p>
-      <w:pPr>
-        <w:jc w:val="both"/>
-        <w:rPr>
-          <w:rFonts w:ascii="Calibri" w:hAnsi="Calibri" w:eastAsia="Calibri" w:cs="Calibri"/>
-          <w:color w:val="000000" w:themeColor="text1"/>
-        </w:rPr>
-      </w:pPr>
-      <w:r>
-        <w:rPr>
-          <w:rFonts w:ascii="Calibri" w:hAnsi="Calibri" w:eastAsia="Calibri" w:cs="Calibri"/>
-          <w:color w:val="000000" w:themeColor="text1"/>
-        </w:rPr>
-        <w:t>Durante la fase di compilazione dei dati inerenti all’anagrafica del paziente, viene indicato un valore errato nel campo relativo al “Sesso” del paziente (</w:t>
-      </w:r>
-      <w:proofErr w:type="spellStart"/>
-      <w:r>
-        <w:rPr>
-          <w:rFonts w:ascii="Calibri" w:hAnsi="Calibri" w:eastAsia="Calibri" w:cs="Calibri"/>
-          <w:i/>
-          <w:iCs/>
-          <w:color w:val="000000" w:themeColor="text1"/>
-        </w:rPr>
-        <w:t>administrativeGenderCode</w:t>
-      </w:r>
-      <w:proofErr w:type="spellEnd"/>
-      <w:r>
-        <w:rPr>
-          <w:rFonts w:ascii="Calibri" w:hAnsi="Calibri" w:eastAsia="Calibri" w:cs="Calibri"/>
-          <w:color w:val="000000" w:themeColor="text1"/>
-        </w:rPr>
-        <w:t xml:space="preserve">), cioè un valore diverso da quelli ammessi che corrispondono a ‘maschio’, ‘femmina’ o ‘indifferenziato’. Viene così generato un </w:t>
-      </w:r>
-      <w:r>
-        <w:rPr>
-          <w:rFonts w:ascii="Calibri" w:hAnsi="Calibri" w:eastAsia="Calibri" w:cs="Calibri"/>
-          <w:color w:val="000000" w:themeColor="text1"/>
-          <w:u w:val="single"/>
-        </w:rPr>
         <w:t>errore terminologico</w:t>
       </w:r>
       <w:r>
         <w:rPr>
-          <w:rFonts w:ascii="Calibri" w:hAnsi="Calibri" w:eastAsia="Calibri" w:cs="Calibri"/>
+          <w:rFonts w:ascii="Calibri" w:eastAsia="Calibri" w:hAnsi="Calibri" w:cs="Calibri"/>
           <w:color w:val="000000" w:themeColor="text1"/>
         </w:rPr>
         <w:t>.</w:t>
@@ -2153,7 +1457,6 @@
         <w:jc w:val="both"/>
       </w:pPr>
       <w:r>
-        <w:lastRenderedPageBreak/>
         <w:t>CASO DI TEST 1</w:t>
       </w:r>
       <w:r>
@@ -2167,11 +1470,9 @@
       <w:r>
         <w:t xml:space="preserve">Si prende in esame il caso in </w:t>
       </w:r>
-      <w:proofErr w:type="gramStart"/>
-      <w:r>
-        <w:t>cui  la</w:t>
-      </w:r>
-      <w:proofErr w:type="gramEnd"/>
+      <w:r>
+        <w:t>cui la</w:t>
+      </w:r>
       <w:r>
         <w:t xml:space="preserve"> v</w:t>
       </w:r>
@@ -2253,6 +1554,12 @@
     <w:p>
       <w:pPr>
         <w:jc w:val="both"/>
+        <w:rPr>
+          <w:rStyle w:val="eop"/>
+          <w:rFonts w:ascii="Calibri" w:hAnsi="Calibri" w:cs="Calibri"/>
+          <w:color w:val="000000"/>
+          <w:shd w:val="clear" w:color="auto" w:fill="FFFFFF"/>
+        </w:rPr>
       </w:pPr>
       <w:r>
         <w:rPr>
@@ -2433,6 +1740,122 @@
     <w:p>
       <w:pPr>
         <w:jc w:val="both"/>
+        <w:rPr>
+          <w:rStyle w:val="eop"/>
+          <w:rFonts w:ascii="Calibri" w:hAnsi="Calibri" w:cs="Calibri"/>
+          <w:color w:val="000000"/>
+          <w:shd w:val="clear" w:color="auto" w:fill="FFFFFF"/>
+        </w:rPr>
+      </w:pPr>
+    </w:p>
+    <w:p>
+      <w:pPr>
+        <w:pStyle w:val="Heading3"/>
+        <w:jc w:val="both"/>
+        <w:rPr>
+          <w:rStyle w:val="eop"/>
+        </w:rPr>
+      </w:pPr>
+      <w:r>
+        <w:t>CASO DI TEST 1</w:t>
+      </w:r>
+      <w:r>
+        <w:t>9</w:t>
+      </w:r>
+    </w:p>
+    <w:p>
+      <w:pPr>
+        <w:jc w:val="both"/>
+        <w:rPr>
+          <w:rFonts w:ascii="Calibri" w:eastAsia="Calibri" w:hAnsi="Calibri" w:cs="Calibri"/>
+          <w:color w:val="000000" w:themeColor="text1"/>
+        </w:rPr>
+      </w:pPr>
+      <w:r>
+        <w:rPr>
+          <w:rFonts w:ascii="Calibri" w:eastAsia="Calibri" w:hAnsi="Calibri" w:cs="Calibri"/>
+          <w:color w:val="000000" w:themeColor="text1"/>
+        </w:rPr>
+        <w:t xml:space="preserve">Il mancato inserimento del campo inerente </w:t>
+      </w:r>
+      <w:r>
+        <w:rPr>
+          <w:rFonts w:ascii="Calibri" w:eastAsia="Calibri" w:hAnsi="Calibri" w:cs="Calibri"/>
+          <w:color w:val="000000" w:themeColor="text1"/>
+        </w:rPr>
+        <w:t>al</w:t>
+      </w:r>
+      <w:r>
+        <w:rPr>
+          <w:rFonts w:ascii="Calibri" w:eastAsia="Calibri" w:hAnsi="Calibri" w:cs="Calibri"/>
+          <w:color w:val="000000" w:themeColor="text1"/>
+        </w:rPr>
+        <w:t xml:space="preserve"> livello di riservatezza del documento (</w:t>
+      </w:r>
+      <w:proofErr w:type="spellStart"/>
+      <w:r>
+        <w:rPr>
+          <w:rFonts w:ascii="Calibri" w:eastAsia="Calibri" w:hAnsi="Calibri" w:cs="Calibri"/>
+          <w:i/>
+          <w:iCs/>
+          <w:color w:val="000000" w:themeColor="text1"/>
+        </w:rPr>
+        <w:t>confidentialityCode</w:t>
+      </w:r>
+      <w:proofErr w:type="spellEnd"/>
+      <w:r>
+        <w:rPr>
+          <w:rFonts w:ascii="Calibri" w:eastAsia="Calibri" w:hAnsi="Calibri" w:cs="Calibri"/>
+          <w:color w:val="000000" w:themeColor="text1"/>
+        </w:rPr>
+        <w:t xml:space="preserve">) genera un </w:t>
+      </w:r>
+      <w:r>
+        <w:rPr>
+          <w:rFonts w:ascii="Calibri" w:eastAsia="Calibri" w:hAnsi="Calibri" w:cs="Calibri"/>
+          <w:color w:val="000000" w:themeColor="text1"/>
+          <w:u w:val="single"/>
+        </w:rPr>
+        <w:t>errore sintattico</w:t>
+      </w:r>
+      <w:r>
+        <w:rPr>
+          <w:rFonts w:ascii="Calibri" w:eastAsia="Calibri" w:hAnsi="Calibri" w:cs="Calibri"/>
+          <w:color w:val="000000" w:themeColor="text1"/>
+        </w:rPr>
+        <w:t>.</w:t>
+      </w:r>
+    </w:p>
+    <w:p>
+      <w:pPr>
+        <w:jc w:val="both"/>
+        <w:rPr>
+          <w:rStyle w:val="eop"/>
+          <w:rFonts w:ascii="Calibri" w:hAnsi="Calibri" w:cs="Calibri"/>
+          <w:color w:val="000000"/>
+          <w:shd w:val="clear" w:color="auto" w:fill="FFFFFF"/>
+        </w:rPr>
+      </w:pPr>
+    </w:p>
+    <w:p>
+      <w:pPr>
+        <w:jc w:val="both"/>
+        <w:rPr>
+          <w:rStyle w:val="eop"/>
+          <w:rFonts w:ascii="Calibri" w:hAnsi="Calibri" w:cs="Calibri"/>
+          <w:color w:val="000000"/>
+          <w:shd w:val="clear" w:color="auto" w:fill="FFFFFF"/>
+        </w:rPr>
+      </w:pPr>
+    </w:p>
+    <w:p>
+      <w:pPr>
+        <w:jc w:val="both"/>
+      </w:pPr>
+    </w:p>
+    <w:p>
+      <w:pPr>
+        <w:jc w:val="both"/>
       </w:pPr>
     </w:p>
     <w:p>
@@ -2441,8 +1864,8 @@
       </w:pPr>
     </w:p>
     <w:sectPr>
-      <w:footerReference w:type="default" r:id="rId10"/>
-      <w:pgSz w:w="11906" w:h="16838" w:orient="portrait"/>
+      <w:footerReference w:type="default" r:id="rId11"/>
+      <w:pgSz w:w="11906" w:h="16838"/>
       <w:pgMar w:top="1417" w:right="1134" w:bottom="1134" w:left="1134" w:header="708" w:footer="708" w:gutter="0"/>
       <w:cols w:space="708"/>
       <w:docGrid w:linePitch="360"/>
@@ -2452,7 +1875,7 @@
 </file>
 
 <file path=word/endnotes.xml><?xml version="1.0" encoding="utf-8"?>
-<w:endnotes xmlns:wpc="http://schemas.microsoft.com/office/word/2010/wordprocessingCanvas" xmlns:cx="http://schemas.microsoft.com/office/drawing/2014/chartex" xmlns:cx1="http://schemas.microsoft.com/office/drawing/2015/9/8/chartex" xmlns:cx2="http://schemas.microsoft.com/office/drawing/2015/10/21/chartex" xmlns:cx3="http://schemas.microsoft.com/office/drawing/2016/5/9/chartex" xmlns:cx4="http://schemas.microsoft.com/office/drawing/2016/5/10/chartex" xmlns:cx5="http://schemas.microsoft.com/office/drawing/2016/5/11/chartex" xmlns:cx6="http://schemas.microsoft.com/office/drawing/2016/5/12/chartex" xmlns:cx7="http://schemas.microsoft.com/office/drawing/2016/5/13/chartex" xmlns:cx8="http://schemas.microsoft.com/office/drawing/2016/5/14/chartex" xmlns:mc="http://schemas.openxmlformats.org/markup-compatibility/2006" xmlns:aink="http://schemas.microsoft.com/office/drawing/2016/ink" xmlns:am3d="http://schemas.microsoft.com/office/drawing/2017/model3d" xmlns:o="urn:schemas-microsoft-com:office:office" xmlns:r="http://schemas.openxmlformats.org/officeDocument/2006/relationships" xmlns:m="http://schemas.openxmlformats.org/officeDocument/2006/math" xmlns:v="urn:schemas-microsoft-com:vml" xmlns:wp14="http://schemas.microsoft.com/office/word/2010/wordprocessingDrawing" xmlns:wp="http://schemas.openxmlformats.org/drawingml/2006/wordprocessingDrawing" xmlns:w10="urn:schemas-microsoft-com:office:word" xmlns:w="http://schemas.openxmlformats.org/wordprocessingml/2006/main" xmlns:w14="http://schemas.microsoft.com/office/word/2010/wordml" xmlns:w15="http://schemas.microsoft.com/office/word/2012/wordml" xmlns:w16cex="http://schemas.microsoft.com/office/word/2018/wordml/cex" xmlns:w16cid="http://schemas.microsoft.com/office/word/2016/wordml/cid" xmlns:w16="http://schemas.microsoft.com/office/word/2018/wordml" xmlns:w16sdtdh="http://schemas.microsoft.com/office/word/2020/wordml/sdtdatahash" xmlns:w16se="http://schemas.microsoft.com/office/word/2015/wordml/symex" xmlns:wpg="http://schemas.microsoft.com/office/word/2010/wordprocessingGroup" xmlns:wpi="http://schemas.microsoft.com/office/word/2010/wordprocessingInk" xmlns:wne="http://schemas.microsoft.com/office/word/2006/wordml" xmlns:wps="http://schemas.microsoft.com/office/word/2010/wordprocessingShape" mc:Ignorable="w14 w15 w16se w16cid w16 w16cex w16sdtdh wp14">
+<w:endnotes xmlns:wpc="http://schemas.microsoft.com/office/word/2010/wordprocessingCanvas" xmlns:cx="http://schemas.microsoft.com/office/drawing/2014/chartex" xmlns:cx1="http://schemas.microsoft.com/office/drawing/2015/9/8/chartex" xmlns:cx2="http://schemas.microsoft.com/office/drawing/2015/10/21/chartex" xmlns:cx3="http://schemas.microsoft.com/office/drawing/2016/5/9/chartex" xmlns:cx4="http://schemas.microsoft.com/office/drawing/2016/5/10/chartex" xmlns:cx5="http://schemas.microsoft.com/office/drawing/2016/5/11/chartex" xmlns:cx6="http://schemas.microsoft.com/office/drawing/2016/5/12/chartex" xmlns:cx7="http://schemas.microsoft.com/office/drawing/2016/5/13/chartex" xmlns:cx8="http://schemas.microsoft.com/office/drawing/2016/5/14/chartex" xmlns:mc="http://schemas.openxmlformats.org/markup-compatibility/2006" xmlns:aink="http://schemas.microsoft.com/office/drawing/2016/ink" xmlns:am3d="http://schemas.microsoft.com/office/drawing/2017/model3d" xmlns:o="urn:schemas-microsoft-com:office:office" xmlns:oel="http://schemas.microsoft.com/office/2019/extlst" xmlns:r="http://schemas.openxmlformats.org/officeDocument/2006/relationships" xmlns:m="http://schemas.openxmlformats.org/officeDocument/2006/math" xmlns:v="urn:schemas-microsoft-com:vml" xmlns:wp14="http://schemas.microsoft.com/office/word/2010/wordprocessingDrawing" xmlns:wp="http://schemas.openxmlformats.org/drawingml/2006/wordprocessingDrawing" xmlns:w10="urn:schemas-microsoft-com:office:word" xmlns:w="http://schemas.openxmlformats.org/wordprocessingml/2006/main" xmlns:w14="http://schemas.microsoft.com/office/word/2010/wordml" xmlns:w15="http://schemas.microsoft.com/office/word/2012/wordml" xmlns:w16cex="http://schemas.microsoft.com/office/word/2018/wordml/cex" xmlns:w16cid="http://schemas.microsoft.com/office/word/2016/wordml/cid" xmlns:w16="http://schemas.microsoft.com/office/word/2018/wordml" xmlns:w16du="http://schemas.microsoft.com/office/word/2023/wordml/word16du" xmlns:w16sdtdh="http://schemas.microsoft.com/office/word/2020/wordml/sdtdatahash" xmlns:w16sdtfl="http://schemas.microsoft.com/office/word/2024/wordml/sdtformatlock" xmlns:w16se="http://schemas.microsoft.com/office/word/2015/wordml/symex" xmlns:wpg="http://schemas.microsoft.com/office/word/2010/wordprocessingGroup" xmlns:wpi="http://schemas.microsoft.com/office/word/2010/wordprocessingInk" xmlns:wne="http://schemas.microsoft.com/office/word/2006/wordml" xmlns:wps="http://schemas.microsoft.com/office/word/2010/wordprocessingShape" mc:Ignorable="w14 w15 w16se w16cid w16 w16cex w16sdtdh w16sdtfl w16du wp14">
   <w:endnote w:type="separator" w:id="-1">
     <w:p>
       <w:pPr>
@@ -2484,7 +1907,7 @@
 </file>
 
 <file path=word/footer1.xml><?xml version="1.0" encoding="utf-8"?>
-<w:ftr xmlns:wpc="http://schemas.microsoft.com/office/word/2010/wordprocessingCanvas" xmlns:cx="http://schemas.microsoft.com/office/drawing/2014/chartex" xmlns:cx1="http://schemas.microsoft.com/office/drawing/2015/9/8/chartex" xmlns:cx2="http://schemas.microsoft.com/office/drawing/2015/10/21/chartex" xmlns:cx3="http://schemas.microsoft.com/office/drawing/2016/5/9/chartex" xmlns:cx4="http://schemas.microsoft.com/office/drawing/2016/5/10/chartex" xmlns:cx5="http://schemas.microsoft.com/office/drawing/2016/5/11/chartex" xmlns:cx6="http://schemas.microsoft.com/office/drawing/2016/5/12/chartex" xmlns:cx7="http://schemas.microsoft.com/office/drawing/2016/5/13/chartex" xmlns:cx8="http://schemas.microsoft.com/office/drawing/2016/5/14/chartex" xmlns:mc="http://schemas.openxmlformats.org/markup-compatibility/2006" xmlns:aink="http://schemas.microsoft.com/office/drawing/2016/ink" xmlns:am3d="http://schemas.microsoft.com/office/drawing/2017/model3d" xmlns:o="urn:schemas-microsoft-com:office:office" xmlns:r="http://schemas.openxmlformats.org/officeDocument/2006/relationships" xmlns:m="http://schemas.openxmlformats.org/officeDocument/2006/math" xmlns:v="urn:schemas-microsoft-com:vml" xmlns:wp14="http://schemas.microsoft.com/office/word/2010/wordprocessingDrawing" xmlns:wp="http://schemas.openxmlformats.org/drawingml/2006/wordprocessingDrawing" xmlns:w10="urn:schemas-microsoft-com:office:word" xmlns:w="http://schemas.openxmlformats.org/wordprocessingml/2006/main" xmlns:w14="http://schemas.microsoft.com/office/word/2010/wordml" xmlns:w15="http://schemas.microsoft.com/office/word/2012/wordml" xmlns:w16cex="http://schemas.microsoft.com/office/word/2018/wordml/cex" xmlns:w16cid="http://schemas.microsoft.com/office/word/2016/wordml/cid" xmlns:w16="http://schemas.microsoft.com/office/word/2018/wordml" xmlns:w16sdtdh="http://schemas.microsoft.com/office/word/2020/wordml/sdtdatahash" xmlns:w16se="http://schemas.microsoft.com/office/word/2015/wordml/symex" xmlns:wpg="http://schemas.microsoft.com/office/word/2010/wordprocessingGroup" xmlns:wpi="http://schemas.microsoft.com/office/word/2010/wordprocessingInk" xmlns:wne="http://schemas.microsoft.com/office/word/2006/wordml" xmlns:wps="http://schemas.microsoft.com/office/word/2010/wordprocessingShape" mc:Ignorable="w14 w15 w16se w16cid w16 w16cex w16sdtdh wp14">
+<w:ftr xmlns:wpc="http://schemas.microsoft.com/office/word/2010/wordprocessingCanvas" xmlns:cx="http://schemas.microsoft.com/office/drawing/2014/chartex" xmlns:cx1="http://schemas.microsoft.com/office/drawing/2015/9/8/chartex" xmlns:cx2="http://schemas.microsoft.com/office/drawing/2015/10/21/chartex" xmlns:cx3="http://schemas.microsoft.com/office/drawing/2016/5/9/chartex" xmlns:cx4="http://schemas.microsoft.com/office/drawing/2016/5/10/chartex" xmlns:cx5="http://schemas.microsoft.com/office/drawing/2016/5/11/chartex" xmlns:cx6="http://schemas.microsoft.com/office/drawing/2016/5/12/chartex" xmlns:cx7="http://schemas.microsoft.com/office/drawing/2016/5/13/chartex" xmlns:cx8="http://schemas.microsoft.com/office/drawing/2016/5/14/chartex" xmlns:mc="http://schemas.openxmlformats.org/markup-compatibility/2006" xmlns:aink="http://schemas.microsoft.com/office/drawing/2016/ink" xmlns:am3d="http://schemas.microsoft.com/office/drawing/2017/model3d" xmlns:o="urn:schemas-microsoft-com:office:office" xmlns:oel="http://schemas.microsoft.com/office/2019/extlst" xmlns:r="http://schemas.openxmlformats.org/officeDocument/2006/relationships" xmlns:m="http://schemas.openxmlformats.org/officeDocument/2006/math" xmlns:v="urn:schemas-microsoft-com:vml" xmlns:wp14="http://schemas.microsoft.com/office/word/2010/wordprocessingDrawing" xmlns:wp="http://schemas.openxmlformats.org/drawingml/2006/wordprocessingDrawing" xmlns:w10="urn:schemas-microsoft-com:office:word" xmlns:w="http://schemas.openxmlformats.org/wordprocessingml/2006/main" xmlns:w14="http://schemas.microsoft.com/office/word/2010/wordml" xmlns:w15="http://schemas.microsoft.com/office/word/2012/wordml" xmlns:w16cex="http://schemas.microsoft.com/office/word/2018/wordml/cex" xmlns:w16cid="http://schemas.microsoft.com/office/word/2016/wordml/cid" xmlns:w16="http://schemas.microsoft.com/office/word/2018/wordml" xmlns:w16du="http://schemas.microsoft.com/office/word/2023/wordml/word16du" xmlns:w16sdtdh="http://schemas.microsoft.com/office/word/2020/wordml/sdtdatahash" xmlns:w16sdtfl="http://schemas.microsoft.com/office/word/2024/wordml/sdtformatlock" xmlns:w16se="http://schemas.microsoft.com/office/word/2015/wordml/symex" xmlns:wpg="http://schemas.microsoft.com/office/word/2010/wordprocessingGroup" xmlns:wpi="http://schemas.microsoft.com/office/word/2010/wordprocessingInk" xmlns:wne="http://schemas.microsoft.com/office/word/2006/wordml" xmlns:wps="http://schemas.microsoft.com/office/word/2010/wordprocessingShape" mc:Ignorable="w14 w15 w16se w16cid w16 w16cex w16sdtdh w16sdtfl w16du wp14">
   <w:sdt>
     <w:sdtPr>
       <w:id w:val="1969777589"/>
@@ -2493,7 +1916,6 @@
         <w:docPartUnique/>
       </w:docPartObj>
     </w:sdtPr>
-    <w:sdtEndPr/>
     <w:sdtContent>
       <w:p>
         <w:pPr>
@@ -2527,7 +1949,7 @@
 </file>
 
 <file path=word/footnotes.xml><?xml version="1.0" encoding="utf-8"?>
-<w:footnotes xmlns:wpc="http://schemas.microsoft.com/office/word/2010/wordprocessingCanvas" xmlns:cx="http://schemas.microsoft.com/office/drawing/2014/chartex" xmlns:cx1="http://schemas.microsoft.com/office/drawing/2015/9/8/chartex" xmlns:cx2="http://schemas.microsoft.com/office/drawing/2015/10/21/chartex" xmlns:cx3="http://schemas.microsoft.com/office/drawing/2016/5/9/chartex" xmlns:cx4="http://schemas.microsoft.com/office/drawing/2016/5/10/chartex" xmlns:cx5="http://schemas.microsoft.com/office/drawing/2016/5/11/chartex" xmlns:cx6="http://schemas.microsoft.com/office/drawing/2016/5/12/chartex" xmlns:cx7="http://schemas.microsoft.com/office/drawing/2016/5/13/chartex" xmlns:cx8="http://schemas.microsoft.com/office/drawing/2016/5/14/chartex" xmlns:mc="http://schemas.openxmlformats.org/markup-compatibility/2006" xmlns:aink="http://schemas.microsoft.com/office/drawing/2016/ink" xmlns:am3d="http://schemas.microsoft.com/office/drawing/2017/model3d" xmlns:o="urn:schemas-microsoft-com:office:office" xmlns:r="http://schemas.openxmlformats.org/officeDocument/2006/relationships" xmlns:m="http://schemas.openxmlformats.org/officeDocument/2006/math" xmlns:v="urn:schemas-microsoft-com:vml" xmlns:wp14="http://schemas.microsoft.com/office/word/2010/wordprocessingDrawing" xmlns:wp="http://schemas.openxmlformats.org/drawingml/2006/wordprocessingDrawing" xmlns:w10="urn:schemas-microsoft-com:office:word" xmlns:w="http://schemas.openxmlformats.org/wordprocessingml/2006/main" xmlns:w14="http://schemas.microsoft.com/office/word/2010/wordml" xmlns:w15="http://schemas.microsoft.com/office/word/2012/wordml" xmlns:w16cex="http://schemas.microsoft.com/office/word/2018/wordml/cex" xmlns:w16cid="http://schemas.microsoft.com/office/word/2016/wordml/cid" xmlns:w16="http://schemas.microsoft.com/office/word/2018/wordml" xmlns:w16sdtdh="http://schemas.microsoft.com/office/word/2020/wordml/sdtdatahash" xmlns:w16se="http://schemas.microsoft.com/office/word/2015/wordml/symex" xmlns:wpg="http://schemas.microsoft.com/office/word/2010/wordprocessingGroup" xmlns:wpi="http://schemas.microsoft.com/office/word/2010/wordprocessingInk" xmlns:wne="http://schemas.microsoft.com/office/word/2006/wordml" xmlns:wps="http://schemas.microsoft.com/office/word/2010/wordprocessingShape" mc:Ignorable="w14 w15 w16se w16cid w16 w16cex w16sdtdh wp14">
+<w:footnotes xmlns:wpc="http://schemas.microsoft.com/office/word/2010/wordprocessingCanvas" xmlns:cx="http://schemas.microsoft.com/office/drawing/2014/chartex" xmlns:cx1="http://schemas.microsoft.com/office/drawing/2015/9/8/chartex" xmlns:cx2="http://schemas.microsoft.com/office/drawing/2015/10/21/chartex" xmlns:cx3="http://schemas.microsoft.com/office/drawing/2016/5/9/chartex" xmlns:cx4="http://schemas.microsoft.com/office/drawing/2016/5/10/chartex" xmlns:cx5="http://schemas.microsoft.com/office/drawing/2016/5/11/chartex" xmlns:cx6="http://schemas.microsoft.com/office/drawing/2016/5/12/chartex" xmlns:cx7="http://schemas.microsoft.com/office/drawing/2016/5/13/chartex" xmlns:cx8="http://schemas.microsoft.com/office/drawing/2016/5/14/chartex" xmlns:mc="http://schemas.openxmlformats.org/markup-compatibility/2006" xmlns:aink="http://schemas.microsoft.com/office/drawing/2016/ink" xmlns:am3d="http://schemas.microsoft.com/office/drawing/2017/model3d" xmlns:o="urn:schemas-microsoft-com:office:office" xmlns:oel="http://schemas.microsoft.com/office/2019/extlst" xmlns:r="http://schemas.openxmlformats.org/officeDocument/2006/relationships" xmlns:m="http://schemas.openxmlformats.org/officeDocument/2006/math" xmlns:v="urn:schemas-microsoft-com:vml" xmlns:wp14="http://schemas.microsoft.com/office/word/2010/wordprocessingDrawing" xmlns:wp="http://schemas.openxmlformats.org/drawingml/2006/wordprocessingDrawing" xmlns:w10="urn:schemas-microsoft-com:office:word" xmlns:w="http://schemas.openxmlformats.org/wordprocessingml/2006/main" xmlns:w14="http://schemas.microsoft.com/office/word/2010/wordml" xmlns:w15="http://schemas.microsoft.com/office/word/2012/wordml" xmlns:w16cex="http://schemas.microsoft.com/office/word/2018/wordml/cex" xmlns:w16cid="http://schemas.microsoft.com/office/word/2016/wordml/cid" xmlns:w16="http://schemas.microsoft.com/office/word/2018/wordml" xmlns:w16du="http://schemas.microsoft.com/office/word/2023/wordml/word16du" xmlns:w16sdtdh="http://schemas.microsoft.com/office/word/2020/wordml/sdtdatahash" xmlns:w16sdtfl="http://schemas.microsoft.com/office/word/2024/wordml/sdtformatlock" xmlns:w16se="http://schemas.microsoft.com/office/word/2015/wordml/symex" xmlns:wpg="http://schemas.microsoft.com/office/word/2010/wordprocessingGroup" xmlns:wpi="http://schemas.microsoft.com/office/word/2010/wordprocessingInk" xmlns:wne="http://schemas.microsoft.com/office/word/2006/wordml" xmlns:wps="http://schemas.microsoft.com/office/word/2010/wordprocessingShape" mc:Ignorable="w14 w15 w16se w16cid w16 w16cex w16sdtdh w16sdtfl w16du wp14">
   <w:footnote w:type="separator" w:id="-1">
     <w:p>
       <w:pPr>
@@ -2559,7 +1981,7 @@
 </file>
 
 <file path=word/numbering.xml><?xml version="1.0" encoding="utf-8"?>
-<w:numbering xmlns:wpc="http://schemas.microsoft.com/office/word/2010/wordprocessingCanvas" xmlns:cx="http://schemas.microsoft.com/office/drawing/2014/chartex" xmlns:cx1="http://schemas.microsoft.com/office/drawing/2015/9/8/chartex" xmlns:cx2="http://schemas.microsoft.com/office/drawing/2015/10/21/chartex" xmlns:cx3="http://schemas.microsoft.com/office/drawing/2016/5/9/chartex" xmlns:cx4="http://schemas.microsoft.com/office/drawing/2016/5/10/chartex" xmlns:cx5="http://schemas.microsoft.com/office/drawing/2016/5/11/chartex" xmlns:cx6="http://schemas.microsoft.com/office/drawing/2016/5/12/chartex" xmlns:cx7="http://schemas.microsoft.com/office/drawing/2016/5/13/chartex" xmlns:cx8="http://schemas.microsoft.com/office/drawing/2016/5/14/chartex" xmlns:mc="http://schemas.openxmlformats.org/markup-compatibility/2006" xmlns:aink="http://schemas.microsoft.com/office/drawing/2016/ink" xmlns:am3d="http://schemas.microsoft.com/office/drawing/2017/model3d" xmlns:o="urn:schemas-microsoft-com:office:office" xmlns:r="http://schemas.openxmlformats.org/officeDocument/2006/relationships" xmlns:m="http://schemas.openxmlformats.org/officeDocument/2006/math" xmlns:v="urn:schemas-microsoft-com:vml" xmlns:wp14="http://schemas.microsoft.com/office/word/2010/wordprocessingDrawing" xmlns:wp="http://schemas.openxmlformats.org/drawingml/2006/wordprocessingDrawing" xmlns:w10="urn:schemas-microsoft-com:office:word" xmlns:w="http://schemas.openxmlformats.org/wordprocessingml/2006/main" xmlns:w14="http://schemas.microsoft.com/office/word/2010/wordml" xmlns:w15="http://schemas.microsoft.com/office/word/2012/wordml" xmlns:w16cex="http://schemas.microsoft.com/office/word/2018/wordml/cex" xmlns:w16cid="http://schemas.microsoft.com/office/word/2016/wordml/cid" xmlns:w16="http://schemas.microsoft.com/office/word/2018/wordml" xmlns:w16sdtdh="http://schemas.microsoft.com/office/word/2020/wordml/sdtdatahash" xmlns:w16se="http://schemas.microsoft.com/office/word/2015/wordml/symex" xmlns:wpg="http://schemas.microsoft.com/office/word/2010/wordprocessingGroup" xmlns:wpi="http://schemas.microsoft.com/office/word/2010/wordprocessingInk" xmlns:wne="http://schemas.microsoft.com/office/word/2006/wordml" xmlns:wps="http://schemas.microsoft.com/office/word/2010/wordprocessingShape" mc:Ignorable="w14 w15 w16se w16cid w16 w16cex w16sdtdh wp14">
+<w:numbering xmlns:wpc="http://schemas.microsoft.com/office/word/2010/wordprocessingCanvas" xmlns:cx="http://schemas.microsoft.com/office/drawing/2014/chartex" xmlns:cx1="http://schemas.microsoft.com/office/drawing/2015/9/8/chartex" xmlns:cx2="http://schemas.microsoft.com/office/drawing/2015/10/21/chartex" xmlns:cx3="http://schemas.microsoft.com/office/drawing/2016/5/9/chartex" xmlns:cx4="http://schemas.microsoft.com/office/drawing/2016/5/10/chartex" xmlns:cx5="http://schemas.microsoft.com/office/drawing/2016/5/11/chartex" xmlns:cx6="http://schemas.microsoft.com/office/drawing/2016/5/12/chartex" xmlns:cx7="http://schemas.microsoft.com/office/drawing/2016/5/13/chartex" xmlns:cx8="http://schemas.microsoft.com/office/drawing/2016/5/14/chartex" xmlns:mc="http://schemas.openxmlformats.org/markup-compatibility/2006" xmlns:aink="http://schemas.microsoft.com/office/drawing/2016/ink" xmlns:am3d="http://schemas.microsoft.com/office/drawing/2017/model3d" xmlns:o="urn:schemas-microsoft-com:office:office" xmlns:oel="http://schemas.microsoft.com/office/2019/extlst" xmlns:r="http://schemas.openxmlformats.org/officeDocument/2006/relationships" xmlns:m="http://schemas.openxmlformats.org/officeDocument/2006/math" xmlns:v="urn:schemas-microsoft-com:vml" xmlns:wp14="http://schemas.microsoft.com/office/word/2010/wordprocessingDrawing" xmlns:wp="http://schemas.openxmlformats.org/drawingml/2006/wordprocessingDrawing" xmlns:w10="urn:schemas-microsoft-com:office:word" xmlns:w="http://schemas.openxmlformats.org/wordprocessingml/2006/main" xmlns:w14="http://schemas.microsoft.com/office/word/2010/wordml" xmlns:w15="http://schemas.microsoft.com/office/word/2012/wordml" xmlns:w16cex="http://schemas.microsoft.com/office/word/2018/wordml/cex" xmlns:w16cid="http://schemas.microsoft.com/office/word/2016/wordml/cid" xmlns:w16="http://schemas.microsoft.com/office/word/2018/wordml" xmlns:w16du="http://schemas.microsoft.com/office/word/2023/wordml/word16du" xmlns:w16sdtdh="http://schemas.microsoft.com/office/word/2020/wordml/sdtdatahash" xmlns:w16sdtfl="http://schemas.microsoft.com/office/word/2024/wordml/sdtformatlock" xmlns:w16se="http://schemas.microsoft.com/office/word/2015/wordml/symex" xmlns:wpg="http://schemas.microsoft.com/office/word/2010/wordprocessingGroup" xmlns:wpi="http://schemas.microsoft.com/office/word/2010/wordprocessingInk" xmlns:wne="http://schemas.microsoft.com/office/word/2006/wordml" xmlns:wps="http://schemas.microsoft.com/office/word/2010/wordprocessingShape" mc:Ignorable="w14 w15 w16se w16cid w16 w16cex w16sdtdh w16sdtfl w16du wp14">
   <w:abstractNum w:abstractNumId="0" w15:restartNumberingAfterBreak="0">
     <w:nsid w:val="093B5987"/>
     <w:multiLevelType w:val="hybridMultilevel"/>
@@ -2573,7 +1995,7 @@
         <w:ind w:left="1068" w:hanging="360"/>
       </w:pPr>
       <w:rPr>
-        <w:rFonts w:hint="default" w:ascii="Calibri" w:hAnsi="Calibri" w:cs="Calibri" w:eastAsiaTheme="minorHAnsi"/>
+        <w:rFonts w:ascii="Calibri" w:eastAsiaTheme="minorHAnsi" w:hAnsi="Calibri" w:cs="Calibri" w:hint="default"/>
       </w:rPr>
     </w:lvl>
     <w:lvl w:ilvl="1" w:tplc="04100003" w:tentative="1">
@@ -2585,7 +2007,7 @@
         <w:ind w:left="1788" w:hanging="360"/>
       </w:pPr>
       <w:rPr>
-        <w:rFonts w:hint="default" w:ascii="Courier New" w:hAnsi="Courier New" w:cs="Courier New"/>
+        <w:rFonts w:ascii="Courier New" w:hAnsi="Courier New" w:cs="Courier New" w:hint="default"/>
       </w:rPr>
     </w:lvl>
     <w:lvl w:ilvl="2" w:tplc="04100005" w:tentative="1">
@@ -2597,7 +2019,7 @@
         <w:ind w:left="2508" w:hanging="360"/>
       </w:pPr>
       <w:rPr>
-        <w:rFonts w:hint="default" w:ascii="Wingdings" w:hAnsi="Wingdings"/>
+        <w:rFonts w:ascii="Wingdings" w:hAnsi="Wingdings" w:hint="default"/>
       </w:rPr>
     </w:lvl>
     <w:lvl w:ilvl="3" w:tplc="04100001" w:tentative="1">
@@ -2609,7 +2031,7 @@
         <w:ind w:left="3228" w:hanging="360"/>
       </w:pPr>
       <w:rPr>
-        <w:rFonts w:hint="default" w:ascii="Symbol" w:hAnsi="Symbol"/>
+        <w:rFonts w:ascii="Symbol" w:hAnsi="Symbol" w:hint="default"/>
       </w:rPr>
     </w:lvl>
     <w:lvl w:ilvl="4" w:tplc="04100003" w:tentative="1">
@@ -2621,7 +2043,7 @@
         <w:ind w:left="3948" w:hanging="360"/>
       </w:pPr>
       <w:rPr>
-        <w:rFonts w:hint="default" w:ascii="Courier New" w:hAnsi="Courier New" w:cs="Courier New"/>
+        <w:rFonts w:ascii="Courier New" w:hAnsi="Courier New" w:cs="Courier New" w:hint="default"/>
       </w:rPr>
     </w:lvl>
     <w:lvl w:ilvl="5" w:tplc="04100005" w:tentative="1">
@@ -2633,7 +2055,7 @@
         <w:ind w:left="4668" w:hanging="360"/>
       </w:pPr>
       <w:rPr>
-        <w:rFonts w:hint="default" w:ascii="Wingdings" w:hAnsi="Wingdings"/>
+        <w:rFonts w:ascii="Wingdings" w:hAnsi="Wingdings" w:hint="default"/>
       </w:rPr>
     </w:lvl>
     <w:lvl w:ilvl="6" w:tplc="04100001" w:tentative="1">
@@ -2645,7 +2067,7 @@
         <w:ind w:left="5388" w:hanging="360"/>
       </w:pPr>
       <w:rPr>
-        <w:rFonts w:hint="default" w:ascii="Symbol" w:hAnsi="Symbol"/>
+        <w:rFonts w:ascii="Symbol" w:hAnsi="Symbol" w:hint="default"/>
       </w:rPr>
     </w:lvl>
     <w:lvl w:ilvl="7" w:tplc="04100003" w:tentative="1">
@@ -2657,7 +2079,7 @@
         <w:ind w:left="6108" w:hanging="360"/>
       </w:pPr>
       <w:rPr>
-        <w:rFonts w:hint="default" w:ascii="Courier New" w:hAnsi="Courier New" w:cs="Courier New"/>
+        <w:rFonts w:ascii="Courier New" w:hAnsi="Courier New" w:cs="Courier New" w:hint="default"/>
       </w:rPr>
     </w:lvl>
     <w:lvl w:ilvl="8" w:tplc="04100005" w:tentative="1">
@@ -2669,7 +2091,7 @@
         <w:ind w:left="6828" w:hanging="360"/>
       </w:pPr>
       <w:rPr>
-        <w:rFonts w:hint="default" w:ascii="Wingdings" w:hAnsi="Wingdings"/>
+        <w:rFonts w:ascii="Wingdings" w:hAnsi="Wingdings" w:hint="default"/>
       </w:rPr>
     </w:lvl>
   </w:abstractNum>
@@ -2685,7 +2107,7 @@
         <w:ind w:left="720" w:hanging="360"/>
       </w:pPr>
       <w:rPr>
-        <w:rFonts w:hint="default" w:ascii="Calibri" w:hAnsi="Calibri" w:cs="Calibri" w:eastAsiaTheme="minorHAnsi"/>
+        <w:rFonts w:ascii="Calibri" w:eastAsiaTheme="minorHAnsi" w:hAnsi="Calibri" w:cs="Calibri" w:hint="default"/>
       </w:rPr>
     </w:lvl>
     <w:lvl w:ilvl="1" w:tplc="04100003" w:tentative="1">
@@ -2697,7 +2119,7 @@
         <w:ind w:left="1440" w:hanging="360"/>
       </w:pPr>
       <w:rPr>
-        <w:rFonts w:hint="default" w:ascii="Courier New" w:hAnsi="Courier New" w:cs="Courier New"/>
+        <w:rFonts w:ascii="Courier New" w:hAnsi="Courier New" w:cs="Courier New" w:hint="default"/>
       </w:rPr>
     </w:lvl>
     <w:lvl w:ilvl="2" w:tplc="04100005" w:tentative="1">
@@ -2709,7 +2131,7 @@
         <w:ind w:left="2160" w:hanging="360"/>
       </w:pPr>
       <w:rPr>
-        <w:rFonts w:hint="default" w:ascii="Wingdings" w:hAnsi="Wingdings"/>
+        <w:rFonts w:ascii="Wingdings" w:hAnsi="Wingdings" w:hint="default"/>
       </w:rPr>
     </w:lvl>
     <w:lvl w:ilvl="3" w:tplc="04100001" w:tentative="1">
@@ -2721,7 +2143,7 @@
         <w:ind w:left="2880" w:hanging="360"/>
       </w:pPr>
       <w:rPr>
-        <w:rFonts w:hint="default" w:ascii="Symbol" w:hAnsi="Symbol"/>
+        <w:rFonts w:ascii="Symbol" w:hAnsi="Symbol" w:hint="default"/>
       </w:rPr>
     </w:lvl>
     <w:lvl w:ilvl="4" w:tplc="04100003" w:tentative="1">
@@ -2733,7 +2155,7 @@
         <w:ind w:left="3600" w:hanging="360"/>
       </w:pPr>
       <w:rPr>
-        <w:rFonts w:hint="default" w:ascii="Courier New" w:hAnsi="Courier New" w:cs="Courier New"/>
+        <w:rFonts w:ascii="Courier New" w:hAnsi="Courier New" w:cs="Courier New" w:hint="default"/>
       </w:rPr>
     </w:lvl>
     <w:lvl w:ilvl="5" w:tplc="04100005" w:tentative="1">
@@ -2745,7 +2167,7 @@
         <w:ind w:left="4320" w:hanging="360"/>
       </w:pPr>
       <w:rPr>
-        <w:rFonts w:hint="default" w:ascii="Wingdings" w:hAnsi="Wingdings"/>
+        <w:rFonts w:ascii="Wingdings" w:hAnsi="Wingdings" w:hint="default"/>
       </w:rPr>
     </w:lvl>
     <w:lvl w:ilvl="6" w:tplc="04100001" w:tentative="1">
@@ -2757,7 +2179,7 @@
         <w:ind w:left="5040" w:hanging="360"/>
       </w:pPr>
       <w:rPr>
-        <w:rFonts w:hint="default" w:ascii="Symbol" w:hAnsi="Symbol"/>
+        <w:rFonts w:ascii="Symbol" w:hAnsi="Symbol" w:hint="default"/>
       </w:rPr>
     </w:lvl>
     <w:lvl w:ilvl="7" w:tplc="04100003" w:tentative="1">
@@ -2769,7 +2191,7 @@
         <w:ind w:left="5760" w:hanging="360"/>
       </w:pPr>
       <w:rPr>
-        <w:rFonts w:hint="default" w:ascii="Courier New" w:hAnsi="Courier New" w:cs="Courier New"/>
+        <w:rFonts w:ascii="Courier New" w:hAnsi="Courier New" w:cs="Courier New" w:hint="default"/>
       </w:rPr>
     </w:lvl>
     <w:lvl w:ilvl="8" w:tplc="04100005" w:tentative="1">
@@ -2781,7 +2203,7 @@
         <w:ind w:left="6480" w:hanging="360"/>
       </w:pPr>
       <w:rPr>
-        <w:rFonts w:hint="default" w:ascii="Wingdings" w:hAnsi="Wingdings"/>
+        <w:rFonts w:ascii="Wingdings" w:hAnsi="Wingdings" w:hint="default"/>
       </w:rPr>
     </w:lvl>
   </w:abstractNum>
@@ -2798,7 +2220,7 @@
         <w:ind w:left="1068" w:hanging="360"/>
       </w:pPr>
       <w:rPr>
-        <w:rFonts w:hint="default" w:ascii="Calibri" w:hAnsi="Calibri" w:cs="Calibri" w:eastAsiaTheme="minorHAnsi"/>
+        <w:rFonts w:ascii="Calibri" w:eastAsiaTheme="minorHAnsi" w:hAnsi="Calibri" w:cs="Calibri" w:hint="default"/>
       </w:rPr>
     </w:lvl>
     <w:lvl w:ilvl="1" w:tplc="04100003">
@@ -2810,7 +2232,7 @@
         <w:ind w:left="1788" w:hanging="360"/>
       </w:pPr>
       <w:rPr>
-        <w:rFonts w:hint="default" w:ascii="Courier New" w:hAnsi="Courier New" w:cs="Courier New"/>
+        <w:rFonts w:ascii="Courier New" w:hAnsi="Courier New" w:cs="Courier New" w:hint="default"/>
       </w:rPr>
     </w:lvl>
     <w:lvl w:ilvl="2" w:tplc="04100005">
@@ -2822,7 +2244,7 @@
         <w:ind w:left="2508" w:hanging="360"/>
       </w:pPr>
       <w:rPr>
-        <w:rFonts w:hint="default" w:ascii="Wingdings" w:hAnsi="Wingdings"/>
+        <w:rFonts w:ascii="Wingdings" w:hAnsi="Wingdings" w:hint="default"/>
       </w:rPr>
     </w:lvl>
     <w:lvl w:ilvl="3" w:tplc="04100001">
@@ -2834,7 +2256,7 @@
         <w:ind w:left="3228" w:hanging="360"/>
       </w:pPr>
       <w:rPr>
-        <w:rFonts w:hint="default" w:ascii="Symbol" w:hAnsi="Symbol"/>
+        <w:rFonts w:ascii="Symbol" w:hAnsi="Symbol" w:hint="default"/>
       </w:rPr>
     </w:lvl>
     <w:lvl w:ilvl="4" w:tplc="04100003">
@@ -2846,7 +2268,7 @@
         <w:ind w:left="3948" w:hanging="360"/>
       </w:pPr>
       <w:rPr>
-        <w:rFonts w:hint="default" w:ascii="Courier New" w:hAnsi="Courier New" w:cs="Courier New"/>
+        <w:rFonts w:ascii="Courier New" w:hAnsi="Courier New" w:cs="Courier New" w:hint="default"/>
       </w:rPr>
     </w:lvl>
     <w:lvl w:ilvl="5" w:tplc="04100005">
@@ -2858,7 +2280,7 @@
         <w:ind w:left="4668" w:hanging="360"/>
       </w:pPr>
       <w:rPr>
-        <w:rFonts w:hint="default" w:ascii="Wingdings" w:hAnsi="Wingdings"/>
+        <w:rFonts w:ascii="Wingdings" w:hAnsi="Wingdings" w:hint="default"/>
       </w:rPr>
     </w:lvl>
     <w:lvl w:ilvl="6" w:tplc="04100001">
@@ -2870,7 +2292,7 @@
         <w:ind w:left="5388" w:hanging="360"/>
       </w:pPr>
       <w:rPr>
-        <w:rFonts w:hint="default" w:ascii="Symbol" w:hAnsi="Symbol"/>
+        <w:rFonts w:ascii="Symbol" w:hAnsi="Symbol" w:hint="default"/>
       </w:rPr>
     </w:lvl>
     <w:lvl w:ilvl="7" w:tplc="04100003">
@@ -2882,7 +2304,7 @@
         <w:ind w:left="6108" w:hanging="360"/>
       </w:pPr>
       <w:rPr>
-        <w:rFonts w:hint="default" w:ascii="Courier New" w:hAnsi="Courier New" w:cs="Courier New"/>
+        <w:rFonts w:ascii="Courier New" w:hAnsi="Courier New" w:cs="Courier New" w:hint="default"/>
       </w:rPr>
     </w:lvl>
     <w:lvl w:ilvl="8" w:tplc="04100005">
@@ -2894,7 +2316,7 @@
         <w:ind w:left="6828" w:hanging="360"/>
       </w:pPr>
       <w:rPr>
-        <w:rFonts w:hint="default" w:ascii="Wingdings" w:hAnsi="Wingdings"/>
+        <w:rFonts w:ascii="Wingdings" w:hAnsi="Wingdings" w:hint="default"/>
       </w:rPr>
     </w:lvl>
   </w:abstractNum>
@@ -2910,7 +2332,7 @@
         <w:ind w:left="720" w:hanging="360"/>
       </w:pPr>
       <w:rPr>
-        <w:rFonts w:hint="default" w:ascii="Calibri" w:hAnsi="Calibri" w:cs="Calibri" w:eastAsiaTheme="minorHAnsi"/>
+        <w:rFonts w:ascii="Calibri" w:eastAsiaTheme="minorHAnsi" w:hAnsi="Calibri" w:cs="Calibri" w:hint="default"/>
       </w:rPr>
     </w:lvl>
     <w:lvl w:ilvl="1" w:tplc="04100003">
@@ -2922,7 +2344,7 @@
         <w:ind w:left="1440" w:hanging="360"/>
       </w:pPr>
       <w:rPr>
-        <w:rFonts w:hint="default" w:ascii="Courier New" w:hAnsi="Courier New" w:cs="Courier New"/>
+        <w:rFonts w:ascii="Courier New" w:hAnsi="Courier New" w:cs="Courier New" w:hint="default"/>
       </w:rPr>
     </w:lvl>
     <w:lvl w:ilvl="2" w:tplc="04100005">
@@ -2934,7 +2356,7 @@
         <w:ind w:left="2160" w:hanging="360"/>
       </w:pPr>
       <w:rPr>
-        <w:rFonts w:hint="default" w:ascii="Wingdings" w:hAnsi="Wingdings"/>
+        <w:rFonts w:ascii="Wingdings" w:hAnsi="Wingdings" w:hint="default"/>
       </w:rPr>
     </w:lvl>
     <w:lvl w:ilvl="3" w:tplc="04100001">
@@ -2946,7 +2368,7 @@
         <w:ind w:left="2880" w:hanging="360"/>
       </w:pPr>
       <w:rPr>
-        <w:rFonts w:hint="default" w:ascii="Symbol" w:hAnsi="Symbol"/>
+        <w:rFonts w:ascii="Symbol" w:hAnsi="Symbol" w:hint="default"/>
       </w:rPr>
     </w:lvl>
     <w:lvl w:ilvl="4" w:tplc="04100003" w:tentative="1">
@@ -2958,7 +2380,7 @@
         <w:ind w:left="3600" w:hanging="360"/>
       </w:pPr>
       <w:rPr>
-        <w:rFonts w:hint="default" w:ascii="Courier New" w:hAnsi="Courier New" w:cs="Courier New"/>
+        <w:rFonts w:ascii="Courier New" w:hAnsi="Courier New" w:cs="Courier New" w:hint="default"/>
       </w:rPr>
     </w:lvl>
     <w:lvl w:ilvl="5" w:tplc="04100005" w:tentative="1">
@@ -2970,7 +2392,7 @@
         <w:ind w:left="4320" w:hanging="360"/>
       </w:pPr>
       <w:rPr>
-        <w:rFonts w:hint="default" w:ascii="Wingdings" w:hAnsi="Wingdings"/>
+        <w:rFonts w:ascii="Wingdings" w:hAnsi="Wingdings" w:hint="default"/>
       </w:rPr>
     </w:lvl>
     <w:lvl w:ilvl="6" w:tplc="04100001" w:tentative="1">
@@ -2982,7 +2404,7 @@
         <w:ind w:left="5040" w:hanging="360"/>
       </w:pPr>
       <w:rPr>
-        <w:rFonts w:hint="default" w:ascii="Symbol" w:hAnsi="Symbol"/>
+        <w:rFonts w:ascii="Symbol" w:hAnsi="Symbol" w:hint="default"/>
       </w:rPr>
     </w:lvl>
     <w:lvl w:ilvl="7" w:tplc="04100003" w:tentative="1">
@@ -2994,7 +2416,7 @@
         <w:ind w:left="5760" w:hanging="360"/>
       </w:pPr>
       <w:rPr>
-        <w:rFonts w:hint="default" w:ascii="Courier New" w:hAnsi="Courier New" w:cs="Courier New"/>
+        <w:rFonts w:ascii="Courier New" w:hAnsi="Courier New" w:cs="Courier New" w:hint="default"/>
       </w:rPr>
     </w:lvl>
     <w:lvl w:ilvl="8" w:tplc="04100005" w:tentative="1">
@@ -3006,7 +2428,7 @@
         <w:ind w:left="6480" w:hanging="360"/>
       </w:pPr>
       <w:rPr>
-        <w:rFonts w:hint="default" w:ascii="Wingdings" w:hAnsi="Wingdings"/>
+        <w:rFonts w:ascii="Wingdings" w:hAnsi="Wingdings" w:hint="default"/>
       </w:rPr>
     </w:lvl>
   </w:abstractNum>
@@ -3022,7 +2444,7 @@
         <w:ind w:left="720" w:hanging="360"/>
       </w:pPr>
       <w:rPr>
-        <w:rFonts w:hint="default" w:ascii="Calibri" w:hAnsi="Calibri" w:cs="Calibri" w:eastAsiaTheme="minorHAnsi"/>
+        <w:rFonts w:ascii="Calibri" w:eastAsiaTheme="minorHAnsi" w:hAnsi="Calibri" w:cs="Calibri" w:hint="default"/>
       </w:rPr>
     </w:lvl>
     <w:lvl w:ilvl="1" w:tplc="04100003">
@@ -3034,7 +2456,7 @@
         <w:ind w:left="1440" w:hanging="360"/>
       </w:pPr>
       <w:rPr>
-        <w:rFonts w:hint="default" w:ascii="Courier New" w:hAnsi="Courier New" w:cs="Courier New"/>
+        <w:rFonts w:ascii="Courier New" w:hAnsi="Courier New" w:cs="Courier New" w:hint="default"/>
       </w:rPr>
     </w:lvl>
     <w:lvl w:ilvl="2" w:tplc="04100005" w:tentative="1">
@@ -3046,7 +2468,7 @@
         <w:ind w:left="2160" w:hanging="360"/>
       </w:pPr>
       <w:rPr>
-        <w:rFonts w:hint="default" w:ascii="Wingdings" w:hAnsi="Wingdings"/>
+        <w:rFonts w:ascii="Wingdings" w:hAnsi="Wingdings" w:hint="default"/>
       </w:rPr>
     </w:lvl>
     <w:lvl w:ilvl="3" w:tplc="04100001" w:tentative="1">
@@ -3058,7 +2480,7 @@
         <w:ind w:left="2880" w:hanging="360"/>
       </w:pPr>
       <w:rPr>
-        <w:rFonts w:hint="default" w:ascii="Symbol" w:hAnsi="Symbol"/>
+        <w:rFonts w:ascii="Symbol" w:hAnsi="Symbol" w:hint="default"/>
       </w:rPr>
     </w:lvl>
     <w:lvl w:ilvl="4" w:tplc="04100003" w:tentative="1">
@@ -3070,7 +2492,7 @@
         <w:ind w:left="3600" w:hanging="360"/>
       </w:pPr>
       <w:rPr>
-        <w:rFonts w:hint="default" w:ascii="Courier New" w:hAnsi="Courier New" w:cs="Courier New"/>
+        <w:rFonts w:ascii="Courier New" w:hAnsi="Courier New" w:cs="Courier New" w:hint="default"/>
       </w:rPr>
     </w:lvl>
     <w:lvl w:ilvl="5" w:tplc="04100005" w:tentative="1">
@@ -3082,7 +2504,7 @@
         <w:ind w:left="4320" w:hanging="360"/>
       </w:pPr>
       <w:rPr>
-        <w:rFonts w:hint="default" w:ascii="Wingdings" w:hAnsi="Wingdings"/>
+        <w:rFonts w:ascii="Wingdings" w:hAnsi="Wingdings" w:hint="default"/>
       </w:rPr>
     </w:lvl>
     <w:lvl w:ilvl="6" w:tplc="04100001" w:tentative="1">
@@ -3094,7 +2516,7 @@
         <w:ind w:left="5040" w:hanging="360"/>
       </w:pPr>
       <w:rPr>
-        <w:rFonts w:hint="default" w:ascii="Symbol" w:hAnsi="Symbol"/>
+        <w:rFonts w:ascii="Symbol" w:hAnsi="Symbol" w:hint="default"/>
       </w:rPr>
     </w:lvl>
     <w:lvl w:ilvl="7" w:tplc="04100003" w:tentative="1">
@@ -3106,7 +2528,7 @@
         <w:ind w:left="5760" w:hanging="360"/>
       </w:pPr>
       <w:rPr>
-        <w:rFonts w:hint="default" w:ascii="Courier New" w:hAnsi="Courier New" w:cs="Courier New"/>
+        <w:rFonts w:ascii="Courier New" w:hAnsi="Courier New" w:cs="Courier New" w:hint="default"/>
       </w:rPr>
     </w:lvl>
     <w:lvl w:ilvl="8" w:tplc="04100005" w:tentative="1">
@@ -3118,7 +2540,7 @@
         <w:ind w:left="6480" w:hanging="360"/>
       </w:pPr>
       <w:rPr>
-        <w:rFonts w:hint="default" w:ascii="Wingdings" w:hAnsi="Wingdings"/>
+        <w:rFonts w:ascii="Wingdings" w:hAnsi="Wingdings" w:hint="default"/>
       </w:rPr>
     </w:lvl>
   </w:abstractNum>
@@ -3135,7 +2557,7 @@
         <w:ind w:left="720" w:hanging="360"/>
       </w:pPr>
       <w:rPr>
-        <w:rFonts w:hint="default" w:ascii="Calibri" w:hAnsi="Calibri" w:cs="Calibri" w:eastAsiaTheme="minorHAnsi"/>
+        <w:rFonts w:ascii="Calibri" w:eastAsiaTheme="minorHAnsi" w:hAnsi="Calibri" w:cs="Calibri" w:hint="default"/>
       </w:rPr>
     </w:lvl>
     <w:lvl w:ilvl="1" w:tplc="04100003" w:tentative="1">
@@ -3147,7 +2569,7 @@
         <w:ind w:left="1440" w:hanging="360"/>
       </w:pPr>
       <w:rPr>
-        <w:rFonts w:hint="default" w:ascii="Courier New" w:hAnsi="Courier New" w:cs="Courier New"/>
+        <w:rFonts w:ascii="Courier New" w:hAnsi="Courier New" w:cs="Courier New" w:hint="default"/>
       </w:rPr>
     </w:lvl>
     <w:lvl w:ilvl="2" w:tplc="04100005" w:tentative="1">
@@ -3159,7 +2581,7 @@
         <w:ind w:left="2160" w:hanging="360"/>
       </w:pPr>
       <w:rPr>
-        <w:rFonts w:hint="default" w:ascii="Wingdings" w:hAnsi="Wingdings"/>
+        <w:rFonts w:ascii="Wingdings" w:hAnsi="Wingdings" w:hint="default"/>
       </w:rPr>
     </w:lvl>
     <w:lvl w:ilvl="3" w:tplc="04100001" w:tentative="1">
@@ -3171,7 +2593,7 @@
         <w:ind w:left="2880" w:hanging="360"/>
       </w:pPr>
       <w:rPr>
-        <w:rFonts w:hint="default" w:ascii="Symbol" w:hAnsi="Symbol"/>
+        <w:rFonts w:ascii="Symbol" w:hAnsi="Symbol" w:hint="default"/>
       </w:rPr>
     </w:lvl>
     <w:lvl w:ilvl="4" w:tplc="04100003" w:tentative="1">
@@ -3183,7 +2605,7 @@
         <w:ind w:left="3600" w:hanging="360"/>
       </w:pPr>
       <w:rPr>
-        <w:rFonts w:hint="default" w:ascii="Courier New" w:hAnsi="Courier New" w:cs="Courier New"/>
+        <w:rFonts w:ascii="Courier New" w:hAnsi="Courier New" w:cs="Courier New" w:hint="default"/>
       </w:rPr>
     </w:lvl>
     <w:lvl w:ilvl="5" w:tplc="04100005" w:tentative="1">
@@ -3195,7 +2617,7 @@
         <w:ind w:left="4320" w:hanging="360"/>
       </w:pPr>
       <w:rPr>
-        <w:rFonts w:hint="default" w:ascii="Wingdings" w:hAnsi="Wingdings"/>
+        <w:rFonts w:ascii="Wingdings" w:hAnsi="Wingdings" w:hint="default"/>
       </w:rPr>
     </w:lvl>
     <w:lvl w:ilvl="6" w:tplc="04100001" w:tentative="1">
@@ -3207,7 +2629,7 @@
         <w:ind w:left="5040" w:hanging="360"/>
       </w:pPr>
       <w:rPr>
-        <w:rFonts w:hint="default" w:ascii="Symbol" w:hAnsi="Symbol"/>
+        <w:rFonts w:ascii="Symbol" w:hAnsi="Symbol" w:hint="default"/>
       </w:rPr>
     </w:lvl>
     <w:lvl w:ilvl="7" w:tplc="04100003" w:tentative="1">
@@ -3219,7 +2641,7 @@
         <w:ind w:left="5760" w:hanging="360"/>
       </w:pPr>
       <w:rPr>
-        <w:rFonts w:hint="default" w:ascii="Courier New" w:hAnsi="Courier New" w:cs="Courier New"/>
+        <w:rFonts w:ascii="Courier New" w:hAnsi="Courier New" w:cs="Courier New" w:hint="default"/>
       </w:rPr>
     </w:lvl>
     <w:lvl w:ilvl="8" w:tplc="04100005" w:tentative="1">
@@ -3231,11 +2653,123 @@
         <w:ind w:left="6480" w:hanging="360"/>
       </w:pPr>
       <w:rPr>
-        <w:rFonts w:hint="default" w:ascii="Wingdings" w:hAnsi="Wingdings"/>
+        <w:rFonts w:ascii="Wingdings" w:hAnsi="Wingdings" w:hint="default"/>
       </w:rPr>
     </w:lvl>
   </w:abstractNum>
   <w:abstractNum w:abstractNumId="6" w15:restartNumberingAfterBreak="0">
+    <w:nsid w:val="5E0A6AF2"/>
+    <w:multiLevelType w:val="hybridMultilevel"/>
+    <w:tmpl w:val="3FECB8A8"/>
+    <w:lvl w:ilvl="0" w:tplc="78E092B8">
+      <w:numFmt w:val="bullet"/>
+      <w:lvlText w:val="-"/>
+      <w:lvlJc w:val="left"/>
+      <w:pPr>
+        <w:ind w:left="720" w:hanging="360"/>
+      </w:pPr>
+      <w:rPr>
+        <w:rFonts w:ascii="Calibri" w:eastAsiaTheme="minorHAnsi" w:hAnsi="Calibri" w:cs="Calibri" w:hint="default"/>
+      </w:rPr>
+    </w:lvl>
+    <w:lvl w:ilvl="1" w:tplc="04100003" w:tentative="1">
+      <w:start w:val="1"/>
+      <w:numFmt w:val="bullet"/>
+      <w:lvlText w:val="o"/>
+      <w:lvlJc w:val="left"/>
+      <w:pPr>
+        <w:ind w:left="1440" w:hanging="360"/>
+      </w:pPr>
+      <w:rPr>
+        <w:rFonts w:ascii="Courier New" w:hAnsi="Courier New" w:cs="Courier New" w:hint="default"/>
+      </w:rPr>
+    </w:lvl>
+    <w:lvl w:ilvl="2" w:tplc="04100005" w:tentative="1">
+      <w:start w:val="1"/>
+      <w:numFmt w:val="bullet"/>
+      <w:lvlText w:val=""/>
+      <w:lvlJc w:val="left"/>
+      <w:pPr>
+        <w:ind w:left="2160" w:hanging="360"/>
+      </w:pPr>
+      <w:rPr>
+        <w:rFonts w:ascii="Wingdings" w:hAnsi="Wingdings" w:hint="default"/>
+      </w:rPr>
+    </w:lvl>
+    <w:lvl w:ilvl="3" w:tplc="04100001" w:tentative="1">
+      <w:start w:val="1"/>
+      <w:numFmt w:val="bullet"/>
+      <w:lvlText w:val=""/>
+      <w:lvlJc w:val="left"/>
+      <w:pPr>
+        <w:ind w:left="2880" w:hanging="360"/>
+      </w:pPr>
+      <w:rPr>
+        <w:rFonts w:ascii="Symbol" w:hAnsi="Symbol" w:hint="default"/>
+      </w:rPr>
+    </w:lvl>
+    <w:lvl w:ilvl="4" w:tplc="04100003" w:tentative="1">
+      <w:start w:val="1"/>
+      <w:numFmt w:val="bullet"/>
+      <w:lvlText w:val="o"/>
+      <w:lvlJc w:val="left"/>
+      <w:pPr>
+        <w:ind w:left="3600" w:hanging="360"/>
+      </w:pPr>
+      <w:rPr>
+        <w:rFonts w:ascii="Courier New" w:hAnsi="Courier New" w:cs="Courier New" w:hint="default"/>
+      </w:rPr>
+    </w:lvl>
+    <w:lvl w:ilvl="5" w:tplc="04100005" w:tentative="1">
+      <w:start w:val="1"/>
+      <w:numFmt w:val="bullet"/>
+      <w:lvlText w:val=""/>
+      <w:lvlJc w:val="left"/>
+      <w:pPr>
+        <w:ind w:left="4320" w:hanging="360"/>
+      </w:pPr>
+      <w:rPr>
+        <w:rFonts w:ascii="Wingdings" w:hAnsi="Wingdings" w:hint="default"/>
+      </w:rPr>
+    </w:lvl>
+    <w:lvl w:ilvl="6" w:tplc="04100001" w:tentative="1">
+      <w:start w:val="1"/>
+      <w:numFmt w:val="bullet"/>
+      <w:lvlText w:val=""/>
+      <w:lvlJc w:val="left"/>
+      <w:pPr>
+        <w:ind w:left="5040" w:hanging="360"/>
+      </w:pPr>
+      <w:rPr>
+        <w:rFonts w:ascii="Symbol" w:hAnsi="Symbol" w:hint="default"/>
+      </w:rPr>
+    </w:lvl>
+    <w:lvl w:ilvl="7" w:tplc="04100003" w:tentative="1">
+      <w:start w:val="1"/>
+      <w:numFmt w:val="bullet"/>
+      <w:lvlText w:val="o"/>
+      <w:lvlJc w:val="left"/>
+      <w:pPr>
+        <w:ind w:left="5760" w:hanging="360"/>
+      </w:pPr>
+      <w:rPr>
+        <w:rFonts w:ascii="Courier New" w:hAnsi="Courier New" w:cs="Courier New" w:hint="default"/>
+      </w:rPr>
+    </w:lvl>
+    <w:lvl w:ilvl="8" w:tplc="04100005" w:tentative="1">
+      <w:start w:val="1"/>
+      <w:numFmt w:val="bullet"/>
+      <w:lvlText w:val=""/>
+      <w:lvlJc w:val="left"/>
+      <w:pPr>
+        <w:ind w:left="6480" w:hanging="360"/>
+      </w:pPr>
+      <w:rPr>
+        <w:rFonts w:ascii="Wingdings" w:hAnsi="Wingdings" w:hint="default"/>
+      </w:rPr>
+    </w:lvl>
+  </w:abstractNum>
+  <w:abstractNum w:abstractNumId="7" w15:restartNumberingAfterBreak="0">
     <w:nsid w:val="7AB12850"/>
     <w:multiLevelType w:val="hybridMultilevel"/>
     <w:tmpl w:val="5944E292"/>
@@ -3248,7 +2782,7 @@
         <w:ind w:left="720" w:hanging="360"/>
       </w:pPr>
       <w:rPr>
-        <w:rFonts w:hint="default" w:ascii="Calibri" w:hAnsi="Calibri" w:cs="Calibri" w:eastAsiaTheme="minorHAnsi"/>
+        <w:rFonts w:ascii="Calibri" w:eastAsiaTheme="minorHAnsi" w:hAnsi="Calibri" w:cs="Calibri" w:hint="default"/>
       </w:rPr>
     </w:lvl>
     <w:lvl w:ilvl="1" w:tplc="04100003" w:tentative="1">
@@ -3260,7 +2794,7 @@
         <w:ind w:left="1440" w:hanging="360"/>
       </w:pPr>
       <w:rPr>
-        <w:rFonts w:hint="default" w:ascii="Courier New" w:hAnsi="Courier New" w:cs="Courier New"/>
+        <w:rFonts w:ascii="Courier New" w:hAnsi="Courier New" w:cs="Courier New" w:hint="default"/>
       </w:rPr>
     </w:lvl>
     <w:lvl w:ilvl="2" w:tplc="04100005" w:tentative="1">
@@ -3272,7 +2806,7 @@
         <w:ind w:left="2160" w:hanging="360"/>
       </w:pPr>
       <w:rPr>
-        <w:rFonts w:hint="default" w:ascii="Wingdings" w:hAnsi="Wingdings"/>
+        <w:rFonts w:ascii="Wingdings" w:hAnsi="Wingdings" w:hint="default"/>
       </w:rPr>
     </w:lvl>
     <w:lvl w:ilvl="3" w:tplc="04100001" w:tentative="1">
@@ -3284,7 +2818,7 @@
         <w:ind w:left="2880" w:hanging="360"/>
       </w:pPr>
       <w:rPr>
-        <w:rFonts w:hint="default" w:ascii="Symbol" w:hAnsi="Symbol"/>
+        <w:rFonts w:ascii="Symbol" w:hAnsi="Symbol" w:hint="default"/>
       </w:rPr>
     </w:lvl>
     <w:lvl w:ilvl="4" w:tplc="04100003" w:tentative="1">
@@ -3296,7 +2830,7 @@
         <w:ind w:left="3600" w:hanging="360"/>
       </w:pPr>
       <w:rPr>
-        <w:rFonts w:hint="default" w:ascii="Courier New" w:hAnsi="Courier New" w:cs="Courier New"/>
+        <w:rFonts w:ascii="Courier New" w:hAnsi="Courier New" w:cs="Courier New" w:hint="default"/>
       </w:rPr>
     </w:lvl>
     <w:lvl w:ilvl="5" w:tplc="04100005" w:tentative="1">
@@ -3308,7 +2842,7 @@
         <w:ind w:left="4320" w:hanging="360"/>
       </w:pPr>
       <w:rPr>
-        <w:rFonts w:hint="default" w:ascii="Wingdings" w:hAnsi="Wingdings"/>
+        <w:rFonts w:ascii="Wingdings" w:hAnsi="Wingdings" w:hint="default"/>
       </w:rPr>
     </w:lvl>
     <w:lvl w:ilvl="6" w:tplc="04100001" w:tentative="1">
@@ -3320,7 +2854,7 @@
         <w:ind w:left="5040" w:hanging="360"/>
       </w:pPr>
       <w:rPr>
-        <w:rFonts w:hint="default" w:ascii="Symbol" w:hAnsi="Symbol"/>
+        <w:rFonts w:ascii="Symbol" w:hAnsi="Symbol" w:hint="default"/>
       </w:rPr>
     </w:lvl>
     <w:lvl w:ilvl="7" w:tplc="04100003" w:tentative="1">
@@ -3332,7 +2866,7 @@
         <w:ind w:left="5760" w:hanging="360"/>
       </w:pPr>
       <w:rPr>
-        <w:rFonts w:hint="default" w:ascii="Courier New" w:hAnsi="Courier New" w:cs="Courier New"/>
+        <w:rFonts w:ascii="Courier New" w:hAnsi="Courier New" w:cs="Courier New" w:hint="default"/>
       </w:rPr>
     </w:lvl>
     <w:lvl w:ilvl="8" w:tplc="04100005" w:tentative="1">
@@ -3344,40 +2878,43 @@
         <w:ind w:left="6480" w:hanging="360"/>
       </w:pPr>
       <w:rPr>
-        <w:rFonts w:hint="default" w:ascii="Wingdings" w:hAnsi="Wingdings"/>
+        <w:rFonts w:ascii="Wingdings" w:hAnsi="Wingdings" w:hint="default"/>
       </w:rPr>
     </w:lvl>
   </w:abstractNum>
-  <w:num w:numId="1">
+  <w:num w:numId="1" w16cid:durableId="146283618">
     <w:abstractNumId w:val="1"/>
   </w:num>
-  <w:num w:numId="2">
+  <w:num w:numId="2" w16cid:durableId="936061453">
     <w:abstractNumId w:val="4"/>
   </w:num>
-  <w:num w:numId="3">
+  <w:num w:numId="3" w16cid:durableId="280188098">
     <w:abstractNumId w:val="0"/>
   </w:num>
-  <w:num w:numId="4">
+  <w:num w:numId="4" w16cid:durableId="814489231">
     <w:abstractNumId w:val="5"/>
   </w:num>
-  <w:num w:numId="5">
-    <w:abstractNumId w:val="6"/>
+  <w:num w:numId="5" w16cid:durableId="551623391">
+    <w:abstractNumId w:val="7"/>
   </w:num>
-  <w:num w:numId="6">
+  <w:num w:numId="6" w16cid:durableId="1884634015">
     <w:abstractNumId w:val="3"/>
   </w:num>
-  <w:num w:numId="7">
+  <w:num w:numId="7" w16cid:durableId="788740287">
     <w:abstractNumId w:val="2"/>
+  </w:num>
+  <w:num w:numId="8" w16cid:durableId="1554345739">
+    <w:abstractNumId w:val="6"/>
   </w:num>
 </w:numbering>
 </file>
 
 <file path=word/styles.xml><?xml version="1.0" encoding="utf-8"?>
-<w:styles xmlns:mc="http://schemas.openxmlformats.org/markup-compatibility/2006" xmlns:r="http://schemas.openxmlformats.org/officeDocument/2006/relationships" xmlns:w="http://schemas.openxmlformats.org/wordprocessingml/2006/main" xmlns:w14="http://schemas.microsoft.com/office/word/2010/wordml" xmlns:w15="http://schemas.microsoft.com/office/word/2012/wordml" xmlns:w16cex="http://schemas.microsoft.com/office/word/2018/wordml/cex" xmlns:w16cid="http://schemas.microsoft.com/office/word/2016/wordml/cid" xmlns:w16="http://schemas.microsoft.com/office/word/2018/wordml" xmlns:w16sdtdh="http://schemas.microsoft.com/office/word/2020/wordml/sdtdatahash" xmlns:w16se="http://schemas.microsoft.com/office/word/2015/wordml/symex" mc:Ignorable="w14 w15 w16se w16cid w16 w16cex w16sdtdh">
+<w:styles xmlns:mc="http://schemas.openxmlformats.org/markup-compatibility/2006" xmlns:r="http://schemas.openxmlformats.org/officeDocument/2006/relationships" xmlns:w="http://schemas.openxmlformats.org/wordprocessingml/2006/main" xmlns:w14="http://schemas.microsoft.com/office/word/2010/wordml" xmlns:w15="http://schemas.microsoft.com/office/word/2012/wordml" xmlns:w16cex="http://schemas.microsoft.com/office/word/2018/wordml/cex" xmlns:w16cid="http://schemas.microsoft.com/office/word/2016/wordml/cid" xmlns:w16="http://schemas.microsoft.com/office/word/2018/wordml" xmlns:w16du="http://schemas.microsoft.com/office/word/2023/wordml/word16du" xmlns:w16sdtdh="http://schemas.microsoft.com/office/word/2020/wordml/sdtdatahash" xmlns:w16sdtfl="http://schemas.microsoft.com/office/word/2024/wordml/sdtformatlock" xmlns:w16se="http://schemas.microsoft.com/office/word/2015/wordml/symex" mc:Ignorable="w14 w15 w16se w16cid w16 w16cex w16sdtdh w16sdtfl w16du">
   <w:docDefaults>
     <w:rPrDefault>
       <w:rPr>
-        <w:rFonts w:asciiTheme="minorHAnsi" w:hAnsiTheme="minorHAnsi" w:eastAsiaTheme="minorHAnsi" w:cstheme="minorBidi"/>
+        <w:rFonts w:asciiTheme="minorHAnsi" w:eastAsiaTheme="minorHAnsi" w:hAnsiTheme="minorHAnsi" w:cstheme="minorBidi"/>
         <w:sz w:val="22"/>
         <w:szCs w:val="22"/>
         <w:lang w:val="it-IT" w:eastAsia="en-US" w:bidi="ar-SA"/>
@@ -3392,14 +2929,14 @@
   <w:latentStyles w:defLockedState="0" w:defUIPriority="99" w:defSemiHidden="0" w:defUnhideWhenUsed="0" w:defQFormat="0" w:count="376">
     <w:lsdException w:name="Normal" w:uiPriority="0" w:qFormat="1"/>
     <w:lsdException w:name="heading 1" w:uiPriority="9" w:qFormat="1"/>
-    <w:lsdException w:name="heading 2" w:uiPriority="9" w:semiHidden="1" w:unhideWhenUsed="1" w:qFormat="1"/>
-    <w:lsdException w:name="heading 3" w:uiPriority="9" w:semiHidden="1" w:unhideWhenUsed="1" w:qFormat="1"/>
-    <w:lsdException w:name="heading 4" w:uiPriority="9" w:semiHidden="1" w:unhideWhenUsed="1" w:qFormat="1"/>
-    <w:lsdException w:name="heading 5" w:uiPriority="9" w:semiHidden="1" w:unhideWhenUsed="1" w:qFormat="1"/>
-    <w:lsdException w:name="heading 6" w:uiPriority="9" w:semiHidden="1" w:unhideWhenUsed="1" w:qFormat="1"/>
-    <w:lsdException w:name="heading 7" w:uiPriority="9" w:semiHidden="1" w:unhideWhenUsed="1" w:qFormat="1"/>
-    <w:lsdException w:name="heading 8" w:uiPriority="9" w:semiHidden="1" w:unhideWhenUsed="1" w:qFormat="1"/>
-    <w:lsdException w:name="heading 9" w:uiPriority="9" w:semiHidden="1" w:unhideWhenUsed="1" w:qFormat="1"/>
+    <w:lsdException w:name="heading 2" w:semiHidden="1" w:uiPriority="9" w:unhideWhenUsed="1" w:qFormat="1"/>
+    <w:lsdException w:name="heading 3" w:semiHidden="1" w:uiPriority="9" w:unhideWhenUsed="1" w:qFormat="1"/>
+    <w:lsdException w:name="heading 4" w:semiHidden="1" w:uiPriority="9" w:unhideWhenUsed="1" w:qFormat="1"/>
+    <w:lsdException w:name="heading 5" w:semiHidden="1" w:uiPriority="9" w:unhideWhenUsed="1" w:qFormat="1"/>
+    <w:lsdException w:name="heading 6" w:semiHidden="1" w:uiPriority="9" w:unhideWhenUsed="1" w:qFormat="1"/>
+    <w:lsdException w:name="heading 7" w:semiHidden="1" w:uiPriority="9" w:unhideWhenUsed="1" w:qFormat="1"/>
+    <w:lsdException w:name="heading 8" w:semiHidden="1" w:uiPriority="9" w:unhideWhenUsed="1" w:qFormat="1"/>
+    <w:lsdException w:name="heading 9" w:semiHidden="1" w:uiPriority="9" w:unhideWhenUsed="1" w:qFormat="1"/>
     <w:lsdException w:name="index 1" w:semiHidden="1" w:unhideWhenUsed="1"/>
     <w:lsdException w:name="index 2" w:semiHidden="1" w:unhideWhenUsed="1"/>
     <w:lsdException w:name="index 3" w:semiHidden="1" w:unhideWhenUsed="1"/>
@@ -3409,22 +2946,22 @@
     <w:lsdException w:name="index 7" w:semiHidden="1" w:unhideWhenUsed="1"/>
     <w:lsdException w:name="index 8" w:semiHidden="1" w:unhideWhenUsed="1"/>
     <w:lsdException w:name="index 9" w:semiHidden="1" w:unhideWhenUsed="1"/>
-    <w:lsdException w:name="toc 1" w:uiPriority="39" w:semiHidden="1" w:unhideWhenUsed="1"/>
-    <w:lsdException w:name="toc 2" w:uiPriority="39" w:semiHidden="1" w:unhideWhenUsed="1"/>
-    <w:lsdException w:name="toc 3" w:uiPriority="39" w:semiHidden="1" w:unhideWhenUsed="1"/>
-    <w:lsdException w:name="toc 4" w:uiPriority="39" w:semiHidden="1" w:unhideWhenUsed="1"/>
-    <w:lsdException w:name="toc 5" w:uiPriority="39" w:semiHidden="1" w:unhideWhenUsed="1"/>
-    <w:lsdException w:name="toc 6" w:uiPriority="39" w:semiHidden="1" w:unhideWhenUsed="1"/>
-    <w:lsdException w:name="toc 7" w:uiPriority="39" w:semiHidden="1" w:unhideWhenUsed="1"/>
-    <w:lsdException w:name="toc 8" w:uiPriority="39" w:semiHidden="1" w:unhideWhenUsed="1"/>
-    <w:lsdException w:name="toc 9" w:uiPriority="39" w:semiHidden="1" w:unhideWhenUsed="1"/>
+    <w:lsdException w:name="toc 1" w:semiHidden="1" w:uiPriority="39" w:unhideWhenUsed="1"/>
+    <w:lsdException w:name="toc 2" w:semiHidden="1" w:uiPriority="39" w:unhideWhenUsed="1"/>
+    <w:lsdException w:name="toc 3" w:semiHidden="1" w:uiPriority="39" w:unhideWhenUsed="1"/>
+    <w:lsdException w:name="toc 4" w:semiHidden="1" w:uiPriority="39" w:unhideWhenUsed="1"/>
+    <w:lsdException w:name="toc 5" w:semiHidden="1" w:uiPriority="39" w:unhideWhenUsed="1"/>
+    <w:lsdException w:name="toc 6" w:semiHidden="1" w:uiPriority="39" w:unhideWhenUsed="1"/>
+    <w:lsdException w:name="toc 7" w:semiHidden="1" w:uiPriority="39" w:unhideWhenUsed="1"/>
+    <w:lsdException w:name="toc 8" w:semiHidden="1" w:uiPriority="39" w:unhideWhenUsed="1"/>
+    <w:lsdException w:name="toc 9" w:semiHidden="1" w:uiPriority="39" w:unhideWhenUsed="1"/>
     <w:lsdException w:name="Normal Indent" w:semiHidden="1" w:unhideWhenUsed="1"/>
     <w:lsdException w:name="footnote text" w:semiHidden="1" w:unhideWhenUsed="1"/>
     <w:lsdException w:name="annotation text" w:semiHidden="1" w:unhideWhenUsed="1"/>
     <w:lsdException w:name="header" w:semiHidden="1" w:unhideWhenUsed="1"/>
     <w:lsdException w:name="footer" w:semiHidden="1" w:unhideWhenUsed="1"/>
     <w:lsdException w:name="index heading" w:semiHidden="1" w:unhideWhenUsed="1"/>
-    <w:lsdException w:name="caption" w:uiPriority="35" w:semiHidden="1" w:unhideWhenUsed="1" w:qFormat="1"/>
+    <w:lsdException w:name="caption" w:semiHidden="1" w:uiPriority="35" w:unhideWhenUsed="1" w:qFormat="1"/>
     <w:lsdException w:name="table of figures" w:semiHidden="1" w:unhideWhenUsed="1"/>
     <w:lsdException w:name="envelope address" w:semiHidden="1" w:unhideWhenUsed="1"/>
     <w:lsdException w:name="envelope return" w:semiHidden="1" w:unhideWhenUsed="1"/>
@@ -3455,7 +2992,7 @@
     <w:lsdException w:name="Title" w:uiPriority="10" w:qFormat="1"/>
     <w:lsdException w:name="Closing" w:semiHidden="1" w:unhideWhenUsed="1"/>
     <w:lsdException w:name="Signature" w:semiHidden="1" w:unhideWhenUsed="1"/>
-    <w:lsdException w:name="Default Paragraph Font" w:uiPriority="1" w:semiHidden="1" w:unhideWhenUsed="1"/>
+    <w:lsdException w:name="Default Paragraph Font" w:semiHidden="1" w:uiPriority="1" w:unhideWhenUsed="1"/>
     <w:lsdException w:name="Body Text" w:semiHidden="1" w:unhideWhenUsed="1"/>
     <w:lsdException w:name="Body Text Indent" w:semiHidden="1" w:unhideWhenUsed="1"/>
     <w:lsdException w:name="List Continue" w:semiHidden="1" w:unhideWhenUsed="1"/>
@@ -3655,8 +3192,8 @@
     <w:lsdException w:name="Subtle Reference" w:uiPriority="31" w:qFormat="1"/>
     <w:lsdException w:name="Intense Reference" w:uiPriority="32" w:qFormat="1"/>
     <w:lsdException w:name="Book Title" w:uiPriority="33" w:qFormat="1"/>
-    <w:lsdException w:name="Bibliography" w:uiPriority="37" w:semiHidden="1" w:unhideWhenUsed="1"/>
-    <w:lsdException w:name="TOC Heading" w:uiPriority="39" w:semiHidden="1" w:unhideWhenUsed="1" w:qFormat="1"/>
+    <w:lsdException w:name="Bibliography" w:semiHidden="1" w:uiPriority="37" w:unhideWhenUsed="1"/>
+    <w:lsdException w:name="TOC Heading" w:semiHidden="1" w:uiPriority="39" w:unhideWhenUsed="1" w:qFormat="1"/>
     <w:lsdException w:name="Plain Table 1" w:uiPriority="41"/>
     <w:lsdException w:name="Plain Table 2" w:uiPriority="42"/>
     <w:lsdException w:name="Plain Table 3" w:uiPriority="43"/>
@@ -3767,7 +3304,7 @@
     <w:lsdException w:name="Unresolved Mention" w:semiHidden="1" w:unhideWhenUsed="1"/>
     <w:lsdException w:name="Smart Link" w:semiHidden="1" w:unhideWhenUsed="1"/>
   </w:latentStyles>
-  <w:style w:type="paragraph" w:styleId="Normal" w:default="1">
+  <w:style w:type="paragraph" w:default="1" w:styleId="Normal">
     <w:name w:val="Normal"/>
     <w:qFormat/>
   </w:style>
@@ -3786,7 +3323,7 @@
       <w:outlineLvl w:val="0"/>
     </w:pPr>
     <w:rPr>
-      <w:rFonts w:asciiTheme="majorHAnsi" w:hAnsiTheme="majorHAnsi" w:eastAsiaTheme="majorEastAsia" w:cstheme="majorBidi"/>
+      <w:rFonts w:asciiTheme="majorHAnsi" w:eastAsiaTheme="majorEastAsia" w:hAnsiTheme="majorHAnsi" w:cstheme="majorBidi"/>
       <w:color w:val="2F5496" w:themeColor="accent1" w:themeShade="BF"/>
       <w:sz w:val="32"/>
       <w:szCs w:val="32"/>
@@ -3809,7 +3346,7 @@
       <w:outlineLvl w:val="1"/>
     </w:pPr>
     <w:rPr>
-      <w:rFonts w:asciiTheme="majorHAnsi" w:hAnsiTheme="majorHAnsi" w:eastAsiaTheme="majorEastAsia" w:cstheme="majorBidi"/>
+      <w:rFonts w:asciiTheme="majorHAnsi" w:eastAsiaTheme="majorEastAsia" w:hAnsiTheme="majorHAnsi" w:cstheme="majorBidi"/>
       <w:color w:val="2F5496" w:themeColor="accent1" w:themeShade="BF"/>
       <w:sz w:val="26"/>
       <w:szCs w:val="26"/>
@@ -3837,13 +3374,13 @@
       <w:szCs w:val="24"/>
     </w:rPr>
   </w:style>
-  <w:style w:type="character" w:styleId="DefaultParagraphFont" w:default="1">
+  <w:style w:type="character" w:default="1" w:styleId="DefaultParagraphFont">
     <w:name w:val="Default Paragraph Font"/>
     <w:uiPriority w:val="1"/>
     <w:semiHidden/>
     <w:unhideWhenUsed/>
   </w:style>
-  <w:style w:type="table" w:styleId="TableNormal" w:default="1">
+  <w:style w:type="table" w:default="1" w:styleId="TableNormal">
     <w:name w:val="Normal Table"/>
     <w:uiPriority w:val="99"/>
     <w:semiHidden/>
@@ -3858,7 +3395,7 @@
       </w:tblCellMar>
     </w:tblPr>
   </w:style>
-  <w:style w:type="numbering" w:styleId="NoList" w:default="1">
+  <w:style w:type="numbering" w:default="1" w:styleId="NoList">
     <w:name w:val="No List"/>
     <w:uiPriority w:val="99"/>
     <w:semiHidden/>
@@ -3866,7 +3403,9 @@
   </w:style>
   <w:style w:type="paragraph" w:styleId="ListParagraph">
     <w:name w:val="List Paragraph"/>
+    <w:aliases w:val="Paragrafo elenco 2,Bullet List,FooterText,numbered,Paragraphe de liste1,Bulletr List Paragraph,列出段落,列出段落1,List Paragraph21,Listeafsnit1,Parágrafo da Lista1,Párrafo de lista1,リスト段落1,List Paragraph11,Foot,List Paragraph2,Bullet edison,lp1"/>
     <w:basedOn w:val="Normal"/>
+    <w:link w:val="ListParagraphChar"/>
     <w:uiPriority w:val="34"/>
     <w:qFormat/>
     <w:rsid w:val="00252826"/>
@@ -3890,7 +3429,7 @@
       <w:spacing w:after="0" w:line="240" w:lineRule="auto"/>
     </w:pPr>
   </w:style>
-  <w:style w:type="character" w:styleId="HeaderChar" w:customStyle="1">
+  <w:style w:type="character" w:customStyle="1" w:styleId="HeaderChar">
     <w:name w:val="Header Char"/>
     <w:basedOn w:val="DefaultParagraphFont"/>
     <w:link w:val="Header"/>
@@ -3912,14 +3451,14 @@
       <w:spacing w:after="0" w:line="240" w:lineRule="auto"/>
     </w:pPr>
   </w:style>
-  <w:style w:type="character" w:styleId="FooterChar" w:customStyle="1">
+  <w:style w:type="character" w:customStyle="1" w:styleId="FooterChar">
     <w:name w:val="Footer Char"/>
     <w:basedOn w:val="DefaultParagraphFont"/>
     <w:link w:val="Footer"/>
     <w:uiPriority w:val="99"/>
     <w:rsid w:val="00743C03"/>
   </w:style>
-  <w:style w:type="character" w:styleId="Heading3Char" w:customStyle="1">
+  <w:style w:type="character" w:customStyle="1" w:styleId="Heading3Char">
     <w:name w:val="Heading 3 Char"/>
     <w:basedOn w:val="DefaultParagraphFont"/>
     <w:link w:val="Heading3"/>
@@ -3932,7 +3471,7 @@
       <w:szCs w:val="24"/>
     </w:rPr>
   </w:style>
-  <w:style w:type="character" w:styleId="Heading2Char" w:customStyle="1">
+  <w:style w:type="character" w:customStyle="1" w:styleId="Heading2Char">
     <w:name w:val="Heading 2 Char"/>
     <w:basedOn w:val="DefaultParagraphFont"/>
     <w:link w:val="Heading2"/>
@@ -3940,20 +3479,20 @@
     <w:semiHidden/>
     <w:rsid w:val="002B54EC"/>
     <w:rPr>
-      <w:rFonts w:asciiTheme="majorHAnsi" w:hAnsiTheme="majorHAnsi" w:eastAsiaTheme="majorEastAsia" w:cstheme="majorBidi"/>
+      <w:rFonts w:asciiTheme="majorHAnsi" w:eastAsiaTheme="majorEastAsia" w:hAnsiTheme="majorHAnsi" w:cstheme="majorBidi"/>
       <w:color w:val="2F5496" w:themeColor="accent1" w:themeShade="BF"/>
       <w:sz w:val="26"/>
       <w:szCs w:val="26"/>
     </w:rPr>
   </w:style>
-  <w:style w:type="character" w:styleId="Heading1Char" w:customStyle="1">
+  <w:style w:type="character" w:customStyle="1" w:styleId="Heading1Char">
     <w:name w:val="Heading 1 Char"/>
     <w:basedOn w:val="DefaultParagraphFont"/>
     <w:link w:val="Heading1"/>
     <w:uiPriority w:val="9"/>
     <w:rsid w:val="002615E3"/>
     <w:rPr>
-      <w:rFonts w:asciiTheme="majorHAnsi" w:hAnsiTheme="majorHAnsi" w:eastAsiaTheme="majorEastAsia" w:cstheme="majorBidi"/>
+      <w:rFonts w:asciiTheme="majorHAnsi" w:eastAsiaTheme="majorEastAsia" w:hAnsiTheme="majorHAnsi" w:cstheme="majorBidi"/>
       <w:color w:val="2F5496" w:themeColor="accent1" w:themeShade="BF"/>
       <w:sz w:val="32"/>
       <w:szCs w:val="32"/>
@@ -3968,17 +3507,17 @@
       <w:spacing w:after="0" w:line="240" w:lineRule="auto"/>
     </w:pPr>
   </w:style>
-  <w:style w:type="character" w:styleId="normaltextrun" w:customStyle="1">
+  <w:style w:type="character" w:customStyle="1" w:styleId="normaltextrun">
     <w:name w:val="normaltextrun"/>
     <w:basedOn w:val="DefaultParagraphFont"/>
     <w:rsid w:val="00396CC4"/>
   </w:style>
-  <w:style w:type="character" w:styleId="eop" w:customStyle="1">
+  <w:style w:type="character" w:customStyle="1" w:styleId="eop">
     <w:name w:val="eop"/>
     <w:basedOn w:val="DefaultParagraphFont"/>
     <w:rsid w:val="007B6121"/>
   </w:style>
-  <w:style w:type="paragraph" w:styleId="paragraph" w:customStyle="1">
+  <w:style w:type="paragraph" w:customStyle="1" w:styleId="paragraph">
     <w:name w:val="paragraph"/>
     <w:basedOn w:val="Normal"/>
     <w:rsid w:val="002204A0"/>
@@ -3986,46 +3525,22 @@
       <w:spacing w:before="100" w:beforeAutospacing="1" w:after="100" w:afterAutospacing="1" w:line="240" w:lineRule="auto"/>
     </w:pPr>
     <w:rPr>
-      <w:rFonts w:ascii="Times New Roman" w:hAnsi="Times New Roman" w:eastAsia="Times New Roman" w:cs="Times New Roman"/>
+      <w:rFonts w:ascii="Times New Roman" w:eastAsia="Times New Roman" w:hAnsi="Times New Roman" w:cs="Times New Roman"/>
       <w:sz w:val="24"/>
       <w:szCs w:val="24"/>
       <w:lang w:eastAsia="it-IT"/>
     </w:rPr>
   </w:style>
+  <w:style w:type="character" w:customStyle="1" w:styleId="ListParagraphChar">
+    <w:name w:val="List Paragraph Char"/>
+    <w:aliases w:val="Paragrafo elenco 2 Char,Bullet List Char,FooterText Char,numbered Char,Paragraphe de liste1 Char,Bulletr List Paragraph Char,列出段落 Char,列出段落1 Char,List Paragraph21 Char,Listeafsnit1 Char,Parágrafo da Lista1 Char,Párrafo de lista1 Char"/>
+    <w:link w:val="ListParagraph"/>
+    <w:uiPriority w:val="34"/>
+    <w:qFormat/>
+    <w:locked/>
+    <w:rsid w:val="00666782"/>
+  </w:style>
 </w:styles>
-</file>
-
-<file path=word/glossary/document.xml><?xml version="1.0" encoding="utf-8"?>
-<w:glossaryDocument xmlns:w14="http://schemas.microsoft.com/office/word/2010/wordml" xmlns:w="http://schemas.openxmlformats.org/wordprocessingml/2006/main">
-  <w:docParts>
-    <w:docPart>
-      <w:docPartPr>
-        <w:name w:val="DefaultPlaceholder_1081868574"/>
-        <w:category>
-          <w:name w:val="General"/>
-          <w:gallery w:val="placeholder"/>
-        </w:category>
-        <w:types>
-          <w:type w:val="bbPlcHdr"/>
-        </w:types>
-        <w:behaviors>
-          <w:behavior w:val="content"/>
-        </w:behaviors>
-        <w:guid w:val="{c26436c4-a409-4bf5-bb2f-0f83a7b93522}"/>
-      </w:docPartPr>
-      <w:docPartBody>
-        <w:p>
-          <w:r>
-            <w:rPr>
-              <w:rStyle w:val="PlaceholderText"/>
-            </w:rPr>
-            <w:t/>
-          </w:r>
-        </w:p>
-      </w:docPartBody>
-    </w:docPart>
-  </w:docParts>
-</w:glossaryDocument>
 </file>
 
 <file path=word/theme/theme1.xml><?xml version="1.0" encoding="utf-8"?>
@@ -4324,6 +3839,15 @@
 </file>
 
 <file path=customXml/item1.xml><?xml version="1.0" encoding="utf-8"?>
+<?mso-contentType ?>
+<FormTemplates xmlns="http://schemas.microsoft.com/sharepoint/v3/contenttype/forms">
+  <Display>DocumentLibraryForm</Display>
+  <Edit>DocumentLibraryForm</Edit>
+  <New>DocumentLibraryForm</New>
+</FormTemplates>
+</file>
+
+<file path=customXml/item2.xml><?xml version="1.0" encoding="utf-8"?>
 <p:properties xmlns:p="http://schemas.microsoft.com/office/2006/metadata/properties" xmlns:xsi="http://www.w3.org/2001/XMLSchema-instance" xmlns:pc="http://schemas.microsoft.com/office/infopath/2007/PartnerControls">
   <documentManagement>
     <lcf76f155ced4ddcb4097134ff3c332f xmlns="3d04b37e-0497-498c-96f6-8855740e5edb">
@@ -4333,10 +3857,11 @@
 </p:properties>
 </file>
 
-<file path=customXml/item2.xml><?xml version="1.0" encoding="utf-8"?>
-<ct:contentTypeSchema xmlns:ct="http://schemas.microsoft.com/office/2006/metadata/contentType" xmlns:ma="http://schemas.microsoft.com/office/2006/metadata/properties/metaAttributes" ct:_="" ma:_="" ma:contentTypeName="Document" ma:contentTypeID="0x01010099D50BAF6148C0469FC2106F96A8440B" ma:contentTypeVersion="9" ma:contentTypeDescription="Create a new document." ma:contentTypeScope="" ma:versionID="7768c764893153760d939b2a04face0b">
-  <xsd:schema xmlns:xsd="http://www.w3.org/2001/XMLSchema" xmlns:xs="http://www.w3.org/2001/XMLSchema" xmlns:p="http://schemas.microsoft.com/office/2006/metadata/properties" xmlns:ns2="3d04b37e-0497-498c-96f6-8855740e5edb" targetNamespace="http://schemas.microsoft.com/office/2006/metadata/properties" ma:root="true" ma:fieldsID="7ef69b4f9d45f678c0f7c9c89f8623db" ns2:_="">
+<file path=customXml/item3.xml><?xml version="1.0" encoding="utf-8"?>
+<ct:contentTypeSchema xmlns:ct="http://schemas.microsoft.com/office/2006/metadata/contentType" xmlns:ma="http://schemas.microsoft.com/office/2006/metadata/properties/metaAttributes" ct:_="" ma:_="" ma:contentTypeName="Document" ma:contentTypeID="0x01010099D50BAF6148C0469FC2106F96A8440B" ma:contentTypeVersion="13" ma:contentTypeDescription="Create a new document." ma:contentTypeScope="" ma:versionID="c85905c84e7b9db62133e476f18f597d">
+  <xsd:schema xmlns:xsd="http://www.w3.org/2001/XMLSchema" xmlns:xs="http://www.w3.org/2001/XMLSchema" xmlns:p="http://schemas.microsoft.com/office/2006/metadata/properties" xmlns:ns2="3d04b37e-0497-498c-96f6-8855740e5edb" xmlns:ns3="14722739-9480-433a-8c7c-4ec5d8a77ba5" targetNamespace="http://schemas.microsoft.com/office/2006/metadata/properties" ma:root="true" ma:fieldsID="4f41c4fb8050516f2ffa6b06e98f6ad1" ns2:_="" ns3:_="">
     <xsd:import namespace="3d04b37e-0497-498c-96f6-8855740e5edb"/>
+    <xsd:import namespace="14722739-9480-433a-8c7c-4ec5d8a77ba5"/>
     <xsd:element name="properties">
       <xsd:complexType>
         <xsd:sequence>
@@ -4351,6 +3876,10 @@
                 <xsd:element ref="ns2:MediaServiceOCR" minOccurs="0"/>
                 <xsd:element ref="ns2:MediaServiceGenerationTime" minOccurs="0"/>
                 <xsd:element ref="ns2:MediaServiceEventHashCode" minOccurs="0"/>
+                <xsd:element ref="ns2:MediaServiceObjectDetectorVersions" minOccurs="0"/>
+                <xsd:element ref="ns2:MediaServiceSearchProperties" minOccurs="0"/>
+                <xsd:element ref="ns3:SharedWithUsers" minOccurs="0"/>
+                <xsd:element ref="ns3:SharedWithDetails" minOccurs="0"/>
               </xsd:all>
             </xsd:complexType>
           </xsd:element>
@@ -4403,6 +3932,46 @@
     <xsd:element name="MediaServiceEventHashCode" ma:index="16" nillable="true" ma:displayName="MediaServiceEventHashCode" ma:hidden="true" ma:internalName="MediaServiceEventHashCode" ma:readOnly="true">
       <xsd:simpleType>
         <xsd:restriction base="dms:Text"/>
+      </xsd:simpleType>
+    </xsd:element>
+    <xsd:element name="MediaServiceObjectDetectorVersions" ma:index="17" nillable="true" ma:displayName="MediaServiceObjectDetectorVersions" ma:hidden="true" ma:indexed="true" ma:internalName="MediaServiceObjectDetectorVersions" ma:readOnly="true">
+      <xsd:simpleType>
+        <xsd:restriction base="dms:Text"/>
+      </xsd:simpleType>
+    </xsd:element>
+    <xsd:element name="MediaServiceSearchProperties" ma:index="18" nillable="true" ma:displayName="MediaServiceSearchProperties" ma:hidden="true" ma:internalName="MediaServiceSearchProperties" ma:readOnly="true">
+      <xsd:simpleType>
+        <xsd:restriction base="dms:Note"/>
+      </xsd:simpleType>
+    </xsd:element>
+  </xsd:schema>
+  <xsd:schema xmlns:xsd="http://www.w3.org/2001/XMLSchema" xmlns:xs="http://www.w3.org/2001/XMLSchema" xmlns:dms="http://schemas.microsoft.com/office/2006/documentManagement/types" xmlns:pc="http://schemas.microsoft.com/office/infopath/2007/PartnerControls" targetNamespace="14722739-9480-433a-8c7c-4ec5d8a77ba5" elementFormDefault="qualified">
+    <xsd:import namespace="http://schemas.microsoft.com/office/2006/documentManagement/types"/>
+    <xsd:import namespace="http://schemas.microsoft.com/office/infopath/2007/PartnerControls"/>
+    <xsd:element name="SharedWithUsers" ma:index="19" nillable="true" ma:displayName="Shared With" ma:internalName="SharedWithUsers" ma:readOnly="true">
+      <xsd:complexType>
+        <xsd:complexContent>
+          <xsd:extension base="dms:UserMulti">
+            <xsd:sequence>
+              <xsd:element name="UserInfo" minOccurs="0" maxOccurs="unbounded">
+                <xsd:complexType>
+                  <xsd:sequence>
+                    <xsd:element name="DisplayName" type="xsd:string" minOccurs="0"/>
+                    <xsd:element name="AccountId" type="dms:UserId" minOccurs="0" nillable="true"/>
+                    <xsd:element name="AccountType" type="xsd:string" minOccurs="0"/>
+                  </xsd:sequence>
+                </xsd:complexType>
+              </xsd:element>
+            </xsd:sequence>
+          </xsd:extension>
+        </xsd:complexContent>
+      </xsd:complexType>
+    </xsd:element>
+    <xsd:element name="SharedWithDetails" ma:index="20" nillable="true" ma:displayName="Shared With Details" ma:internalName="SharedWithDetails" ma:readOnly="true">
+      <xsd:simpleType>
+        <xsd:restriction base="dms:Note">
+          <xsd:maxLength value="255"/>
+        </xsd:restriction>
       </xsd:simpleType>
     </xsd:element>
   </xsd:schema>
@@ -4505,39 +4074,39 @@
 </ct:contentTypeSchema>
 </file>
 
-<file path=customXml/item3.xml><?xml version="1.0" encoding="utf-8"?>
-<?mso-contentType ?>
-<FormTemplates xmlns="http://schemas.microsoft.com/sharepoint/v3/contenttype/forms">
-  <Display>DocumentLibraryForm</Display>
-  <Edit>DocumentLibraryForm</Edit>
-  <New>DocumentLibraryForm</New>
-</FormTemplates>
-</file>
-
 <file path=customXml/itemProps1.xml><?xml version="1.0" encoding="utf-8"?>
-<ds:datastoreItem xmlns:ds="http://schemas.openxmlformats.org/officeDocument/2006/customXml" ds:itemID="{3659884A-CD31-4BFF-8709-5D3651153C8A}">
+<ds:datastoreItem xmlns:ds="http://schemas.openxmlformats.org/officeDocument/2006/customXml" ds:itemID="{EFF412FD-8566-4956-9D39-85ED8D3E8943}">
   <ds:schemaRefs>
-    <ds:schemaRef ds:uri="http://schemas.microsoft.com/office/2006/metadata/properties"/>
-    <ds:schemaRef ds:uri="http://purl.org/dc/terms/"/>
-    <ds:schemaRef ds:uri="http://schemas.openxmlformats.org/package/2006/metadata/core-properties"/>
-    <ds:schemaRef ds:uri="http://schemas.microsoft.com/office/2006/documentManagement/types"/>
-    <ds:schemaRef ds:uri="3d04b37e-0497-498c-96f6-8855740e5edb"/>
-    <ds:schemaRef ds:uri="http://purl.org/dc/elements/1.1/"/>
-    <ds:schemaRef ds:uri="http://schemas.microsoft.com/office/infopath/2007/PartnerControls"/>
-    <ds:schemaRef ds:uri="http://www.w3.org/XML/1998/namespace"/>
-    <ds:schemaRef ds:uri="http://purl.org/dc/dcmitype/"/>
+    <ds:schemaRef ds:uri="http://schemas.microsoft.com/sharepoint/v3/contenttype/forms"/>
   </ds:schemaRefs>
 </ds:datastoreItem>
 </file>
 
 <file path=customXml/itemProps2.xml><?xml version="1.0" encoding="utf-8"?>
-<ds:datastoreItem xmlns:ds="http://schemas.openxmlformats.org/officeDocument/2006/customXml" ds:itemID="{20CF669F-06B1-4634-9250-7C7EA72D0D4D}"/>
+<ds:datastoreItem xmlns:ds="http://schemas.openxmlformats.org/officeDocument/2006/customXml" ds:itemID="{3659884A-CD31-4BFF-8709-5D3651153C8A}">
+  <ds:schemaRefs>
+    <ds:schemaRef ds:uri="http://schemas.microsoft.com/office/2006/metadata/properties"/>
+    <ds:schemaRef ds:uri="http://schemas.microsoft.com/office/infopath/2007/PartnerControls"/>
+    <ds:schemaRef ds:uri="3d04b37e-0497-498c-96f6-8855740e5edb"/>
+  </ds:schemaRefs>
+</ds:datastoreItem>
 </file>
 
 <file path=customXml/itemProps3.xml><?xml version="1.0" encoding="utf-8"?>
-<ds:datastoreItem xmlns:ds="http://schemas.openxmlformats.org/officeDocument/2006/customXml" ds:itemID="{EFF412FD-8566-4956-9D39-85ED8D3E8943}">
+<ds:datastoreItem xmlns:ds="http://schemas.openxmlformats.org/officeDocument/2006/customXml" ds:itemID="{9616558B-C003-48B9-8BA4-872812760DDB}">
   <ds:schemaRefs>
-    <ds:schemaRef ds:uri="http://schemas.microsoft.com/sharepoint/v3/contenttype/forms"/>
+    <ds:schemaRef ds:uri="http://schemas.microsoft.com/office/2006/metadata/contentType"/>
+    <ds:schemaRef ds:uri="http://schemas.microsoft.com/office/2006/metadata/properties/metaAttributes"/>
+    <ds:schemaRef ds:uri="http://www.w3.org/2001/XMLSchema"/>
+    <ds:schemaRef ds:uri="http://schemas.microsoft.com/office/2006/metadata/properties"/>
+    <ds:schemaRef ds:uri="3d04b37e-0497-498c-96f6-8855740e5edb"/>
+    <ds:schemaRef ds:uri="14722739-9480-433a-8c7c-4ec5d8a77ba5"/>
+    <ds:schemaRef ds:uri="http://schemas.microsoft.com/office/2006/documentManagement/types"/>
+    <ds:schemaRef ds:uri="http://schemas.microsoft.com/office/infopath/2007/PartnerControls"/>
+    <ds:schemaRef ds:uri="http://schemas.openxmlformats.org/package/2006/metadata/core-properties"/>
+    <ds:schemaRef ds:uri="http://purl.org/dc/elements/1.1/"/>
+    <ds:schemaRef ds:uri="http://purl.org/dc/terms/"/>
+    <ds:schemaRef ds:uri="http://schemas.microsoft.com/internal/obd"/>
   </ds:schemaRefs>
 </ds:datastoreItem>
 </file>
</xml_diff>